<commit_message>
Atualização da discussão de resultados
Atualização da discussão de resultados
</commit_message>
<xml_diff>
--- a/documents/life_cycle/Pré-Banca/discussão_de_resultados_pre_banca.docx
+++ b/documents/life_cycle/Pré-Banca/discussão_de_resultados_pre_banca.docx
@@ -52,7 +52,7 @@
           <w:sz w:val="24"/>
           <w:szCs w:val="24"/>
         </w:rPr>
-        <w:t xml:space="preserve">Neste capítulo serão apresentados e discutidos os resultados obtidos pela pesquisa e desenvolvimento </w:t>
+        <w:t xml:space="preserve">Neste capítulo serão apresentados e discutidos os resultados obtidos pela pesquisa </w:t>
       </w:r>
       <w:r>
         <w:rPr>
@@ -60,6 +60,22 @@
           <w:sz w:val="24"/>
           <w:szCs w:val="24"/>
         </w:rPr>
+        <w:t>por meio do</w:t>
+      </w:r>
+      <w:r>
+        <w:rPr>
+          <w:rFonts w:ascii="Times New Roman" w:eastAsiaTheme="minorHAnsi" w:hAnsi="Times New Roman"/>
+          <w:sz w:val="24"/>
+          <w:szCs w:val="24"/>
+        </w:rPr>
+        <w:t xml:space="preserve"> desenvolvimento </w:t>
+      </w:r>
+      <w:r>
+        <w:rPr>
+          <w:rFonts w:ascii="Times New Roman" w:eastAsiaTheme="minorHAnsi" w:hAnsi="Times New Roman"/>
+          <w:sz w:val="24"/>
+          <w:szCs w:val="24"/>
+        </w:rPr>
         <w:t>das tecnologias empregadas no trabalho</w:t>
       </w:r>
       <w:r>
@@ -68,7 +84,7 @@
           <w:sz w:val="24"/>
           <w:szCs w:val="24"/>
         </w:rPr>
-        <w:t>. Esta discussão será realizada de diferentes perspectivas</w:t>
+        <w:t xml:space="preserve">. Esta discussão </w:t>
       </w:r>
       <w:r>
         <w:rPr>
@@ -76,6 +92,46 @@
           <w:sz w:val="24"/>
           <w:szCs w:val="24"/>
         </w:rPr>
+        <w:t>foi</w:t>
+      </w:r>
+      <w:r>
+        <w:rPr>
+          <w:rFonts w:ascii="Times New Roman" w:eastAsiaTheme="minorHAnsi" w:hAnsi="Times New Roman"/>
+          <w:sz w:val="24"/>
+          <w:szCs w:val="24"/>
+        </w:rPr>
+        <w:t xml:space="preserve"> realizada </w:t>
+      </w:r>
+      <w:r>
+        <w:rPr>
+          <w:rFonts w:ascii="Times New Roman" w:eastAsiaTheme="minorHAnsi" w:hAnsi="Times New Roman"/>
+          <w:sz w:val="24"/>
+          <w:szCs w:val="24"/>
+        </w:rPr>
+        <w:t>sob</w:t>
+      </w:r>
+      <w:r>
+        <w:rPr>
+          <w:rFonts w:ascii="Times New Roman" w:eastAsiaTheme="minorHAnsi" w:hAnsi="Times New Roman"/>
+          <w:sz w:val="24"/>
+          <w:szCs w:val="24"/>
+        </w:rPr>
+        <w:t xml:space="preserve"> </w:t>
+      </w:r>
+      <w:r>
+        <w:rPr>
+          <w:rFonts w:ascii="Times New Roman" w:eastAsiaTheme="minorHAnsi" w:hAnsi="Times New Roman"/>
+          <w:sz w:val="24"/>
+          <w:szCs w:val="24"/>
+        </w:rPr>
+        <w:t>diferentes perspectivas</w:t>
+      </w:r>
+      <w:r>
+        <w:rPr>
+          <w:rFonts w:ascii="Times New Roman" w:eastAsiaTheme="minorHAnsi" w:hAnsi="Times New Roman"/>
+          <w:sz w:val="24"/>
+          <w:szCs w:val="24"/>
+        </w:rPr>
         <w:t>,</w:t>
       </w:r>
       <w:r>
@@ -100,7 +156,23 @@
           <w:sz w:val="24"/>
           <w:szCs w:val="24"/>
         </w:rPr>
-        <w:t xml:space="preserve"> pontos fortes e fracos de cada uma.</w:t>
+        <w:t xml:space="preserve"> pontos fortes e fracos de cada uma</w:t>
+      </w:r>
+      <w:r>
+        <w:rPr>
+          <w:rFonts w:ascii="Times New Roman" w:eastAsiaTheme="minorHAnsi" w:hAnsi="Times New Roman"/>
+          <w:sz w:val="24"/>
+          <w:szCs w:val="24"/>
+        </w:rPr>
+        <w:t xml:space="preserve"> delas</w:t>
+      </w:r>
+      <w:r>
+        <w:rPr>
+          <w:rFonts w:ascii="Times New Roman" w:eastAsiaTheme="minorHAnsi" w:hAnsi="Times New Roman"/>
+          <w:sz w:val="24"/>
+          <w:szCs w:val="24"/>
+        </w:rPr>
+        <w:t>.</w:t>
       </w:r>
     </w:p>
     <w:p>
@@ -139,7 +211,7 @@
           <w:sz w:val="24"/>
           <w:szCs w:val="24"/>
         </w:rPr>
-        <w:t xml:space="preserve"> que impactasse </w:t>
+        <w:t xml:space="preserve"> que </w:t>
       </w:r>
       <w:r>
         <w:rPr>
@@ -147,7 +219,7 @@
           <w:sz w:val="24"/>
           <w:szCs w:val="24"/>
         </w:rPr>
-        <w:t>em</w:t>
+        <w:t>abrangesse</w:t>
       </w:r>
       <w:r>
         <w:rPr>
@@ -155,7 +227,7 @@
           <w:sz w:val="24"/>
           <w:szCs w:val="24"/>
         </w:rPr>
-        <w:t xml:space="preserve"> grande parte da população brasileira. Para isso, o sistema tinha que abranger uma área de </w:t>
+        <w:t xml:space="preserve"> grand</w:t>
       </w:r>
       <w:r>
         <w:rPr>
@@ -163,7 +235,7 @@
           <w:sz w:val="24"/>
           <w:szCs w:val="24"/>
         </w:rPr>
-        <w:t>suma</w:t>
+        <w:t>e parte da população brasileira</w:t>
       </w:r>
       <w:r>
         <w:rPr>
@@ -171,7 +243,7 @@
           <w:sz w:val="24"/>
           <w:szCs w:val="24"/>
         </w:rPr>
-        <w:t xml:space="preserve"> </w:t>
+        <w:t>. Além disso, era necessário fazer a escolha das ferramentas e tecnologias que</w:t>
       </w:r>
       <w:r>
         <w:rPr>
@@ -179,7 +251,7 @@
           <w:sz w:val="24"/>
           <w:szCs w:val="24"/>
         </w:rPr>
-        <w:t xml:space="preserve">importância e </w:t>
+        <w:t>,</w:t>
       </w:r>
       <w:r>
         <w:rPr>
@@ -187,7 +259,7 @@
           <w:sz w:val="24"/>
           <w:szCs w:val="24"/>
         </w:rPr>
-        <w:t xml:space="preserve">carência </w:t>
+        <w:t xml:space="preserve"> preferencialmente</w:t>
       </w:r>
       <w:r>
         <w:rPr>
@@ -195,7 +267,7 @@
           <w:sz w:val="24"/>
           <w:szCs w:val="24"/>
         </w:rPr>
-        <w:t>do Brasil</w:t>
+        <w:t>,</w:t>
       </w:r>
       <w:r>
         <w:rPr>
@@ -203,39 +275,7 @@
           <w:sz w:val="24"/>
           <w:szCs w:val="24"/>
         </w:rPr>
-        <w:t>. Além disso, era necessário fazer a escolha das ferramentas e tecnologias</w:t>
-      </w:r>
-      <w:r>
-        <w:rPr>
-          <w:rFonts w:ascii="Times New Roman" w:eastAsiaTheme="minorHAnsi" w:hAnsi="Times New Roman"/>
-          <w:sz w:val="24"/>
-          <w:szCs w:val="24"/>
-        </w:rPr>
-        <w:t>,</w:t>
-      </w:r>
-      <w:r>
-        <w:rPr>
-          <w:rFonts w:ascii="Times New Roman" w:eastAsiaTheme="minorHAnsi" w:hAnsi="Times New Roman"/>
-          <w:sz w:val="24"/>
-          <w:szCs w:val="24"/>
-        </w:rPr>
-        <w:t xml:space="preserve"> que</w:t>
-      </w:r>
-      <w:r>
-        <w:rPr>
-          <w:rFonts w:ascii="Times New Roman" w:eastAsiaTheme="minorHAnsi" w:hAnsi="Times New Roman"/>
-          <w:sz w:val="24"/>
-          <w:szCs w:val="24"/>
-        </w:rPr>
-        <w:t>,</w:t>
-      </w:r>
-      <w:r>
-        <w:rPr>
-          <w:rFonts w:ascii="Times New Roman" w:eastAsiaTheme="minorHAnsi" w:hAnsi="Times New Roman"/>
-          <w:sz w:val="24"/>
-          <w:szCs w:val="24"/>
-        </w:rPr>
-        <w:t xml:space="preserve"> preferencialmente não fossem abordadas pela grade do curso de Sistemas de Informação.</w:t>
+        <w:t xml:space="preserve"> não fossem abordadas pela grade do curso de Sistemas de Informação.</w:t>
       </w:r>
     </w:p>
     <w:p>
@@ -256,14 +296,126 @@
           <w:rFonts w:ascii="Times New Roman" w:hAnsi="Times New Roman"/>
           <w:sz w:val="24"/>
         </w:rPr>
-        <w:t>Após serem feitas as pesquisas sobre as áreas de grande influência no Brasil, decidiu-se que o sistema deveria abranger cenário político. A ideia inicial era de ajudar a população brasileira a fazer um controle maior de seus votos, por meio da demonstração da aceitação pública de seus representantes.</w:t>
-      </w:r>
-      <w:r>
-        <w:rPr>
-          <w:rFonts w:ascii="Times New Roman" w:hAnsi="Times New Roman"/>
-          <w:sz w:val="24"/>
-        </w:rPr>
-        <w:t xml:space="preserve"> Para que isso fosse realizado, era necessário realizar pesquisas sobre as tecnologias a serem empregadas.</w:t>
+        <w:t xml:space="preserve">Após serem feitas as pesquisas sobre as áreas de grande influência no Brasil, decidiu-se que o sistema deveria abranger </w:t>
+      </w:r>
+      <w:r>
+        <w:rPr>
+          <w:rFonts w:ascii="Times New Roman" w:hAnsi="Times New Roman"/>
+          <w:sz w:val="24"/>
+        </w:rPr>
+        <w:t xml:space="preserve">o </w:t>
+      </w:r>
+      <w:r>
+        <w:rPr>
+          <w:rFonts w:ascii="Times New Roman" w:hAnsi="Times New Roman"/>
+          <w:sz w:val="24"/>
+        </w:rPr>
+        <w:t>cenário político. A ideia inicial era ajudar a</w:t>
+      </w:r>
+      <w:r>
+        <w:rPr>
+          <w:rFonts w:ascii="Times New Roman" w:hAnsi="Times New Roman"/>
+          <w:sz w:val="24"/>
+        </w:rPr>
+        <w:t xml:space="preserve"> população brasileira a fazer uma análise d</w:t>
+      </w:r>
+      <w:r>
+        <w:rPr>
+          <w:rFonts w:ascii="Times New Roman" w:hAnsi="Times New Roman"/>
+          <w:sz w:val="24"/>
+        </w:rPr>
+        <w:t xml:space="preserve">os papéis </w:t>
+      </w:r>
+      <w:r>
+        <w:rPr>
+          <w:rFonts w:ascii="Times New Roman" w:hAnsi="Times New Roman"/>
+          <w:sz w:val="24"/>
+        </w:rPr>
+        <w:t>desempenh</w:t>
+      </w:r>
+      <w:r>
+        <w:rPr>
+          <w:rFonts w:ascii="Times New Roman" w:hAnsi="Times New Roman"/>
+          <w:sz w:val="24"/>
+        </w:rPr>
+        <w:t>ados</w:t>
+      </w:r>
+      <w:r>
+        <w:rPr>
+          <w:rFonts w:ascii="Times New Roman" w:hAnsi="Times New Roman"/>
+          <w:sz w:val="24"/>
+        </w:rPr>
+        <w:t xml:space="preserve"> </w:t>
+      </w:r>
+      <w:r>
+        <w:rPr>
+          <w:rFonts w:ascii="Times New Roman" w:hAnsi="Times New Roman"/>
+          <w:sz w:val="24"/>
+        </w:rPr>
+        <w:t>pelos</w:t>
+      </w:r>
+      <w:r>
+        <w:rPr>
+          <w:rFonts w:ascii="Times New Roman" w:hAnsi="Times New Roman"/>
+          <w:sz w:val="24"/>
+        </w:rPr>
+        <w:t xml:space="preserve"> políticos brasileiros</w:t>
+      </w:r>
+      <w:r>
+        <w:rPr>
+          <w:rFonts w:ascii="Times New Roman" w:hAnsi="Times New Roman"/>
+          <w:sz w:val="24"/>
+        </w:rPr>
+        <w:t xml:space="preserve">, por meio da demonstração da </w:t>
+      </w:r>
+      <w:r>
+        <w:rPr>
+          <w:rFonts w:ascii="Times New Roman" w:hAnsi="Times New Roman"/>
+          <w:sz w:val="24"/>
+        </w:rPr>
+        <w:t>opinião pública</w:t>
+      </w:r>
+      <w:r>
+        <w:rPr>
+          <w:rFonts w:ascii="Times New Roman" w:hAnsi="Times New Roman"/>
+          <w:sz w:val="24"/>
+        </w:rPr>
+        <w:t xml:space="preserve"> </w:t>
+      </w:r>
+      <w:r>
+        <w:rPr>
+          <w:rFonts w:ascii="Times New Roman" w:hAnsi="Times New Roman"/>
+          <w:sz w:val="24"/>
+        </w:rPr>
+        <w:t>dos mesmos</w:t>
+      </w:r>
+      <w:r>
+        <w:rPr>
+          <w:rFonts w:ascii="Times New Roman" w:hAnsi="Times New Roman"/>
+          <w:sz w:val="24"/>
+        </w:rPr>
+        <w:t>.</w:t>
+      </w:r>
+      <w:r>
+        <w:rPr>
+          <w:rFonts w:ascii="Times New Roman" w:hAnsi="Times New Roman"/>
+          <w:sz w:val="24"/>
+        </w:rPr>
+        <w:t xml:space="preserve"> Para que isso fosse realizado, </w:t>
+      </w:r>
+      <w:r>
+        <w:rPr>
+          <w:rFonts w:ascii="Times New Roman" w:hAnsi="Times New Roman"/>
+          <w:sz w:val="24"/>
+        </w:rPr>
+        <w:t>foi</w:t>
+      </w:r>
+      <w:r>
+        <w:rPr>
+          <w:rFonts w:ascii="Times New Roman" w:hAnsi="Times New Roman"/>
+          <w:sz w:val="24"/>
+        </w:rPr>
+        <w:t xml:space="preserve"> necessário realizar pesquisas sobre as tecnologias a serem empregadas.</w:t>
       </w:r>
     </w:p>
     <w:p>
@@ -319,7 +471,14 @@
           <w:rFonts w:ascii="Times New Roman" w:hAnsi="Times New Roman"/>
           <w:sz w:val="24"/>
         </w:rPr>
-        <w:t>Seguindo neste contexto</w:t>
+        <w:t xml:space="preserve">Seguindo </w:t>
+      </w:r>
+      <w:r>
+        <w:rPr>
+          <w:rFonts w:ascii="Times New Roman" w:hAnsi="Times New Roman"/>
+          <w:sz w:val="24"/>
+        </w:rPr>
+        <w:t>esta direção</w:t>
       </w:r>
       <w:r>
         <w:rPr>
@@ -390,14 +549,56 @@
           <w:rFonts w:ascii="Times New Roman" w:hAnsi="Times New Roman"/>
           <w:sz w:val="24"/>
         </w:rPr>
-        <w:t xml:space="preserve">Além disso, era necessário definir de onde os dados seriam minerados. </w:t>
-      </w:r>
-      <w:r>
-        <w:rPr>
-          <w:rFonts w:ascii="Times New Roman" w:hAnsi="Times New Roman"/>
-          <w:sz w:val="24"/>
-        </w:rPr>
-        <w:t>Depois de algumas análises, foi decidido que o melhor caminho era a mineração de dados de redes sociais. Dentre todas, a</w:t>
+        <w:t xml:space="preserve">Além disso, </w:t>
+      </w:r>
+      <w:r>
+        <w:rPr>
+          <w:rFonts w:ascii="Times New Roman" w:hAnsi="Times New Roman"/>
+          <w:sz w:val="24"/>
+        </w:rPr>
+        <w:t>foi</w:t>
+      </w:r>
+      <w:r>
+        <w:rPr>
+          <w:rFonts w:ascii="Times New Roman" w:hAnsi="Times New Roman"/>
+          <w:sz w:val="24"/>
+        </w:rPr>
+        <w:t xml:space="preserve"> necessário definir de onde os dados seriam minerados. </w:t>
+      </w:r>
+      <w:r>
+        <w:rPr>
+          <w:rFonts w:ascii="Times New Roman" w:hAnsi="Times New Roman"/>
+          <w:sz w:val="24"/>
+        </w:rPr>
+        <w:t xml:space="preserve">Depois de algumas análises, foi decidido que o melhor caminho </w:t>
+      </w:r>
+      <w:r>
+        <w:rPr>
+          <w:rFonts w:ascii="Times New Roman" w:hAnsi="Times New Roman"/>
+          <w:sz w:val="24"/>
+        </w:rPr>
+        <w:t>se</w:t>
+      </w:r>
+      <w:r>
+        <w:rPr>
+          <w:rFonts w:ascii="Times New Roman" w:hAnsi="Times New Roman"/>
+          <w:sz w:val="24"/>
+        </w:rPr>
+        <w:t>r</w:t>
+      </w:r>
+      <w:r>
+        <w:rPr>
+          <w:rFonts w:ascii="Times New Roman" w:hAnsi="Times New Roman"/>
+          <w:sz w:val="24"/>
+        </w:rPr>
+        <w:t>i</w:t>
+      </w:r>
+      <w:r>
+        <w:rPr>
+          <w:rFonts w:ascii="Times New Roman" w:hAnsi="Times New Roman"/>
+          <w:sz w:val="24"/>
+        </w:rPr>
+        <w:t>a a mineração de dados de redes sociais. Dentre todas, a</w:t>
       </w:r>
       <w:r>
         <w:rPr>
@@ -419,7 +620,28 @@
           <w:rFonts w:ascii="Times New Roman" w:hAnsi="Times New Roman"/>
           <w:sz w:val="24"/>
         </w:rPr>
-        <w:t xml:space="preserve"> foi a escolha perfeita, pois através dela era possível ter acesso às opiniões públicas de maneira mais direta e clara</w:t>
+        <w:t xml:space="preserve"> foi a escolha perfeita, pois por meio</w:t>
+      </w:r>
+      <w:r>
+        <w:rPr>
+          <w:rFonts w:ascii="Times New Roman" w:hAnsi="Times New Roman"/>
+          <w:sz w:val="24"/>
+        </w:rPr>
+        <w:t xml:space="preserve"> dela </w:t>
+      </w:r>
+      <w:r>
+        <w:rPr>
+          <w:rFonts w:ascii="Times New Roman" w:hAnsi="Times New Roman"/>
+          <w:sz w:val="24"/>
+        </w:rPr>
+        <w:t>foi</w:t>
+      </w:r>
+      <w:r>
+        <w:rPr>
+          <w:rFonts w:ascii="Times New Roman" w:hAnsi="Times New Roman"/>
+          <w:sz w:val="24"/>
+        </w:rPr>
+        <w:t xml:space="preserve"> possível ter acesso às opiniões públicas de maneira mais direta e clara</w:t>
       </w:r>
       <w:r>
         <w:rPr>
@@ -824,14 +1046,7 @@
           <w:rFonts w:ascii="Times New Roman" w:hAnsi="Times New Roman"/>
           <w:sz w:val="24"/>
         </w:rPr>
-        <w:t xml:space="preserve"> e </w:t>
-      </w:r>
-      <w:r>
-        <w:rPr>
-          <w:rFonts w:ascii="Times New Roman" w:hAnsi="Times New Roman"/>
-          <w:sz w:val="24"/>
-        </w:rPr>
-        <w:t>persistência dos dados</w:t>
+        <w:t xml:space="preserve"> e persistência dos dados</w:t>
       </w:r>
       <w:r>
         <w:rPr>
@@ -966,7 +1181,21 @@
           <w:rFonts w:ascii="Times New Roman" w:hAnsi="Times New Roman"/>
           <w:sz w:val="24"/>
         </w:rPr>
-        <w:t xml:space="preserve">O resultado de todas estas etapas foi o sistema estatísticas políticas Politistatus. O sistema foi desenvolvido para ser acessado por qualquer cidadão brasileiro com acesso à internet que deseja saber como está a aprovação popular de seu representante na rede social </w:t>
+        <w:t xml:space="preserve">O resultado de todas estas etapas foi o sistema </w:t>
+      </w:r>
+      <w:r>
+        <w:rPr>
+          <w:rFonts w:ascii="Times New Roman" w:hAnsi="Times New Roman"/>
+          <w:sz w:val="24"/>
+        </w:rPr>
+        <w:t xml:space="preserve">de </w:t>
+      </w:r>
+      <w:r>
+        <w:rPr>
+          <w:rFonts w:ascii="Times New Roman" w:hAnsi="Times New Roman"/>
+          <w:sz w:val="24"/>
+        </w:rPr>
+        <w:t xml:space="preserve">estatísticas políticas Politistatus. O sistema foi desenvolvido para ser acessado por qualquer cidadão brasileiro com acesso à internet que deseja saber como está a aprovação popular de seu representante na rede social </w:t>
       </w:r>
       <w:r>
         <w:rPr>
@@ -1073,35 +1302,751 @@
           <w:rFonts w:ascii="Times New Roman" w:hAnsi="Times New Roman"/>
           <w:sz w:val="24"/>
         </w:rPr>
-        <w:t xml:space="preserve"> A Figura 61 ilustra a página de </w:t>
-      </w:r>
-      <w:r>
-        <w:rPr>
-          <w:rFonts w:ascii="Times New Roman" w:hAnsi="Times New Roman"/>
-          <w:i/>
-          <w:sz w:val="24"/>
-        </w:rPr>
-        <w:t>login</w:t>
-      </w:r>
-      <w:r>
-        <w:rPr>
-          <w:rFonts w:ascii="Times New Roman" w:hAnsi="Times New Roman"/>
-          <w:sz w:val="24"/>
-        </w:rPr>
-        <w:t xml:space="preserve"> da aplicação web, onde é </w:t>
-      </w:r>
-      <w:r>
-        <w:rPr>
-          <w:rFonts w:ascii="Times New Roman" w:hAnsi="Times New Roman"/>
-          <w:sz w:val="24"/>
-        </w:rPr>
-        <w:t>possível acessar a página inicial da aplicação ou fazer um novo cadastro de usuário.</w:t>
+        <w:t xml:space="preserve"> </w:t>
+      </w:r>
+      <w:r>
+        <w:rPr>
+          <w:rFonts w:ascii="Times New Roman" w:hAnsi="Times New Roman"/>
+          <w:sz w:val="24"/>
+        </w:rPr>
+        <w:t>A</w:t>
+      </w:r>
+      <w:r>
+        <w:rPr>
+          <w:rFonts w:ascii="Times New Roman" w:hAnsi="Times New Roman"/>
+          <w:sz w:val="24"/>
+        </w:rPr>
+        <w:t>s</w:t>
+      </w:r>
+      <w:r>
+        <w:rPr>
+          <w:rFonts w:ascii="Times New Roman" w:hAnsi="Times New Roman"/>
+          <w:sz w:val="24"/>
+        </w:rPr>
+        <w:t xml:space="preserve"> tecnologia</w:t>
+      </w:r>
+      <w:r>
+        <w:rPr>
+          <w:rFonts w:ascii="Times New Roman" w:hAnsi="Times New Roman"/>
+          <w:sz w:val="24"/>
+        </w:rPr>
+        <w:t>s-</w:t>
+      </w:r>
+      <w:r>
+        <w:rPr>
+          <w:rFonts w:ascii="Times New Roman" w:hAnsi="Times New Roman"/>
+          <w:sz w:val="24"/>
+        </w:rPr>
+        <w:t>chave para a construção do sistema fo</w:t>
+      </w:r>
+      <w:r>
+        <w:rPr>
+          <w:rFonts w:ascii="Times New Roman" w:hAnsi="Times New Roman"/>
+          <w:sz w:val="24"/>
+        </w:rPr>
+        <w:t>ram</w:t>
+      </w:r>
+      <w:r>
+        <w:rPr>
+          <w:rFonts w:ascii="Times New Roman" w:hAnsi="Times New Roman"/>
+          <w:sz w:val="24"/>
+        </w:rPr>
+        <w:t xml:space="preserve"> o </w:t>
+      </w:r>
+      <w:r>
+        <w:rPr>
+          <w:rFonts w:ascii="Times New Roman" w:hAnsi="Times New Roman"/>
+          <w:i/>
+          <w:sz w:val="24"/>
+        </w:rPr>
+        <w:t>framework</w:t>
+      </w:r>
+      <w:r>
+        <w:rPr>
+          <w:rFonts w:ascii="Times New Roman" w:hAnsi="Times New Roman"/>
+          <w:sz w:val="24"/>
+        </w:rPr>
+        <w:t xml:space="preserve"> </w:t>
+      </w:r>
+      <w:r>
+        <w:rPr>
+          <w:rFonts w:ascii="Times New Roman" w:hAnsi="Times New Roman"/>
+          <w:i/>
+          <w:sz w:val="24"/>
+        </w:rPr>
+        <w:t>Apache Storm</w:t>
+      </w:r>
+      <w:r>
+        <w:rPr>
+          <w:rFonts w:ascii="Times New Roman" w:hAnsi="Times New Roman"/>
+          <w:sz w:val="24"/>
+        </w:rPr>
+        <w:t xml:space="preserve"> em conjunto com a biblioteca </w:t>
+      </w:r>
+      <w:r>
+        <w:rPr>
+          <w:rFonts w:ascii="Times New Roman" w:hAnsi="Times New Roman"/>
+          <w:i/>
+          <w:sz w:val="24"/>
+        </w:rPr>
+        <w:t>Twitter4j</w:t>
+      </w:r>
+      <w:r>
+        <w:rPr>
+          <w:rFonts w:ascii="Times New Roman" w:hAnsi="Times New Roman"/>
+          <w:sz w:val="24"/>
+        </w:rPr>
+        <w:t>, pois através dela</w:t>
+      </w:r>
+      <w:r>
+        <w:rPr>
+          <w:rFonts w:ascii="Times New Roman" w:hAnsi="Times New Roman"/>
+          <w:sz w:val="24"/>
+        </w:rPr>
+        <w:t>s</w:t>
+      </w:r>
+      <w:r>
+        <w:rPr>
+          <w:rFonts w:ascii="Times New Roman" w:hAnsi="Times New Roman"/>
+          <w:sz w:val="24"/>
+        </w:rPr>
+        <w:t xml:space="preserve">, foi possível fazer a conexão com a </w:t>
+      </w:r>
+      <w:r>
+        <w:rPr>
+          <w:rFonts w:ascii="Times New Roman" w:hAnsi="Times New Roman"/>
+          <w:i/>
+          <w:sz w:val="24"/>
+        </w:rPr>
+        <w:t>Twitter</w:t>
+      </w:r>
+      <w:r>
+        <w:rPr>
+          <w:rFonts w:ascii="Times New Roman" w:hAnsi="Times New Roman"/>
+          <w:i/>
+          <w:sz w:val="24"/>
+        </w:rPr>
+        <w:t xml:space="preserve"> Stream </w:t>
+      </w:r>
+      <w:r>
+        <w:rPr>
+          <w:rFonts w:ascii="Times New Roman" w:hAnsi="Times New Roman"/>
+          <w:sz w:val="24"/>
+        </w:rPr>
+        <w:t>API, além de ser feita a mineração e armazenamento da massa de dados.</w:t>
       </w:r>
     </w:p>
     <w:p>
       <w:pPr>
         <w:spacing w:after="0" w:line="360" w:lineRule="auto"/>
         <w:ind w:firstLine="709"/>
+        <w:jc w:val="both"/>
+        <w:rPr>
+          <w:rFonts w:ascii="Times New Roman" w:eastAsiaTheme="minorHAnsi" w:hAnsi="Times New Roman"/>
+          <w:bCs/>
+          <w:iCs/>
+          <w:sz w:val="24"/>
+          <w:szCs w:val="30"/>
+        </w:rPr>
+      </w:pPr>
+      <w:r>
+        <w:rPr>
+          <w:rFonts w:ascii="Times New Roman" w:hAnsi="Times New Roman"/>
+          <w:sz w:val="24"/>
+        </w:rPr>
+        <w:lastRenderedPageBreak/>
+        <w:t>C</w:t>
+      </w:r>
+      <w:r>
+        <w:rPr>
+          <w:rFonts w:ascii="Times New Roman" w:hAnsi="Times New Roman"/>
+          <w:sz w:val="24"/>
+        </w:rPr>
+        <w:t xml:space="preserve">onforme mencionado por </w:t>
+      </w:r>
+      <w:r>
+        <w:rPr>
+          <w:rFonts w:ascii="Times New Roman" w:eastAsiaTheme="minorHAnsi" w:hAnsi="Times New Roman"/>
+          <w:bCs/>
+          <w:iCs/>
+          <w:sz w:val="24"/>
+          <w:szCs w:val="30"/>
+        </w:rPr>
+        <w:t>Leibiusky, Eisbruch e Simonassi (2012</w:t>
+      </w:r>
+      <w:r>
+        <w:rPr>
+          <w:rFonts w:ascii="Times New Roman" w:eastAsiaTheme="minorHAnsi" w:hAnsi="Times New Roman"/>
+          <w:bCs/>
+          <w:iCs/>
+          <w:sz w:val="24"/>
+          <w:szCs w:val="30"/>
+        </w:rPr>
+        <w:t xml:space="preserve">), o </w:t>
+      </w:r>
+      <w:r>
+        <w:rPr>
+          <w:rFonts w:ascii="Times New Roman" w:hAnsi="Times New Roman"/>
+          <w:i/>
+          <w:sz w:val="24"/>
+        </w:rPr>
+        <w:t>framework Apache Storm</w:t>
+      </w:r>
+      <w:r>
+        <w:rPr>
+          <w:rFonts w:ascii="Times New Roman" w:eastAsiaTheme="minorHAnsi" w:hAnsi="Times New Roman"/>
+          <w:bCs/>
+          <w:iCs/>
+          <w:sz w:val="24"/>
+          <w:szCs w:val="30"/>
+        </w:rPr>
+        <w:t xml:space="preserve"> foi confiável ao ponto de não serem encontradas falhas em sua implementação.</w:t>
+      </w:r>
+      <w:r>
+        <w:rPr>
+          <w:rFonts w:ascii="Times New Roman" w:eastAsiaTheme="minorHAnsi" w:hAnsi="Times New Roman"/>
+          <w:bCs/>
+          <w:iCs/>
+          <w:sz w:val="24"/>
+          <w:szCs w:val="30"/>
+        </w:rPr>
+        <w:t xml:space="preserve"> O fluxo de entrada dos dados é tratado </w:t>
+      </w:r>
+      <w:r>
+        <w:rPr>
+          <w:rFonts w:ascii="Times New Roman" w:eastAsiaTheme="minorHAnsi" w:hAnsi="Times New Roman"/>
+          <w:bCs/>
+          <w:iCs/>
+          <w:sz w:val="24"/>
+          <w:szCs w:val="30"/>
+        </w:rPr>
+        <w:t xml:space="preserve">por um </w:t>
+      </w:r>
+      <w:r>
+        <w:rPr>
+          <w:rFonts w:ascii="Times New Roman" w:eastAsiaTheme="minorHAnsi" w:hAnsi="Times New Roman"/>
+          <w:bCs/>
+          <w:i/>
+          <w:iCs/>
+          <w:sz w:val="24"/>
+          <w:szCs w:val="30"/>
+        </w:rPr>
+        <w:t>spout</w:t>
+      </w:r>
+      <w:r>
+        <w:rPr>
+          <w:rFonts w:ascii="Times New Roman" w:eastAsiaTheme="minorHAnsi" w:hAnsi="Times New Roman"/>
+          <w:bCs/>
+          <w:iCs/>
+          <w:sz w:val="24"/>
+          <w:szCs w:val="30"/>
+        </w:rPr>
+        <w:t xml:space="preserve"> conectado diretamente à </w:t>
+      </w:r>
+      <w:r>
+        <w:rPr>
+          <w:rFonts w:ascii="Times New Roman" w:eastAsiaTheme="minorHAnsi" w:hAnsi="Times New Roman"/>
+          <w:bCs/>
+          <w:i/>
+          <w:iCs/>
+          <w:sz w:val="24"/>
+          <w:szCs w:val="30"/>
+        </w:rPr>
+        <w:t>Twitter Stream</w:t>
+      </w:r>
+      <w:r>
+        <w:rPr>
+          <w:rFonts w:ascii="Times New Roman" w:eastAsiaTheme="minorHAnsi" w:hAnsi="Times New Roman"/>
+          <w:bCs/>
+          <w:iCs/>
+          <w:sz w:val="24"/>
+          <w:szCs w:val="30"/>
+        </w:rPr>
+        <w:t xml:space="preserve"> API</w:t>
+      </w:r>
+      <w:r>
+        <w:rPr>
+          <w:rFonts w:ascii="Times New Roman" w:eastAsiaTheme="minorHAnsi" w:hAnsi="Times New Roman"/>
+          <w:bCs/>
+          <w:iCs/>
+          <w:sz w:val="24"/>
+          <w:szCs w:val="30"/>
+        </w:rPr>
+        <w:t>.</w:t>
+      </w:r>
+    </w:p>
+    <w:p>
+      <w:pPr>
+        <w:spacing w:after="0" w:line="360" w:lineRule="auto"/>
+        <w:ind w:firstLine="709"/>
+        <w:jc w:val="both"/>
+        <w:rPr>
+          <w:rFonts w:ascii="Times New Roman" w:eastAsiaTheme="minorHAnsi" w:hAnsi="Times New Roman"/>
+          <w:bCs/>
+          <w:iCs/>
+          <w:sz w:val="24"/>
+          <w:szCs w:val="30"/>
+        </w:rPr>
+      </w:pPr>
+      <w:r>
+        <w:rPr>
+          <w:rFonts w:ascii="Times New Roman" w:eastAsiaTheme="minorHAnsi" w:hAnsi="Times New Roman"/>
+          <w:bCs/>
+          <w:iCs/>
+          <w:sz w:val="24"/>
+          <w:szCs w:val="30"/>
+        </w:rPr>
+        <w:t xml:space="preserve">Conforme mencionado por </w:t>
+      </w:r>
+      <w:r>
+        <w:rPr>
+          <w:rFonts w:ascii="Times New Roman" w:eastAsiaTheme="minorHAnsi" w:hAnsi="Times New Roman"/>
+          <w:bCs/>
+          <w:iCs/>
+          <w:sz w:val="24"/>
+          <w:szCs w:val="30"/>
+        </w:rPr>
+        <w:t>Twitter4j</w:t>
+      </w:r>
+      <w:r>
+        <w:rPr>
+          <w:rFonts w:ascii="Times New Roman" w:eastAsiaTheme="minorHAnsi" w:hAnsi="Times New Roman"/>
+          <w:bCs/>
+          <w:iCs/>
+          <w:sz w:val="24"/>
+          <w:szCs w:val="30"/>
+        </w:rPr>
+        <w:t xml:space="preserve"> (2015), foi adicionada a biblioteca </w:t>
+      </w:r>
+      <w:r>
+        <w:rPr>
+          <w:rFonts w:ascii="Times New Roman" w:eastAsiaTheme="minorHAnsi" w:hAnsi="Times New Roman"/>
+          <w:bCs/>
+          <w:i/>
+          <w:iCs/>
+          <w:sz w:val="24"/>
+          <w:szCs w:val="30"/>
+        </w:rPr>
+        <w:t>Twitter4j</w:t>
+      </w:r>
+      <w:r>
+        <w:rPr>
+          <w:rFonts w:ascii="Times New Roman" w:eastAsiaTheme="minorHAnsi" w:hAnsi="Times New Roman"/>
+          <w:bCs/>
+          <w:iCs/>
+          <w:sz w:val="24"/>
+          <w:szCs w:val="30"/>
+        </w:rPr>
+        <w:t xml:space="preserve"> na implementação do </w:t>
+      </w:r>
+      <w:r>
+        <w:rPr>
+          <w:rFonts w:ascii="Times New Roman" w:eastAsiaTheme="minorHAnsi" w:hAnsi="Times New Roman"/>
+          <w:bCs/>
+          <w:i/>
+          <w:iCs/>
+          <w:sz w:val="24"/>
+          <w:szCs w:val="30"/>
+        </w:rPr>
+        <w:t>Storm</w:t>
+      </w:r>
+      <w:r>
+        <w:rPr>
+          <w:rFonts w:ascii="Times New Roman" w:eastAsiaTheme="minorHAnsi" w:hAnsi="Times New Roman"/>
+          <w:bCs/>
+          <w:iCs/>
+          <w:sz w:val="24"/>
+          <w:szCs w:val="30"/>
+        </w:rPr>
+        <w:t xml:space="preserve">, proporcionando assim uma conexão sem maiores dificuldades à </w:t>
+      </w:r>
+      <w:r>
+        <w:rPr>
+          <w:rFonts w:ascii="Times New Roman" w:eastAsiaTheme="minorHAnsi" w:hAnsi="Times New Roman"/>
+          <w:bCs/>
+          <w:i/>
+          <w:iCs/>
+          <w:sz w:val="24"/>
+          <w:szCs w:val="30"/>
+        </w:rPr>
+        <w:t>Twitter Stream</w:t>
+      </w:r>
+      <w:r>
+        <w:rPr>
+          <w:rFonts w:ascii="Times New Roman" w:eastAsiaTheme="minorHAnsi" w:hAnsi="Times New Roman"/>
+          <w:bCs/>
+          <w:iCs/>
+          <w:sz w:val="24"/>
+          <w:szCs w:val="30"/>
+        </w:rPr>
+        <w:t xml:space="preserve"> API. </w:t>
+      </w:r>
+      <w:r>
+        <w:rPr>
+          <w:rFonts w:ascii="Times New Roman" w:eastAsiaTheme="minorHAnsi" w:hAnsi="Times New Roman"/>
+          <w:bCs/>
+          <w:iCs/>
+          <w:sz w:val="24"/>
+          <w:szCs w:val="30"/>
+        </w:rPr>
+        <w:t xml:space="preserve">Desse modo, foi possível focar mais no desenvolvimento da lógica de tratamento dos dados recebidos pelo </w:t>
+      </w:r>
+      <w:r>
+        <w:rPr>
+          <w:rFonts w:ascii="Times New Roman" w:eastAsiaTheme="minorHAnsi" w:hAnsi="Times New Roman"/>
+          <w:bCs/>
+          <w:i/>
+          <w:iCs/>
+          <w:sz w:val="24"/>
+          <w:szCs w:val="30"/>
+        </w:rPr>
+        <w:t>Storm</w:t>
+      </w:r>
+      <w:r>
+        <w:rPr>
+          <w:rFonts w:ascii="Times New Roman" w:eastAsiaTheme="minorHAnsi" w:hAnsi="Times New Roman"/>
+          <w:bCs/>
+          <w:iCs/>
+          <w:sz w:val="24"/>
+          <w:szCs w:val="30"/>
+        </w:rPr>
+        <w:t>.</w:t>
+      </w:r>
+      <w:r>
+        <w:rPr>
+          <w:rFonts w:ascii="Times New Roman" w:eastAsiaTheme="minorHAnsi" w:hAnsi="Times New Roman"/>
+          <w:bCs/>
+          <w:iCs/>
+          <w:sz w:val="24"/>
+          <w:szCs w:val="30"/>
+        </w:rPr>
+        <w:t xml:space="preserve"> </w:t>
+      </w:r>
+    </w:p>
+    <w:p>
+      <w:pPr>
+        <w:spacing w:after="0" w:line="360" w:lineRule="auto"/>
+        <w:ind w:firstLine="709"/>
+        <w:jc w:val="both"/>
+        <w:rPr>
+          <w:rFonts w:ascii="Times New Roman" w:eastAsiaTheme="minorHAnsi" w:hAnsi="Times New Roman"/>
+          <w:bCs/>
+          <w:iCs/>
+          <w:sz w:val="24"/>
+          <w:szCs w:val="30"/>
+        </w:rPr>
+      </w:pPr>
+      <w:r>
+        <w:rPr>
+          <w:rFonts w:ascii="Times New Roman" w:eastAsiaTheme="minorHAnsi" w:hAnsi="Times New Roman"/>
+          <w:bCs/>
+          <w:iCs/>
+          <w:sz w:val="24"/>
+          <w:szCs w:val="30"/>
+        </w:rPr>
+        <w:t xml:space="preserve">A Figura 1 demonstra no código o momento onde é feita a conexão com a </w:t>
+      </w:r>
+      <w:r>
+        <w:rPr>
+          <w:rFonts w:ascii="Times New Roman" w:eastAsiaTheme="minorHAnsi" w:hAnsi="Times New Roman"/>
+          <w:bCs/>
+          <w:i/>
+          <w:iCs/>
+          <w:sz w:val="24"/>
+          <w:szCs w:val="30"/>
+        </w:rPr>
+        <w:t>Twitter Stream</w:t>
+      </w:r>
+      <w:r>
+        <w:rPr>
+          <w:rFonts w:ascii="Times New Roman" w:eastAsiaTheme="minorHAnsi" w:hAnsi="Times New Roman"/>
+          <w:bCs/>
+          <w:iCs/>
+          <w:sz w:val="24"/>
+          <w:szCs w:val="30"/>
+        </w:rPr>
+        <w:t xml:space="preserve"> API, a qual é </w:t>
+      </w:r>
+      <w:r>
+        <w:rPr>
+          <w:rFonts w:ascii="Times New Roman" w:eastAsiaTheme="minorHAnsi" w:hAnsi="Times New Roman"/>
+          <w:bCs/>
+          <w:iCs/>
+          <w:sz w:val="24"/>
+          <w:szCs w:val="30"/>
+        </w:rPr>
+        <w:t>seta</w:t>
+      </w:r>
+      <w:r>
+        <w:rPr>
+          <w:rFonts w:ascii="Times New Roman" w:eastAsiaTheme="minorHAnsi" w:hAnsi="Times New Roman"/>
+          <w:bCs/>
+          <w:iCs/>
+          <w:sz w:val="24"/>
+          <w:szCs w:val="30"/>
+        </w:rPr>
+        <w:t>da no momento d</w:t>
+      </w:r>
+      <w:r>
+        <w:rPr>
+          <w:rFonts w:ascii="Times New Roman" w:eastAsiaTheme="minorHAnsi" w:hAnsi="Times New Roman"/>
+          <w:bCs/>
+          <w:iCs/>
+          <w:sz w:val="24"/>
+          <w:szCs w:val="30"/>
+        </w:rPr>
+        <w:t xml:space="preserve">a criação da topologia do </w:t>
+      </w:r>
+      <w:r>
+        <w:rPr>
+          <w:rFonts w:ascii="Times New Roman" w:eastAsiaTheme="minorHAnsi" w:hAnsi="Times New Roman"/>
+          <w:bCs/>
+          <w:i/>
+          <w:iCs/>
+          <w:sz w:val="24"/>
+          <w:szCs w:val="30"/>
+        </w:rPr>
+        <w:t>Storm</w:t>
+      </w:r>
+      <w:r>
+        <w:rPr>
+          <w:rFonts w:ascii="Times New Roman" w:eastAsiaTheme="minorHAnsi" w:hAnsi="Times New Roman"/>
+          <w:bCs/>
+          <w:iCs/>
+          <w:sz w:val="24"/>
+          <w:szCs w:val="30"/>
+        </w:rPr>
+        <w:t>.</w:t>
+      </w:r>
+    </w:p>
+    <w:p>
+      <w:pPr>
+        <w:spacing w:after="0" w:line="360" w:lineRule="auto"/>
+        <w:ind w:firstLine="709"/>
+        <w:jc w:val="both"/>
+        <w:rPr>
+          <w:rFonts w:ascii="Times New Roman" w:eastAsiaTheme="minorHAnsi" w:hAnsi="Times New Roman"/>
+          <w:bCs/>
+          <w:iCs/>
+          <w:sz w:val="24"/>
+          <w:szCs w:val="30"/>
+        </w:rPr>
+      </w:pPr>
+    </w:p>
+    <w:p>
+      <w:pPr>
+        <w:spacing w:after="0" w:line="360" w:lineRule="auto"/>
+        <w:jc w:val="both"/>
+        <w:rPr>
+          <w:rFonts w:ascii="Times New Roman" w:eastAsiaTheme="minorHAnsi" w:hAnsi="Times New Roman"/>
+          <w:bCs/>
+          <w:iCs/>
+          <w:sz w:val="24"/>
+          <w:szCs w:val="30"/>
+        </w:rPr>
+      </w:pPr>
+      <w:r>
+        <w:rPr>
+          <w:rFonts w:ascii="Times New Roman" w:eastAsiaTheme="minorHAnsi" w:hAnsi="Times New Roman"/>
+          <w:bCs/>
+          <w:iCs/>
+          <w:noProof/>
+          <w:sz w:val="24"/>
+          <w:szCs w:val="30"/>
+          <w:lang w:eastAsia="pt-BR"/>
+        </w:rPr>
+        <w:drawing>
+          <wp:inline distT="0" distB="0" distL="0" distR="0" wp14:anchorId="6B404193" wp14:editId="1B209ACB">
+            <wp:extent cx="5400040" cy="2390494"/>
+            <wp:effectExtent l="19050" t="19050" r="10160" b="10160"/>
+            <wp:docPr id="2" name="Imagem 2"/>
+            <wp:cNvGraphicFramePr>
+              <a:graphicFrameLocks xmlns:a="http://schemas.openxmlformats.org/drawingml/2006/main" noChangeAspect="1"/>
+            </wp:cNvGraphicFramePr>
+            <a:graphic xmlns:a="http://schemas.openxmlformats.org/drawingml/2006/main">
+              <a:graphicData uri="http://schemas.openxmlformats.org/drawingml/2006/picture">
+                <pic:pic xmlns:pic="http://schemas.openxmlformats.org/drawingml/2006/picture">
+                  <pic:nvPicPr>
+                    <pic:cNvPr id="0" name="Picture 2"/>
+                    <pic:cNvPicPr>
+                      <a:picLocks noChangeAspect="1" noChangeArrowheads="1"/>
+                    </pic:cNvPicPr>
+                  </pic:nvPicPr>
+                  <pic:blipFill>
+                    <a:blip r:embed="rId6">
+                      <a:extLst>
+                        <a:ext uri="{28A0092B-C50C-407E-A947-70E740481C1C}">
+                          <a14:useLocalDpi xmlns:a14="http://schemas.microsoft.com/office/drawing/2010/main" val="0"/>
+                        </a:ext>
+                      </a:extLst>
+                    </a:blip>
+                    <a:srcRect/>
+                    <a:stretch>
+                      <a:fillRect/>
+                    </a:stretch>
+                  </pic:blipFill>
+                  <pic:spPr bwMode="auto">
+                    <a:xfrm>
+                      <a:off x="0" y="0"/>
+                      <a:ext cx="5400040" cy="2390494"/>
+                    </a:xfrm>
+                    <a:prstGeom prst="rect">
+                      <a:avLst/>
+                    </a:prstGeom>
+                    <a:noFill/>
+                    <a:ln>
+                      <a:solidFill>
+                        <a:schemeClr val="tx1"/>
+                      </a:solidFill>
+                    </a:ln>
+                  </pic:spPr>
+                </pic:pic>
+              </a:graphicData>
+            </a:graphic>
+          </wp:inline>
+        </w:drawing>
+      </w:r>
+    </w:p>
+    <w:p>
+      <w:pPr>
+        <w:spacing w:after="0" w:line="360" w:lineRule="auto"/>
+        <w:jc w:val="center"/>
+        <w:rPr>
+          <w:rStyle w:val="apple-converted-space"/>
+          <w:color w:val="000000"/>
+          <w:sz w:val="16"/>
+          <w:szCs w:val="16"/>
+          <w:shd w:val="clear" w:color="auto" w:fill="FFFFFF"/>
+        </w:rPr>
+      </w:pPr>
+      <w:r>
+        <w:rPr>
+          <w:rFonts w:ascii="Times New Roman" w:hAnsi="Times New Roman"/>
+          <w:b/>
+          <w:color w:val="000000"/>
+          <w:sz w:val="16"/>
+          <w:szCs w:val="16"/>
+          <w:shd w:val="clear" w:color="auto" w:fill="FFFFFF"/>
+        </w:rPr>
+        <w:t xml:space="preserve">Figura </w:t>
+      </w:r>
+      <w:r>
+        <w:rPr>
+          <w:rFonts w:ascii="Times New Roman" w:hAnsi="Times New Roman"/>
+          <w:b/>
+          <w:color w:val="000000"/>
+          <w:sz w:val="16"/>
+          <w:szCs w:val="16"/>
+          <w:shd w:val="clear" w:color="auto" w:fill="FFFFFF"/>
+        </w:rPr>
+        <w:t>1</w:t>
+      </w:r>
+      <w:r>
+        <w:rPr>
+          <w:rFonts w:ascii="Times New Roman" w:hAnsi="Times New Roman"/>
+          <w:color w:val="000000"/>
+          <w:sz w:val="16"/>
+          <w:szCs w:val="16"/>
+          <w:shd w:val="clear" w:color="auto" w:fill="FFFFFF"/>
+        </w:rPr>
+        <w:t xml:space="preserve"> </w:t>
+      </w:r>
+      <w:r>
+        <w:rPr>
+          <w:rFonts w:ascii="Times New Roman" w:hAnsi="Times New Roman"/>
+          <w:color w:val="000000"/>
+          <w:sz w:val="16"/>
+          <w:szCs w:val="16"/>
+          <w:shd w:val="clear" w:color="auto" w:fill="FFFFFF"/>
+        </w:rPr>
+        <w:t>-</w:t>
+      </w:r>
+      <w:r>
+        <w:rPr>
+          <w:rFonts w:ascii="Times New Roman" w:hAnsi="Times New Roman"/>
+          <w:color w:val="000000"/>
+          <w:sz w:val="16"/>
+          <w:szCs w:val="16"/>
+          <w:shd w:val="clear" w:color="auto" w:fill="FFFFFF"/>
+        </w:rPr>
+        <w:t xml:space="preserve"> </w:t>
+      </w:r>
+      <w:r>
+        <w:rPr>
+          <w:rFonts w:ascii="Times New Roman" w:hAnsi="Times New Roman"/>
+          <w:color w:val="000000"/>
+          <w:sz w:val="16"/>
+          <w:szCs w:val="16"/>
+          <w:shd w:val="clear" w:color="auto" w:fill="FFFFFF"/>
+        </w:rPr>
+        <w:t xml:space="preserve">Conexão com a </w:t>
+      </w:r>
+      <w:r>
+        <w:rPr>
+          <w:rFonts w:ascii="Times New Roman" w:hAnsi="Times New Roman"/>
+          <w:i/>
+          <w:color w:val="000000"/>
+          <w:sz w:val="16"/>
+          <w:szCs w:val="16"/>
+          <w:shd w:val="clear" w:color="auto" w:fill="FFFFFF"/>
+        </w:rPr>
+        <w:t>Twitter Stream</w:t>
+      </w:r>
+      <w:r>
+        <w:rPr>
+          <w:rFonts w:ascii="Times New Roman" w:hAnsi="Times New Roman"/>
+          <w:color w:val="000000"/>
+          <w:sz w:val="16"/>
+          <w:szCs w:val="16"/>
+          <w:shd w:val="clear" w:color="auto" w:fill="FFFFFF"/>
+        </w:rPr>
+        <w:t xml:space="preserve"> API</w:t>
+      </w:r>
+      <w:r>
+        <w:rPr>
+          <w:rFonts w:ascii="Times New Roman" w:hAnsi="Times New Roman"/>
+          <w:color w:val="000000"/>
+          <w:sz w:val="16"/>
+          <w:szCs w:val="16"/>
+          <w:shd w:val="clear" w:color="auto" w:fill="FFFFFF"/>
+        </w:rPr>
+        <w:t xml:space="preserve">. </w:t>
+      </w:r>
+      <w:r>
+        <w:rPr>
+          <w:rFonts w:ascii="Times New Roman" w:hAnsi="Times New Roman"/>
+          <w:b/>
+          <w:color w:val="000000"/>
+          <w:sz w:val="16"/>
+          <w:szCs w:val="16"/>
+          <w:shd w:val="clear" w:color="auto" w:fill="FFFFFF"/>
+        </w:rPr>
+        <w:t xml:space="preserve">Fonte: </w:t>
+      </w:r>
+      <w:r>
+        <w:rPr>
+          <w:rFonts w:ascii="Times New Roman" w:hAnsi="Times New Roman"/>
+          <w:color w:val="000000"/>
+          <w:sz w:val="16"/>
+          <w:szCs w:val="16"/>
+          <w:shd w:val="clear" w:color="auto" w:fill="FFFFFF"/>
+        </w:rPr>
+        <w:t>Elaborado pelos autores</w:t>
+      </w:r>
+      <w:r>
+        <w:rPr>
+          <w:rFonts w:ascii="Times New Roman" w:hAnsi="Times New Roman"/>
+          <w:color w:val="000000"/>
+          <w:sz w:val="16"/>
+          <w:szCs w:val="16"/>
+          <w:shd w:val="clear" w:color="auto" w:fill="FFFFFF"/>
+        </w:rPr>
+        <w:t>.</w:t>
+      </w:r>
+    </w:p>
+    <w:p>
+      <w:pPr>
+        <w:spacing w:after="0" w:line="360" w:lineRule="auto"/>
         <w:jc w:val="both"/>
         <w:rPr>
           <w:rFonts w:ascii="Times New Roman" w:hAnsi="Times New Roman"/>
@@ -1115,23 +2060,3179 @@
         <w:ind w:firstLine="709"/>
         <w:jc w:val="both"/>
         <w:rPr>
+          <w:rFonts w:ascii="Times New Roman" w:eastAsiaTheme="minorHAnsi" w:hAnsi="Times New Roman"/>
+          <w:bCs/>
+          <w:iCs/>
+          <w:sz w:val="24"/>
+          <w:szCs w:val="30"/>
+        </w:rPr>
+      </w:pPr>
+      <w:r>
+        <w:rPr>
+          <w:rFonts w:ascii="Times New Roman" w:hAnsi="Times New Roman"/>
+          <w:sz w:val="24"/>
+        </w:rPr>
+        <w:t xml:space="preserve">Continuando com a confirmação feita por </w:t>
+      </w:r>
+      <w:r>
+        <w:rPr>
+          <w:rFonts w:ascii="Times New Roman" w:eastAsiaTheme="minorHAnsi" w:hAnsi="Times New Roman"/>
+          <w:bCs/>
+          <w:iCs/>
+          <w:sz w:val="24"/>
+          <w:szCs w:val="30"/>
+        </w:rPr>
+        <w:t>Leibiusky, Eisbruch e Simonassi</w:t>
+      </w:r>
+      <w:r>
+        <w:rPr>
+          <w:rFonts w:ascii="Times New Roman" w:eastAsiaTheme="minorHAnsi" w:hAnsi="Times New Roman"/>
+          <w:bCs/>
+          <w:iCs/>
+          <w:sz w:val="24"/>
+          <w:szCs w:val="30"/>
+        </w:rPr>
+        <w:t xml:space="preserve"> (2012), a</w:t>
+      </w:r>
+      <w:r>
+        <w:rPr>
+          <w:rFonts w:ascii="Times New Roman" w:eastAsiaTheme="minorHAnsi" w:hAnsi="Times New Roman"/>
+          <w:bCs/>
+          <w:iCs/>
+          <w:sz w:val="24"/>
+          <w:szCs w:val="30"/>
+        </w:rPr>
+        <w:t>pós a leitura dos dados</w:t>
+      </w:r>
+      <w:r>
+        <w:rPr>
+          <w:rFonts w:ascii="Times New Roman" w:eastAsiaTheme="minorHAnsi" w:hAnsi="Times New Roman"/>
+          <w:bCs/>
+          <w:iCs/>
+          <w:sz w:val="24"/>
+          <w:szCs w:val="30"/>
+        </w:rPr>
+        <w:t xml:space="preserve"> minerados</w:t>
+      </w:r>
+      <w:r>
+        <w:rPr>
+          <w:rFonts w:ascii="Times New Roman" w:eastAsiaTheme="minorHAnsi" w:hAnsi="Times New Roman"/>
+          <w:bCs/>
+          <w:iCs/>
+          <w:sz w:val="24"/>
+          <w:szCs w:val="30"/>
+        </w:rPr>
+        <w:t>, a</w:t>
+      </w:r>
+      <w:r>
+        <w:rPr>
+          <w:rFonts w:ascii="Times New Roman" w:eastAsiaTheme="minorHAnsi" w:hAnsi="Times New Roman"/>
+          <w:bCs/>
+          <w:iCs/>
+          <w:sz w:val="24"/>
+          <w:szCs w:val="30"/>
+        </w:rPr>
+        <w:t>s</w:t>
+      </w:r>
+      <w:r>
+        <w:rPr>
+          <w:rFonts w:ascii="Times New Roman" w:eastAsiaTheme="minorHAnsi" w:hAnsi="Times New Roman"/>
+          <w:bCs/>
+          <w:iCs/>
+          <w:sz w:val="24"/>
+          <w:szCs w:val="30"/>
+        </w:rPr>
+        <w:t xml:space="preserve"> tupla</w:t>
+      </w:r>
+      <w:r>
+        <w:rPr>
+          <w:rFonts w:ascii="Times New Roman" w:eastAsiaTheme="minorHAnsi" w:hAnsi="Times New Roman"/>
+          <w:bCs/>
+          <w:iCs/>
+          <w:sz w:val="24"/>
+          <w:szCs w:val="30"/>
+        </w:rPr>
+        <w:t>s</w:t>
+      </w:r>
+      <w:r>
+        <w:rPr>
+          <w:rFonts w:ascii="Times New Roman" w:eastAsiaTheme="minorHAnsi" w:hAnsi="Times New Roman"/>
+          <w:bCs/>
+          <w:iCs/>
+          <w:sz w:val="24"/>
+          <w:szCs w:val="30"/>
+        </w:rPr>
+        <w:t xml:space="preserve"> </w:t>
+      </w:r>
+      <w:r>
+        <w:rPr>
+          <w:rFonts w:ascii="Times New Roman" w:eastAsiaTheme="minorHAnsi" w:hAnsi="Times New Roman"/>
+          <w:bCs/>
+          <w:iCs/>
+          <w:sz w:val="24"/>
+          <w:szCs w:val="30"/>
+        </w:rPr>
+        <w:t>são</w:t>
+      </w:r>
+      <w:r>
+        <w:rPr>
+          <w:rFonts w:ascii="Times New Roman" w:eastAsiaTheme="minorHAnsi" w:hAnsi="Times New Roman"/>
+          <w:bCs/>
+          <w:iCs/>
+          <w:sz w:val="24"/>
+          <w:szCs w:val="30"/>
+        </w:rPr>
+        <w:t xml:space="preserve"> encaminha</w:t>
+      </w:r>
+      <w:r>
+        <w:rPr>
+          <w:rFonts w:ascii="Times New Roman" w:eastAsiaTheme="minorHAnsi" w:hAnsi="Times New Roman"/>
+          <w:bCs/>
+          <w:iCs/>
+          <w:sz w:val="24"/>
+          <w:szCs w:val="30"/>
+        </w:rPr>
+        <w:t>s</w:t>
+      </w:r>
+      <w:r>
+        <w:rPr>
+          <w:rFonts w:ascii="Times New Roman" w:eastAsiaTheme="minorHAnsi" w:hAnsi="Times New Roman"/>
+          <w:bCs/>
+          <w:iCs/>
+          <w:sz w:val="24"/>
+          <w:szCs w:val="30"/>
+        </w:rPr>
+        <w:t xml:space="preserve"> para a </w:t>
+      </w:r>
+      <w:r>
+        <w:rPr>
+          <w:rFonts w:ascii="Times New Roman" w:eastAsiaTheme="minorHAnsi" w:hAnsi="Times New Roman"/>
+          <w:bCs/>
+          <w:iCs/>
+          <w:sz w:val="24"/>
+          <w:szCs w:val="30"/>
+        </w:rPr>
+        <w:t xml:space="preserve">o </w:t>
+      </w:r>
+      <w:r>
+        <w:rPr>
+          <w:rFonts w:ascii="Times New Roman" w:eastAsiaTheme="minorHAnsi" w:hAnsi="Times New Roman"/>
+          <w:bCs/>
+          <w:i/>
+          <w:iCs/>
+          <w:sz w:val="24"/>
+          <w:szCs w:val="30"/>
+        </w:rPr>
+        <w:t>bolt</w:t>
+      </w:r>
+      <w:r>
+        <w:rPr>
+          <w:rFonts w:ascii="Times New Roman" w:eastAsiaTheme="minorHAnsi" w:hAnsi="Times New Roman"/>
+          <w:bCs/>
+          <w:iCs/>
+          <w:sz w:val="24"/>
+          <w:szCs w:val="30"/>
+        </w:rPr>
+        <w:t xml:space="preserve"> responsável pelo tratamento dos </w:t>
+      </w:r>
+      <w:r>
+        <w:rPr>
+          <w:rFonts w:ascii="Times New Roman" w:eastAsiaTheme="minorHAnsi" w:hAnsi="Times New Roman"/>
+          <w:bCs/>
+          <w:i/>
+          <w:iCs/>
+          <w:sz w:val="24"/>
+          <w:szCs w:val="30"/>
+        </w:rPr>
+        <w:t>tweets</w:t>
+      </w:r>
+      <w:r>
+        <w:rPr>
+          <w:rFonts w:ascii="Times New Roman" w:eastAsiaTheme="minorHAnsi" w:hAnsi="Times New Roman"/>
+          <w:bCs/>
+          <w:iCs/>
+          <w:sz w:val="24"/>
+          <w:szCs w:val="30"/>
+        </w:rPr>
+        <w:t xml:space="preserve">, verificando se os </w:t>
+      </w:r>
+      <w:r>
+        <w:rPr>
+          <w:rFonts w:ascii="Times New Roman" w:eastAsiaTheme="minorHAnsi" w:hAnsi="Times New Roman"/>
+          <w:bCs/>
+          <w:iCs/>
+          <w:sz w:val="24"/>
+          <w:szCs w:val="30"/>
+        </w:rPr>
+        <w:t xml:space="preserve">dados das tuplas </w:t>
+      </w:r>
+      <w:r>
+        <w:rPr>
+          <w:rFonts w:ascii="Times New Roman" w:eastAsiaTheme="minorHAnsi" w:hAnsi="Times New Roman"/>
+          <w:bCs/>
+          <w:iCs/>
+          <w:sz w:val="24"/>
+          <w:szCs w:val="30"/>
+        </w:rPr>
+        <w:t xml:space="preserve">recebidas </w:t>
+      </w:r>
+      <w:r>
+        <w:rPr>
+          <w:rFonts w:ascii="Times New Roman" w:eastAsiaTheme="minorHAnsi" w:hAnsi="Times New Roman"/>
+          <w:bCs/>
+          <w:iCs/>
+          <w:sz w:val="24"/>
+          <w:szCs w:val="30"/>
+        </w:rPr>
+        <w:t xml:space="preserve">contém </w:t>
+      </w:r>
+      <w:r>
+        <w:rPr>
+          <w:rFonts w:ascii="Times New Roman" w:eastAsiaTheme="minorHAnsi" w:hAnsi="Times New Roman"/>
+          <w:bCs/>
+          <w:iCs/>
+          <w:sz w:val="24"/>
+          <w:szCs w:val="30"/>
+        </w:rPr>
+        <w:t>as informações</w:t>
+      </w:r>
+      <w:r>
+        <w:rPr>
+          <w:rFonts w:ascii="Times New Roman" w:eastAsiaTheme="minorHAnsi" w:hAnsi="Times New Roman"/>
+          <w:bCs/>
+          <w:iCs/>
+          <w:sz w:val="24"/>
+          <w:szCs w:val="30"/>
+        </w:rPr>
+        <w:t xml:space="preserve"> </w:t>
+      </w:r>
+      <w:r>
+        <w:rPr>
+          <w:rFonts w:ascii="Times New Roman" w:eastAsiaTheme="minorHAnsi" w:hAnsi="Times New Roman"/>
+          <w:bCs/>
+          <w:iCs/>
+          <w:sz w:val="24"/>
+          <w:szCs w:val="30"/>
+        </w:rPr>
+        <w:t>de</w:t>
+      </w:r>
+      <w:r>
+        <w:rPr>
+          <w:rFonts w:ascii="Times New Roman" w:eastAsiaTheme="minorHAnsi" w:hAnsi="Times New Roman"/>
+          <w:bCs/>
+          <w:iCs/>
+          <w:sz w:val="24"/>
+          <w:szCs w:val="30"/>
+        </w:rPr>
+        <w:t xml:space="preserve"> importância necessária para a aplicação</w:t>
+      </w:r>
+      <w:r>
+        <w:rPr>
+          <w:rFonts w:ascii="Times New Roman" w:eastAsiaTheme="minorHAnsi" w:hAnsi="Times New Roman"/>
+          <w:bCs/>
+          <w:iCs/>
+          <w:sz w:val="24"/>
+          <w:szCs w:val="30"/>
+        </w:rPr>
+        <w:t>.</w:t>
+      </w:r>
+      <w:r>
+        <w:rPr>
+          <w:rFonts w:ascii="Times New Roman" w:eastAsiaTheme="minorHAnsi" w:hAnsi="Times New Roman"/>
+          <w:bCs/>
+          <w:iCs/>
+          <w:sz w:val="24"/>
+          <w:szCs w:val="30"/>
+        </w:rPr>
+        <w:t xml:space="preserve"> A Figura 2 demostra o método da</w:t>
+      </w:r>
+      <w:r>
+        <w:rPr>
+          <w:rFonts w:ascii="Times New Roman" w:eastAsiaTheme="minorHAnsi" w:hAnsi="Times New Roman"/>
+          <w:bCs/>
+          <w:iCs/>
+          <w:sz w:val="24"/>
+          <w:szCs w:val="30"/>
+        </w:rPr>
+        <w:t xml:space="preserve"> classe </w:t>
+      </w:r>
+      <w:r>
+        <w:rPr>
+          <w:rFonts w:ascii="Times New Roman" w:eastAsiaTheme="minorHAnsi" w:hAnsi="Times New Roman"/>
+          <w:bCs/>
+          <w:i/>
+          <w:iCs/>
+          <w:sz w:val="24"/>
+          <w:szCs w:val="30"/>
+        </w:rPr>
+        <w:t>PolitistatusTwitterBolt</w:t>
+      </w:r>
+      <w:r>
+        <w:rPr>
+          <w:rFonts w:ascii="Times New Roman" w:eastAsiaTheme="minorHAnsi" w:hAnsi="Times New Roman"/>
+          <w:bCs/>
+          <w:iCs/>
+          <w:sz w:val="24"/>
+          <w:szCs w:val="30"/>
+        </w:rPr>
+        <w:t xml:space="preserve">, recebendo como parâmetro uma tupla e suas informações. </w:t>
+      </w:r>
+    </w:p>
+    <w:p>
+      <w:pPr>
+        <w:spacing w:after="0" w:line="360" w:lineRule="auto"/>
+        <w:ind w:firstLine="709"/>
+        <w:jc w:val="both"/>
+        <w:rPr>
+          <w:rFonts w:ascii="Times New Roman" w:eastAsiaTheme="minorHAnsi" w:hAnsi="Times New Roman"/>
+          <w:bCs/>
+          <w:iCs/>
+          <w:sz w:val="24"/>
+          <w:szCs w:val="30"/>
+        </w:rPr>
+      </w:pPr>
+    </w:p>
+    <w:p>
+      <w:pPr>
+        <w:spacing w:after="0" w:line="360" w:lineRule="auto"/>
+        <w:jc w:val="center"/>
+        <w:rPr>
+          <w:rFonts w:ascii="Times New Roman" w:eastAsiaTheme="minorHAnsi" w:hAnsi="Times New Roman"/>
+          <w:bCs/>
+          <w:iCs/>
+          <w:sz w:val="24"/>
+          <w:szCs w:val="30"/>
+        </w:rPr>
+      </w:pPr>
+      <w:r>
+        <w:rPr>
+          <w:rFonts w:ascii="Times New Roman" w:eastAsiaTheme="minorHAnsi" w:hAnsi="Times New Roman"/>
+          <w:bCs/>
+          <w:iCs/>
+          <w:noProof/>
+          <w:sz w:val="24"/>
+          <w:szCs w:val="30"/>
+          <w:lang w:eastAsia="pt-BR"/>
+        </w:rPr>
+        <w:lastRenderedPageBreak/>
+        <w:drawing>
+          <wp:inline distT="0" distB="0" distL="0" distR="0">
+            <wp:extent cx="5400675" cy="3371850"/>
+            <wp:effectExtent l="19050" t="19050" r="28575" b="19050"/>
+            <wp:docPr id="4" name="Imagem 4"/>
+            <wp:cNvGraphicFramePr>
+              <a:graphicFrameLocks xmlns:a="http://schemas.openxmlformats.org/drawingml/2006/main" noChangeAspect="1"/>
+            </wp:cNvGraphicFramePr>
+            <a:graphic xmlns:a="http://schemas.openxmlformats.org/drawingml/2006/main">
+              <a:graphicData uri="http://schemas.openxmlformats.org/drawingml/2006/picture">
+                <pic:pic xmlns:pic="http://schemas.openxmlformats.org/drawingml/2006/picture">
+                  <pic:nvPicPr>
+                    <pic:cNvPr id="0" name="Picture 4"/>
+                    <pic:cNvPicPr>
+                      <a:picLocks noChangeAspect="1" noChangeArrowheads="1"/>
+                    </pic:cNvPicPr>
+                  </pic:nvPicPr>
+                  <pic:blipFill>
+                    <a:blip r:embed="rId7">
+                      <a:extLst>
+                        <a:ext uri="{28A0092B-C50C-407E-A947-70E740481C1C}">
+                          <a14:useLocalDpi xmlns:a14="http://schemas.microsoft.com/office/drawing/2010/main" val="0"/>
+                        </a:ext>
+                      </a:extLst>
+                    </a:blip>
+                    <a:srcRect/>
+                    <a:stretch>
+                      <a:fillRect/>
+                    </a:stretch>
+                  </pic:blipFill>
+                  <pic:spPr bwMode="auto">
+                    <a:xfrm>
+                      <a:off x="0" y="0"/>
+                      <a:ext cx="5400675" cy="3371850"/>
+                    </a:xfrm>
+                    <a:prstGeom prst="rect">
+                      <a:avLst/>
+                    </a:prstGeom>
+                    <a:noFill/>
+                    <a:ln>
+                      <a:solidFill>
+                        <a:schemeClr val="tx1"/>
+                      </a:solidFill>
+                    </a:ln>
+                  </pic:spPr>
+                </pic:pic>
+              </a:graphicData>
+            </a:graphic>
+          </wp:inline>
+        </w:drawing>
+      </w:r>
+    </w:p>
+    <w:p>
+      <w:pPr>
+        <w:spacing w:after="0" w:line="360" w:lineRule="auto"/>
+        <w:jc w:val="center"/>
+        <w:rPr>
+          <w:rStyle w:val="apple-converted-space"/>
+          <w:color w:val="000000"/>
+          <w:sz w:val="16"/>
+          <w:szCs w:val="16"/>
+          <w:shd w:val="clear" w:color="auto" w:fill="FFFFFF"/>
+        </w:rPr>
+      </w:pPr>
+      <w:r>
+        <w:rPr>
           <w:rFonts w:ascii="Times New Roman" w:hAnsi="Times New Roman"/>
           <w:b/>
+          <w:color w:val="000000"/>
+          <w:sz w:val="16"/>
+          <w:szCs w:val="16"/>
+          <w:shd w:val="clear" w:color="auto" w:fill="FFFFFF"/>
+        </w:rPr>
+        <w:t xml:space="preserve">Figura </w:t>
+      </w:r>
+      <w:r>
+        <w:rPr>
+          <w:rFonts w:ascii="Times New Roman" w:hAnsi="Times New Roman"/>
+          <w:b/>
+          <w:color w:val="000000"/>
+          <w:sz w:val="16"/>
+          <w:szCs w:val="16"/>
+          <w:shd w:val="clear" w:color="auto" w:fill="FFFFFF"/>
+        </w:rPr>
+        <w:t>2</w:t>
+      </w:r>
+      <w:r>
+        <w:rPr>
+          <w:rFonts w:ascii="Times New Roman" w:hAnsi="Times New Roman"/>
+          <w:color w:val="000000"/>
+          <w:sz w:val="16"/>
+          <w:szCs w:val="16"/>
+          <w:shd w:val="clear" w:color="auto" w:fill="FFFFFF"/>
+        </w:rPr>
+        <w:t xml:space="preserve"> </w:t>
+      </w:r>
+      <w:r>
+        <w:rPr>
+          <w:rFonts w:ascii="Times New Roman" w:hAnsi="Times New Roman"/>
+          <w:color w:val="000000"/>
+          <w:sz w:val="16"/>
+          <w:szCs w:val="16"/>
+          <w:shd w:val="clear" w:color="auto" w:fill="FFFFFF"/>
+        </w:rPr>
+        <w:t>-</w:t>
+      </w:r>
+      <w:r>
+        <w:rPr>
+          <w:rFonts w:ascii="Times New Roman" w:hAnsi="Times New Roman"/>
+          <w:color w:val="000000"/>
+          <w:sz w:val="16"/>
+          <w:szCs w:val="16"/>
+          <w:shd w:val="clear" w:color="auto" w:fill="FFFFFF"/>
+        </w:rPr>
+        <w:t xml:space="preserve"> </w:t>
+      </w:r>
+      <w:r>
+        <w:rPr>
+          <w:rFonts w:ascii="Times New Roman" w:hAnsi="Times New Roman"/>
+          <w:color w:val="000000"/>
+          <w:sz w:val="16"/>
+          <w:szCs w:val="16"/>
+          <w:shd w:val="clear" w:color="auto" w:fill="FFFFFF"/>
+        </w:rPr>
+        <w:t xml:space="preserve">Classe </w:t>
+      </w:r>
+      <w:r>
+        <w:rPr>
+          <w:rFonts w:ascii="Times New Roman" w:hAnsi="Times New Roman"/>
+          <w:i/>
+          <w:color w:val="000000"/>
+          <w:sz w:val="16"/>
+          <w:szCs w:val="16"/>
+          <w:shd w:val="clear" w:color="auto" w:fill="FFFFFF"/>
+        </w:rPr>
+        <w:t>PolitistatusTwitterBolt</w:t>
+      </w:r>
+      <w:r>
+        <w:rPr>
+          <w:rFonts w:ascii="Times New Roman" w:hAnsi="Times New Roman"/>
+          <w:color w:val="000000"/>
+          <w:sz w:val="16"/>
+          <w:szCs w:val="16"/>
+          <w:shd w:val="clear" w:color="auto" w:fill="FFFFFF"/>
+        </w:rPr>
+        <w:t xml:space="preserve">, o </w:t>
+      </w:r>
+      <w:r>
+        <w:rPr>
+          <w:rFonts w:ascii="Times New Roman" w:hAnsi="Times New Roman"/>
+          <w:i/>
+          <w:color w:val="000000"/>
+          <w:sz w:val="16"/>
+          <w:szCs w:val="16"/>
+          <w:shd w:val="clear" w:color="auto" w:fill="FFFFFF"/>
+        </w:rPr>
+        <w:t>bolt</w:t>
+      </w:r>
+      <w:r>
+        <w:rPr>
+          <w:rFonts w:ascii="Times New Roman" w:hAnsi="Times New Roman"/>
+          <w:color w:val="000000"/>
+          <w:sz w:val="16"/>
+          <w:szCs w:val="16"/>
+          <w:shd w:val="clear" w:color="auto" w:fill="FFFFFF"/>
+        </w:rPr>
+        <w:t xml:space="preserve"> do </w:t>
+      </w:r>
+      <w:r>
+        <w:rPr>
+          <w:rFonts w:ascii="Times New Roman" w:hAnsi="Times New Roman"/>
+          <w:i/>
+          <w:color w:val="000000"/>
+          <w:sz w:val="16"/>
+          <w:szCs w:val="16"/>
+          <w:shd w:val="clear" w:color="auto" w:fill="FFFFFF"/>
+        </w:rPr>
+        <w:t>Storm</w:t>
+      </w:r>
+      <w:r>
+        <w:rPr>
+          <w:rFonts w:ascii="Times New Roman" w:hAnsi="Times New Roman"/>
+          <w:color w:val="000000"/>
+          <w:sz w:val="16"/>
+          <w:szCs w:val="16"/>
+          <w:shd w:val="clear" w:color="auto" w:fill="FFFFFF"/>
+        </w:rPr>
+        <w:t xml:space="preserve">. </w:t>
+      </w:r>
+      <w:r>
+        <w:rPr>
+          <w:rFonts w:ascii="Times New Roman" w:hAnsi="Times New Roman"/>
+          <w:b/>
+          <w:color w:val="000000"/>
+          <w:sz w:val="16"/>
+          <w:szCs w:val="16"/>
+          <w:shd w:val="clear" w:color="auto" w:fill="FFFFFF"/>
+        </w:rPr>
+        <w:t xml:space="preserve">Fonte: </w:t>
+      </w:r>
+      <w:r>
+        <w:rPr>
+          <w:rFonts w:ascii="Times New Roman" w:hAnsi="Times New Roman"/>
+          <w:color w:val="000000"/>
+          <w:sz w:val="16"/>
+          <w:szCs w:val="16"/>
+          <w:shd w:val="clear" w:color="auto" w:fill="FFFFFF"/>
+        </w:rPr>
+        <w:t>Elaborado pelos autores</w:t>
+      </w:r>
+      <w:r>
+        <w:rPr>
+          <w:rFonts w:ascii="Times New Roman" w:hAnsi="Times New Roman"/>
+          <w:color w:val="000000"/>
+          <w:sz w:val="16"/>
+          <w:szCs w:val="16"/>
+          <w:shd w:val="clear" w:color="auto" w:fill="FFFFFF"/>
+        </w:rPr>
+        <w:t>.</w:t>
+      </w:r>
+    </w:p>
+    <w:p>
+      <w:pPr>
+        <w:spacing w:after="0" w:line="360" w:lineRule="auto"/>
+        <w:jc w:val="both"/>
+        <w:rPr>
+          <w:rFonts w:ascii="Times New Roman" w:hAnsi="Times New Roman"/>
+          <w:sz w:val="24"/>
+        </w:rPr>
+      </w:pPr>
+    </w:p>
+    <w:p>
+      <w:pPr>
+        <w:spacing w:after="0" w:line="360" w:lineRule="auto"/>
+        <w:ind w:firstLine="709"/>
+        <w:jc w:val="both"/>
+        <w:rPr>
+          <w:rFonts w:ascii="Times New Roman" w:hAnsi="Times New Roman"/>
+          <w:sz w:val="24"/>
+        </w:rPr>
+      </w:pPr>
+      <w:r>
+        <w:rPr>
+          <w:rFonts w:ascii="Times New Roman" w:hAnsi="Times New Roman"/>
+          <w:sz w:val="24"/>
+        </w:rPr>
+        <w:t xml:space="preserve">Após as informações serem tratadas pelo </w:t>
+      </w:r>
+      <w:r>
+        <w:rPr>
+          <w:rFonts w:ascii="Times New Roman" w:hAnsi="Times New Roman"/>
+          <w:i/>
+          <w:sz w:val="24"/>
+        </w:rPr>
+        <w:t>bolt</w:t>
+      </w:r>
+      <w:r>
+        <w:rPr>
+          <w:rFonts w:ascii="Times New Roman" w:hAnsi="Times New Roman"/>
+          <w:sz w:val="24"/>
+        </w:rPr>
+        <w:t xml:space="preserve">, </w:t>
+      </w:r>
+      <w:r>
+        <w:rPr>
+          <w:rFonts w:ascii="Times New Roman" w:hAnsi="Times New Roman"/>
+          <w:sz w:val="24"/>
+        </w:rPr>
+        <w:t>é gera</w:t>
+      </w:r>
+      <w:r>
+        <w:rPr>
+          <w:rFonts w:ascii="Times New Roman" w:hAnsi="Times New Roman"/>
+          <w:sz w:val="24"/>
+        </w:rPr>
+        <w:t>do um objeto que será enviado</w:t>
+      </w:r>
+      <w:r>
+        <w:rPr>
+          <w:rFonts w:ascii="Times New Roman" w:hAnsi="Times New Roman"/>
+          <w:sz w:val="24"/>
+        </w:rPr>
+        <w:t xml:space="preserve"> para a classe responsável </w:t>
+      </w:r>
+      <w:r>
+        <w:rPr>
+          <w:rFonts w:ascii="Times New Roman" w:hAnsi="Times New Roman"/>
+          <w:sz w:val="24"/>
+        </w:rPr>
+        <w:t>pelas operações relacionadas c</w:t>
+      </w:r>
+      <w:r>
+        <w:rPr>
+          <w:rFonts w:ascii="Times New Roman" w:hAnsi="Times New Roman"/>
+          <w:sz w:val="24"/>
+        </w:rPr>
+        <w:t>o</w:t>
+      </w:r>
+      <w:r>
+        <w:rPr>
+          <w:rFonts w:ascii="Times New Roman" w:hAnsi="Times New Roman"/>
+          <w:sz w:val="24"/>
+        </w:rPr>
+        <w:t>m o</w:t>
+      </w:r>
+      <w:r>
+        <w:rPr>
+          <w:rFonts w:ascii="Times New Roman" w:hAnsi="Times New Roman"/>
+          <w:sz w:val="24"/>
+        </w:rPr>
+        <w:t xml:space="preserve"> banco de dados. </w:t>
+      </w:r>
+      <w:r>
+        <w:rPr>
+          <w:rFonts w:ascii="Times New Roman" w:hAnsi="Times New Roman"/>
+          <w:sz w:val="24"/>
+        </w:rPr>
+        <w:t xml:space="preserve">Nessa classe, os dados que estão no objeto são salvos. </w:t>
+      </w:r>
+      <w:r>
+        <w:rPr>
+          <w:rFonts w:ascii="Times New Roman" w:hAnsi="Times New Roman"/>
+          <w:sz w:val="24"/>
+        </w:rPr>
+        <w:t>A partir da repetição desse fluxo</w:t>
+      </w:r>
+      <w:r>
+        <w:rPr>
+          <w:rFonts w:ascii="Times New Roman" w:hAnsi="Times New Roman"/>
+          <w:sz w:val="24"/>
+        </w:rPr>
+        <w:t>, é gerada a massa de dados, que posteriormente estará disponível para o consumo da aplicação web.</w:t>
+      </w:r>
+      <w:r>
+        <w:rPr>
+          <w:rFonts w:ascii="Times New Roman" w:hAnsi="Times New Roman"/>
+          <w:sz w:val="24"/>
+        </w:rPr>
+        <w:t xml:space="preserve"> A Figura 3 demonstra o método da classe </w:t>
+      </w:r>
+      <w:r>
+        <w:rPr>
+          <w:rFonts w:ascii="Times New Roman" w:hAnsi="Times New Roman"/>
+          <w:i/>
+          <w:sz w:val="24"/>
+        </w:rPr>
+        <w:t>PolitistatusDatabase</w:t>
+      </w:r>
+      <w:r>
+        <w:rPr>
+          <w:rFonts w:ascii="Times New Roman" w:hAnsi="Times New Roman"/>
+          <w:sz w:val="24"/>
+        </w:rPr>
+        <w:t xml:space="preserve"> responsável por salvar os </w:t>
+      </w:r>
+      <w:r>
+        <w:rPr>
+          <w:rFonts w:ascii="Times New Roman" w:hAnsi="Times New Roman"/>
+          <w:i/>
+          <w:sz w:val="24"/>
+        </w:rPr>
+        <w:t>tweets</w:t>
+      </w:r>
+      <w:r>
+        <w:rPr>
+          <w:rFonts w:ascii="Times New Roman" w:hAnsi="Times New Roman"/>
+          <w:sz w:val="24"/>
+        </w:rPr>
+        <w:t xml:space="preserve"> no MongoDB.</w:t>
+      </w:r>
+    </w:p>
+    <w:p>
+      <w:pPr>
+        <w:spacing w:after="0" w:line="360" w:lineRule="auto"/>
+        <w:ind w:firstLine="709"/>
+        <w:jc w:val="both"/>
+        <w:rPr>
+          <w:rFonts w:ascii="Times New Roman" w:eastAsiaTheme="minorHAnsi" w:hAnsi="Times New Roman"/>
+          <w:bCs/>
+          <w:iCs/>
+          <w:sz w:val="24"/>
+          <w:szCs w:val="30"/>
+        </w:rPr>
+      </w:pPr>
+    </w:p>
+    <w:p>
+      <w:pPr>
+        <w:spacing w:after="0" w:line="360" w:lineRule="auto"/>
+        <w:jc w:val="center"/>
+        <w:rPr>
+          <w:rFonts w:ascii="Times New Roman" w:hAnsi="Times New Roman"/>
+          <w:sz w:val="24"/>
+        </w:rPr>
+      </w:pPr>
+      <w:r>
+        <w:rPr>
+          <w:rFonts w:ascii="Times New Roman" w:eastAsiaTheme="minorHAnsi" w:hAnsi="Times New Roman"/>
+          <w:b/>
+          <w:bCs/>
+          <w:iCs/>
+          <w:noProof/>
           <w:color w:val="FF0000"/>
           <w:sz w:val="24"/>
+          <w:szCs w:val="30"/>
+          <w:lang w:eastAsia="pt-BR"/>
+        </w:rPr>
+        <w:drawing>
+          <wp:inline distT="0" distB="0" distL="0" distR="0">
+            <wp:extent cx="5400675" cy="1095375"/>
+            <wp:effectExtent l="19050" t="19050" r="28575" b="28575"/>
+            <wp:docPr id="5" name="Imagem 5"/>
+            <wp:cNvGraphicFramePr>
+              <a:graphicFrameLocks xmlns:a="http://schemas.openxmlformats.org/drawingml/2006/main" noChangeAspect="1"/>
+            </wp:cNvGraphicFramePr>
+            <a:graphic xmlns:a="http://schemas.openxmlformats.org/drawingml/2006/main">
+              <a:graphicData uri="http://schemas.openxmlformats.org/drawingml/2006/picture">
+                <pic:pic xmlns:pic="http://schemas.openxmlformats.org/drawingml/2006/picture">
+                  <pic:nvPicPr>
+                    <pic:cNvPr id="0" name="Picture 5"/>
+                    <pic:cNvPicPr>
+                      <a:picLocks noChangeAspect="1" noChangeArrowheads="1"/>
+                    </pic:cNvPicPr>
+                  </pic:nvPicPr>
+                  <pic:blipFill>
+                    <a:blip r:embed="rId8">
+                      <a:extLst>
+                        <a:ext uri="{28A0092B-C50C-407E-A947-70E740481C1C}">
+                          <a14:useLocalDpi xmlns:a14="http://schemas.microsoft.com/office/drawing/2010/main" val="0"/>
+                        </a:ext>
+                      </a:extLst>
+                    </a:blip>
+                    <a:srcRect/>
+                    <a:stretch>
+                      <a:fillRect/>
+                    </a:stretch>
+                  </pic:blipFill>
+                  <pic:spPr bwMode="auto">
+                    <a:xfrm>
+                      <a:off x="0" y="0"/>
+                      <a:ext cx="5400675" cy="1095375"/>
+                    </a:xfrm>
+                    <a:prstGeom prst="rect">
+                      <a:avLst/>
+                    </a:prstGeom>
+                    <a:noFill/>
+                    <a:ln>
+                      <a:solidFill>
+                        <a:schemeClr val="tx1"/>
+                      </a:solidFill>
+                    </a:ln>
+                  </pic:spPr>
+                </pic:pic>
+              </a:graphicData>
+            </a:graphic>
+          </wp:inline>
+        </w:drawing>
+      </w:r>
+    </w:p>
+    <w:p>
+      <w:pPr>
+        <w:spacing w:after="0" w:line="360" w:lineRule="auto"/>
+        <w:jc w:val="center"/>
+        <w:rPr>
+          <w:rStyle w:val="apple-converted-space"/>
+          <w:color w:val="000000"/>
+          <w:sz w:val="16"/>
+          <w:szCs w:val="16"/>
+          <w:shd w:val="clear" w:color="auto" w:fill="FFFFFF"/>
         </w:rPr>
       </w:pPr>
       <w:r>
         <w:rPr>
           <w:rFonts w:ascii="Times New Roman" w:hAnsi="Times New Roman"/>
           <w:b/>
+          <w:color w:val="000000"/>
+          <w:sz w:val="16"/>
+          <w:szCs w:val="16"/>
+          <w:shd w:val="clear" w:color="auto" w:fill="FFFFFF"/>
+        </w:rPr>
+        <w:t xml:space="preserve">Figura </w:t>
+      </w:r>
+      <w:r>
+        <w:rPr>
+          <w:rFonts w:ascii="Times New Roman" w:hAnsi="Times New Roman"/>
+          <w:b/>
+          <w:color w:val="000000"/>
+          <w:sz w:val="16"/>
+          <w:szCs w:val="16"/>
+          <w:shd w:val="clear" w:color="auto" w:fill="FFFFFF"/>
+        </w:rPr>
+        <w:t>3</w:t>
+      </w:r>
+      <w:r>
+        <w:rPr>
+          <w:rFonts w:ascii="Times New Roman" w:hAnsi="Times New Roman"/>
+          <w:color w:val="000000"/>
+          <w:sz w:val="16"/>
+          <w:szCs w:val="16"/>
+          <w:shd w:val="clear" w:color="auto" w:fill="FFFFFF"/>
+        </w:rPr>
+        <w:t xml:space="preserve"> </w:t>
+      </w:r>
+      <w:r>
+        <w:rPr>
+          <w:rFonts w:ascii="Times New Roman" w:hAnsi="Times New Roman"/>
+          <w:color w:val="000000"/>
+          <w:sz w:val="16"/>
+          <w:szCs w:val="16"/>
+          <w:shd w:val="clear" w:color="auto" w:fill="FFFFFF"/>
+        </w:rPr>
+        <w:t>-</w:t>
+      </w:r>
+      <w:r>
+        <w:rPr>
+          <w:rFonts w:ascii="Times New Roman" w:hAnsi="Times New Roman"/>
+          <w:color w:val="000000"/>
+          <w:sz w:val="16"/>
+          <w:szCs w:val="16"/>
+          <w:shd w:val="clear" w:color="auto" w:fill="FFFFFF"/>
+        </w:rPr>
+        <w:t xml:space="preserve"> </w:t>
+      </w:r>
+      <w:r>
+        <w:rPr>
+          <w:rFonts w:ascii="Times New Roman" w:hAnsi="Times New Roman"/>
+          <w:color w:val="000000"/>
+          <w:sz w:val="16"/>
+          <w:szCs w:val="16"/>
+          <w:shd w:val="clear" w:color="auto" w:fill="FFFFFF"/>
+        </w:rPr>
+        <w:t xml:space="preserve">Método onde ocorre o armazenamento dos </w:t>
+      </w:r>
+      <w:r>
+        <w:rPr>
+          <w:rFonts w:ascii="Times New Roman" w:hAnsi="Times New Roman"/>
+          <w:i/>
+          <w:color w:val="000000"/>
+          <w:sz w:val="16"/>
+          <w:szCs w:val="16"/>
+          <w:shd w:val="clear" w:color="auto" w:fill="FFFFFF"/>
+        </w:rPr>
+        <w:t>tweets</w:t>
+      </w:r>
+      <w:r>
+        <w:rPr>
+          <w:rFonts w:ascii="Times New Roman" w:hAnsi="Times New Roman"/>
+          <w:color w:val="000000"/>
+          <w:sz w:val="16"/>
+          <w:szCs w:val="16"/>
+          <w:shd w:val="clear" w:color="auto" w:fill="FFFFFF"/>
+        </w:rPr>
+        <w:t xml:space="preserve"> minerados</w:t>
+      </w:r>
+      <w:r>
+        <w:rPr>
+          <w:rFonts w:ascii="Times New Roman" w:hAnsi="Times New Roman"/>
+          <w:color w:val="000000"/>
+          <w:sz w:val="16"/>
+          <w:szCs w:val="16"/>
+          <w:shd w:val="clear" w:color="auto" w:fill="FFFFFF"/>
+        </w:rPr>
+        <w:t xml:space="preserve">. </w:t>
+      </w:r>
+      <w:r>
+        <w:rPr>
+          <w:rFonts w:ascii="Times New Roman" w:hAnsi="Times New Roman"/>
+          <w:b/>
+          <w:color w:val="000000"/>
+          <w:sz w:val="16"/>
+          <w:szCs w:val="16"/>
+          <w:shd w:val="clear" w:color="auto" w:fill="FFFFFF"/>
+        </w:rPr>
+        <w:t xml:space="preserve">Fonte: </w:t>
+      </w:r>
+      <w:r>
+        <w:rPr>
+          <w:rFonts w:ascii="Times New Roman" w:hAnsi="Times New Roman"/>
+          <w:color w:val="000000"/>
+          <w:sz w:val="16"/>
+          <w:szCs w:val="16"/>
+          <w:shd w:val="clear" w:color="auto" w:fill="FFFFFF"/>
+        </w:rPr>
+        <w:t>Elaborado pelos autores</w:t>
+      </w:r>
+      <w:r>
+        <w:rPr>
+          <w:rFonts w:ascii="Times New Roman" w:hAnsi="Times New Roman"/>
+          <w:color w:val="000000"/>
+          <w:sz w:val="16"/>
+          <w:szCs w:val="16"/>
+          <w:shd w:val="clear" w:color="auto" w:fill="FFFFFF"/>
+        </w:rPr>
+        <w:t>.</w:t>
+      </w:r>
+    </w:p>
+    <w:p>
+      <w:pPr>
+        <w:spacing w:after="0" w:line="360" w:lineRule="auto"/>
+        <w:jc w:val="both"/>
+        <w:rPr>
+          <w:rFonts w:ascii="Times New Roman" w:hAnsi="Times New Roman"/>
+          <w:sz w:val="24"/>
+        </w:rPr>
+      </w:pPr>
+    </w:p>
+    <w:p>
+      <w:pPr>
+        <w:spacing w:after="0" w:line="360" w:lineRule="auto"/>
+        <w:ind w:firstLine="709"/>
+        <w:jc w:val="both"/>
+        <w:rPr>
+          <w:rFonts w:ascii="Times New Roman" w:hAnsi="Times New Roman"/>
+          <w:sz w:val="24"/>
+        </w:rPr>
+      </w:pPr>
+      <w:r>
+        <w:rPr>
+          <w:rFonts w:ascii="Times New Roman" w:hAnsi="Times New Roman"/>
+          <w:sz w:val="24"/>
+        </w:rPr>
+        <w:t xml:space="preserve">Paralelamente a toda esta lógica, foi </w:t>
+      </w:r>
+      <w:r>
+        <w:rPr>
+          <w:rFonts w:ascii="Times New Roman" w:hAnsi="Times New Roman"/>
+          <w:sz w:val="24"/>
+        </w:rPr>
+        <w:t>implementada</w:t>
+      </w:r>
+      <w:r>
+        <w:rPr>
+          <w:rFonts w:ascii="Times New Roman" w:hAnsi="Times New Roman"/>
+          <w:sz w:val="24"/>
+        </w:rPr>
+        <w:t xml:space="preserve"> uma </w:t>
+      </w:r>
+      <w:r>
+        <w:rPr>
+          <w:rFonts w:ascii="Times New Roman" w:hAnsi="Times New Roman"/>
+          <w:i/>
+          <w:sz w:val="24"/>
+        </w:rPr>
+        <w:t>Task</w:t>
+      </w:r>
+      <w:r>
+        <w:rPr>
+          <w:rFonts w:ascii="Times New Roman" w:hAnsi="Times New Roman"/>
+          <w:sz w:val="24"/>
+        </w:rPr>
+        <w:t xml:space="preserve"> </w:t>
+      </w:r>
+      <w:r>
+        <w:rPr>
+          <w:rFonts w:ascii="Times New Roman" w:hAnsi="Times New Roman"/>
+          <w:sz w:val="24"/>
+        </w:rPr>
+        <w:t xml:space="preserve">no momento </w:t>
+      </w:r>
+      <w:r>
+        <w:rPr>
+          <w:rFonts w:ascii="Times New Roman" w:hAnsi="Times New Roman"/>
+          <w:sz w:val="24"/>
+        </w:rPr>
+        <w:t>em que</w:t>
+      </w:r>
+      <w:r>
+        <w:rPr>
+          <w:rFonts w:ascii="Times New Roman" w:hAnsi="Times New Roman"/>
+          <w:sz w:val="24"/>
+        </w:rPr>
+        <w:t xml:space="preserve"> a topologia</w:t>
+      </w:r>
+      <w:r>
+        <w:rPr>
+          <w:rFonts w:ascii="Times New Roman" w:hAnsi="Times New Roman"/>
+          <w:sz w:val="24"/>
+        </w:rPr>
+        <w:t xml:space="preserve"> do </w:t>
+      </w:r>
+      <w:r>
+        <w:rPr>
+          <w:rFonts w:ascii="Times New Roman" w:hAnsi="Times New Roman"/>
+          <w:i/>
+          <w:sz w:val="24"/>
+        </w:rPr>
+        <w:t>Storm</w:t>
+      </w:r>
+      <w:r>
+        <w:rPr>
+          <w:rFonts w:ascii="Times New Roman" w:hAnsi="Times New Roman"/>
+          <w:sz w:val="24"/>
+        </w:rPr>
+        <w:t xml:space="preserve"> é criada, com a finalidade de verificar se as palavras-chave informadas pelo usuário não foram alteradas. A </w:t>
+      </w:r>
+      <w:r>
+        <w:rPr>
+          <w:rFonts w:ascii="Times New Roman" w:hAnsi="Times New Roman"/>
+          <w:i/>
+          <w:sz w:val="24"/>
+        </w:rPr>
+        <w:t>Task</w:t>
+      </w:r>
+      <w:r>
+        <w:rPr>
+          <w:rFonts w:ascii="Times New Roman" w:hAnsi="Times New Roman"/>
+          <w:sz w:val="24"/>
+        </w:rPr>
+        <w:t xml:space="preserve"> executa em um intervalo de tempo de 5 segundos, continuamente.</w:t>
+      </w:r>
+      <w:r>
+        <w:rPr>
+          <w:rFonts w:ascii="Times New Roman" w:hAnsi="Times New Roman"/>
+          <w:sz w:val="24"/>
+        </w:rPr>
+        <w:t xml:space="preserve"> A Figura 4 demonstra no código o momento em que a </w:t>
+      </w:r>
+      <w:r>
+        <w:rPr>
+          <w:rFonts w:ascii="Times New Roman" w:hAnsi="Times New Roman"/>
+          <w:i/>
+          <w:sz w:val="24"/>
+        </w:rPr>
+        <w:t>Task</w:t>
+      </w:r>
+      <w:r>
+        <w:rPr>
+          <w:rFonts w:ascii="Times New Roman" w:hAnsi="Times New Roman"/>
+          <w:sz w:val="24"/>
+        </w:rPr>
+        <w:t xml:space="preserve"> é criada, ou seja, logo após a criação da topologia do </w:t>
+      </w:r>
+      <w:r>
+        <w:rPr>
+          <w:rFonts w:ascii="Times New Roman" w:hAnsi="Times New Roman"/>
+          <w:i/>
+          <w:sz w:val="24"/>
+        </w:rPr>
+        <w:t>Storm</w:t>
+      </w:r>
+      <w:r>
+        <w:rPr>
+          <w:rFonts w:ascii="Times New Roman" w:hAnsi="Times New Roman"/>
+          <w:sz w:val="24"/>
+        </w:rPr>
+        <w:t>.</w:t>
+      </w:r>
+    </w:p>
+    <w:p>
+      <w:pPr>
+        <w:spacing w:after="0" w:line="360" w:lineRule="auto"/>
+        <w:ind w:firstLine="709"/>
+        <w:jc w:val="both"/>
+        <w:rPr>
+          <w:rFonts w:ascii="Times New Roman" w:eastAsiaTheme="minorHAnsi" w:hAnsi="Times New Roman"/>
+          <w:bCs/>
+          <w:iCs/>
+          <w:sz w:val="24"/>
+          <w:szCs w:val="30"/>
+        </w:rPr>
+      </w:pPr>
+    </w:p>
+    <w:p>
+      <w:pPr>
+        <w:spacing w:after="0" w:line="360" w:lineRule="auto"/>
+        <w:jc w:val="center"/>
+        <w:rPr>
+          <w:rFonts w:ascii="Times New Roman" w:eastAsiaTheme="minorHAnsi" w:hAnsi="Times New Roman"/>
+          <w:bCs/>
+          <w:iCs/>
+          <w:sz w:val="24"/>
+          <w:szCs w:val="30"/>
+        </w:rPr>
+      </w:pPr>
+      <w:r>
+        <w:rPr>
+          <w:rFonts w:ascii="Times New Roman" w:eastAsiaTheme="minorHAnsi" w:hAnsi="Times New Roman"/>
+          <w:bCs/>
+          <w:iCs/>
+          <w:noProof/>
+          <w:sz w:val="24"/>
+          <w:szCs w:val="30"/>
+          <w:lang w:eastAsia="pt-BR"/>
+        </w:rPr>
+        <w:drawing>
+          <wp:inline distT="0" distB="0" distL="0" distR="0">
+            <wp:extent cx="5400675" cy="3009900"/>
+            <wp:effectExtent l="19050" t="19050" r="28575" b="19050"/>
+            <wp:docPr id="6" name="Imagem 6"/>
+            <wp:cNvGraphicFramePr>
+              <a:graphicFrameLocks xmlns:a="http://schemas.openxmlformats.org/drawingml/2006/main" noChangeAspect="1"/>
+            </wp:cNvGraphicFramePr>
+            <a:graphic xmlns:a="http://schemas.openxmlformats.org/drawingml/2006/main">
+              <a:graphicData uri="http://schemas.openxmlformats.org/drawingml/2006/picture">
+                <pic:pic xmlns:pic="http://schemas.openxmlformats.org/drawingml/2006/picture">
+                  <pic:nvPicPr>
+                    <pic:cNvPr id="0" name="Picture 6"/>
+                    <pic:cNvPicPr>
+                      <a:picLocks noChangeAspect="1" noChangeArrowheads="1"/>
+                    </pic:cNvPicPr>
+                  </pic:nvPicPr>
+                  <pic:blipFill>
+                    <a:blip r:embed="rId9">
+                      <a:extLst>
+                        <a:ext uri="{28A0092B-C50C-407E-A947-70E740481C1C}">
+                          <a14:useLocalDpi xmlns:a14="http://schemas.microsoft.com/office/drawing/2010/main" val="0"/>
+                        </a:ext>
+                      </a:extLst>
+                    </a:blip>
+                    <a:srcRect/>
+                    <a:stretch>
+                      <a:fillRect/>
+                    </a:stretch>
+                  </pic:blipFill>
+                  <pic:spPr bwMode="auto">
+                    <a:xfrm>
+                      <a:off x="0" y="0"/>
+                      <a:ext cx="5400675" cy="3009900"/>
+                    </a:xfrm>
+                    <a:prstGeom prst="rect">
+                      <a:avLst/>
+                    </a:prstGeom>
+                    <a:noFill/>
+                    <a:ln>
+                      <a:solidFill>
+                        <a:schemeClr val="tx1"/>
+                      </a:solidFill>
+                    </a:ln>
+                  </pic:spPr>
+                </pic:pic>
+              </a:graphicData>
+            </a:graphic>
+          </wp:inline>
+        </w:drawing>
+      </w:r>
+    </w:p>
+    <w:p>
+      <w:pPr>
+        <w:spacing w:after="0" w:line="360" w:lineRule="auto"/>
+        <w:jc w:val="center"/>
+        <w:rPr>
+          <w:rStyle w:val="apple-converted-space"/>
+          <w:color w:val="000000"/>
+          <w:sz w:val="16"/>
+          <w:szCs w:val="16"/>
+          <w:shd w:val="clear" w:color="auto" w:fill="FFFFFF"/>
+        </w:rPr>
+      </w:pPr>
+      <w:r>
+        <w:rPr>
+          <w:rFonts w:ascii="Times New Roman" w:hAnsi="Times New Roman"/>
+          <w:b/>
+          <w:color w:val="000000"/>
+          <w:sz w:val="16"/>
+          <w:szCs w:val="16"/>
+          <w:shd w:val="clear" w:color="auto" w:fill="FFFFFF"/>
+        </w:rPr>
+        <w:t xml:space="preserve">Figura </w:t>
+      </w:r>
+      <w:r>
+        <w:rPr>
+          <w:rFonts w:ascii="Times New Roman" w:hAnsi="Times New Roman"/>
+          <w:b/>
+          <w:color w:val="000000"/>
+          <w:sz w:val="16"/>
+          <w:szCs w:val="16"/>
+          <w:shd w:val="clear" w:color="auto" w:fill="FFFFFF"/>
+        </w:rPr>
+        <w:t>4</w:t>
+      </w:r>
+      <w:r>
+        <w:rPr>
+          <w:rFonts w:ascii="Times New Roman" w:hAnsi="Times New Roman"/>
+          <w:color w:val="000000"/>
+          <w:sz w:val="16"/>
+          <w:szCs w:val="16"/>
+          <w:shd w:val="clear" w:color="auto" w:fill="FFFFFF"/>
+        </w:rPr>
+        <w:t xml:space="preserve"> </w:t>
+      </w:r>
+      <w:r>
+        <w:rPr>
+          <w:rFonts w:ascii="Times New Roman" w:hAnsi="Times New Roman"/>
+          <w:color w:val="000000"/>
+          <w:sz w:val="16"/>
+          <w:szCs w:val="16"/>
+          <w:shd w:val="clear" w:color="auto" w:fill="FFFFFF"/>
+        </w:rPr>
+        <w:t>-</w:t>
+      </w:r>
+      <w:r>
+        <w:rPr>
+          <w:rFonts w:ascii="Times New Roman" w:hAnsi="Times New Roman"/>
+          <w:color w:val="000000"/>
+          <w:sz w:val="16"/>
+          <w:szCs w:val="16"/>
+          <w:shd w:val="clear" w:color="auto" w:fill="FFFFFF"/>
+        </w:rPr>
+        <w:t xml:space="preserve"> </w:t>
+      </w:r>
+      <w:r>
+        <w:rPr>
+          <w:rFonts w:ascii="Times New Roman" w:hAnsi="Times New Roman"/>
+          <w:color w:val="000000"/>
+          <w:sz w:val="16"/>
+          <w:szCs w:val="16"/>
+          <w:shd w:val="clear" w:color="auto" w:fill="FFFFFF"/>
+        </w:rPr>
+        <w:t xml:space="preserve">Criação da </w:t>
+      </w:r>
+      <w:r>
+        <w:rPr>
+          <w:rFonts w:ascii="Times New Roman" w:hAnsi="Times New Roman"/>
+          <w:i/>
+          <w:color w:val="000000"/>
+          <w:sz w:val="16"/>
+          <w:szCs w:val="16"/>
+          <w:shd w:val="clear" w:color="auto" w:fill="FFFFFF"/>
+        </w:rPr>
+        <w:t>Task</w:t>
+      </w:r>
+      <w:r>
+        <w:rPr>
+          <w:rFonts w:ascii="Times New Roman" w:hAnsi="Times New Roman"/>
+          <w:color w:val="000000"/>
+          <w:sz w:val="16"/>
+          <w:szCs w:val="16"/>
+          <w:shd w:val="clear" w:color="auto" w:fill="FFFFFF"/>
+        </w:rPr>
+        <w:t xml:space="preserve">. </w:t>
+      </w:r>
+      <w:r>
+        <w:rPr>
+          <w:rFonts w:ascii="Times New Roman" w:hAnsi="Times New Roman"/>
+          <w:b/>
+          <w:color w:val="000000"/>
+          <w:sz w:val="16"/>
+          <w:szCs w:val="16"/>
+          <w:shd w:val="clear" w:color="auto" w:fill="FFFFFF"/>
+        </w:rPr>
+        <w:t xml:space="preserve">Fonte: </w:t>
+      </w:r>
+      <w:r>
+        <w:rPr>
+          <w:rFonts w:ascii="Times New Roman" w:hAnsi="Times New Roman"/>
+          <w:color w:val="000000"/>
+          <w:sz w:val="16"/>
+          <w:szCs w:val="16"/>
+          <w:shd w:val="clear" w:color="auto" w:fill="FFFFFF"/>
+        </w:rPr>
+        <w:t>Elaborado pelos autores</w:t>
+      </w:r>
+      <w:r>
+        <w:rPr>
+          <w:rFonts w:ascii="Times New Roman" w:hAnsi="Times New Roman"/>
+          <w:color w:val="000000"/>
+          <w:sz w:val="16"/>
+          <w:szCs w:val="16"/>
+          <w:shd w:val="clear" w:color="auto" w:fill="FFFFFF"/>
+        </w:rPr>
+        <w:t>.</w:t>
+      </w:r>
+    </w:p>
+    <w:p>
+      <w:pPr>
+        <w:spacing w:after="0" w:line="360" w:lineRule="auto"/>
+        <w:jc w:val="both"/>
+        <w:rPr>
+          <w:rFonts w:ascii="Times New Roman" w:hAnsi="Times New Roman"/>
+          <w:sz w:val="24"/>
+        </w:rPr>
+      </w:pPr>
+    </w:p>
+    <w:p>
+      <w:pPr>
+        <w:spacing w:after="0" w:line="360" w:lineRule="auto"/>
+        <w:ind w:firstLine="709"/>
+        <w:jc w:val="both"/>
+        <w:rPr>
+          <w:rFonts w:ascii="Times New Roman" w:hAnsi="Times New Roman"/>
+          <w:sz w:val="24"/>
+        </w:rPr>
+      </w:pPr>
+      <w:r>
+        <w:rPr>
+          <w:rFonts w:ascii="Times New Roman" w:hAnsi="Times New Roman"/>
+          <w:sz w:val="24"/>
+        </w:rPr>
+        <w:t>Assim, q</w:t>
+      </w:r>
+      <w:r>
+        <w:rPr>
+          <w:rFonts w:ascii="Times New Roman" w:hAnsi="Times New Roman"/>
+          <w:sz w:val="24"/>
+        </w:rPr>
+        <w:t xml:space="preserve">uando a topologia é criada, é chamada uma classe responsável pela lógica da </w:t>
+      </w:r>
+      <w:r>
+        <w:rPr>
+          <w:rFonts w:ascii="Times New Roman" w:hAnsi="Times New Roman"/>
+          <w:i/>
+          <w:sz w:val="24"/>
+        </w:rPr>
+        <w:t>Task</w:t>
+      </w:r>
+      <w:r>
+        <w:rPr>
+          <w:rFonts w:ascii="Times New Roman" w:hAnsi="Times New Roman"/>
+          <w:sz w:val="24"/>
+        </w:rPr>
+        <w:t xml:space="preserve">. Essa lógica executa uma busca nos documentos do banco de dados, mais especificamente no campo de </w:t>
+      </w:r>
+      <w:r>
+        <w:rPr>
+          <w:rFonts w:ascii="Times New Roman" w:hAnsi="Times New Roman"/>
+          <w:i/>
+          <w:sz w:val="24"/>
+        </w:rPr>
+        <w:t>usersKeywords</w:t>
+      </w:r>
+      <w:r>
+        <w:rPr>
+          <w:rFonts w:ascii="Times New Roman" w:hAnsi="Times New Roman"/>
+          <w:sz w:val="24"/>
+        </w:rPr>
+        <w:t>, retornando uma lista contendo todas as palavras-chave cadastradas pelos usuários da aplicação web.</w:t>
+      </w:r>
+      <w:r>
+        <w:rPr>
+          <w:rFonts w:ascii="Times New Roman" w:hAnsi="Times New Roman"/>
+          <w:sz w:val="24"/>
+        </w:rPr>
+        <w:t xml:space="preserve"> Caso essa lista de palavras-chave seja diferente das que estão sendo usadas para a mineração</w:t>
+      </w:r>
+      <w:r>
+        <w:rPr>
+          <w:rFonts w:ascii="Times New Roman" w:hAnsi="Times New Roman"/>
+          <w:sz w:val="24"/>
+        </w:rPr>
+        <w:t xml:space="preserve"> dos </w:t>
+      </w:r>
+      <w:r>
+        <w:rPr>
+          <w:rFonts w:ascii="Times New Roman" w:hAnsi="Times New Roman"/>
+          <w:i/>
+          <w:sz w:val="24"/>
+        </w:rPr>
+        <w:t>tweets</w:t>
+      </w:r>
+      <w:r>
+        <w:rPr>
+          <w:rFonts w:ascii="Times New Roman" w:hAnsi="Times New Roman"/>
+          <w:sz w:val="24"/>
+        </w:rPr>
+        <w:t xml:space="preserve">, destrói-se a topologia antiga, criando uma nova topologia para a mineração dos dados atualizados, iniciando novamente o ciclo de vida do </w:t>
+      </w:r>
+      <w:r>
+        <w:rPr>
+          <w:rFonts w:ascii="Times New Roman" w:hAnsi="Times New Roman"/>
+          <w:i/>
+          <w:sz w:val="24"/>
+        </w:rPr>
+        <w:t>Storm</w:t>
+      </w:r>
+      <w:r>
+        <w:rPr>
+          <w:rFonts w:ascii="Times New Roman" w:hAnsi="Times New Roman"/>
+          <w:sz w:val="24"/>
+        </w:rPr>
+        <w:t>.</w:t>
+      </w:r>
+      <w:r>
+        <w:rPr>
+          <w:rFonts w:ascii="Times New Roman" w:hAnsi="Times New Roman"/>
+          <w:sz w:val="24"/>
+        </w:rPr>
+        <w:t xml:space="preserve"> A Figura 5 demonstra a lógica da </w:t>
+      </w:r>
+      <w:r>
+        <w:rPr>
+          <w:rFonts w:ascii="Times New Roman" w:hAnsi="Times New Roman"/>
+          <w:i/>
+          <w:sz w:val="24"/>
+        </w:rPr>
+        <w:t>Task</w:t>
+      </w:r>
+      <w:r>
+        <w:rPr>
+          <w:rFonts w:ascii="Times New Roman" w:hAnsi="Times New Roman"/>
+          <w:sz w:val="24"/>
+        </w:rPr>
+        <w:t>.</w:t>
+      </w:r>
+    </w:p>
+    <w:p>
+      <w:pPr>
+        <w:spacing w:after="0" w:line="360" w:lineRule="auto"/>
+        <w:ind w:firstLine="709"/>
+        <w:jc w:val="both"/>
+        <w:rPr>
+          <w:rFonts w:ascii="Times New Roman" w:eastAsiaTheme="minorHAnsi" w:hAnsi="Times New Roman"/>
+          <w:bCs/>
+          <w:iCs/>
+          <w:sz w:val="24"/>
+          <w:szCs w:val="30"/>
+        </w:rPr>
+      </w:pPr>
+    </w:p>
+    <w:p>
+      <w:pPr>
+        <w:spacing w:after="0" w:line="360" w:lineRule="auto"/>
+        <w:jc w:val="both"/>
+        <w:rPr>
+          <w:rFonts w:ascii="Times New Roman" w:hAnsi="Times New Roman"/>
+          <w:sz w:val="24"/>
+        </w:rPr>
+      </w:pPr>
+      <w:r>
+        <w:rPr>
+          <w:rFonts w:ascii="Times New Roman" w:hAnsi="Times New Roman"/>
+          <w:noProof/>
+          <w:sz w:val="24"/>
+          <w:lang w:eastAsia="pt-BR"/>
+        </w:rPr>
+        <w:drawing>
+          <wp:inline distT="0" distB="0" distL="0" distR="0">
+            <wp:extent cx="5400675" cy="1943100"/>
+            <wp:effectExtent l="19050" t="19050" r="28575" b="19050"/>
+            <wp:docPr id="7" name="Imagem 7"/>
+            <wp:cNvGraphicFramePr>
+              <a:graphicFrameLocks xmlns:a="http://schemas.openxmlformats.org/drawingml/2006/main" noChangeAspect="1"/>
+            </wp:cNvGraphicFramePr>
+            <a:graphic xmlns:a="http://schemas.openxmlformats.org/drawingml/2006/main">
+              <a:graphicData uri="http://schemas.openxmlformats.org/drawingml/2006/picture">
+                <pic:pic xmlns:pic="http://schemas.openxmlformats.org/drawingml/2006/picture">
+                  <pic:nvPicPr>
+                    <pic:cNvPr id="0" name="Picture 7"/>
+                    <pic:cNvPicPr>
+                      <a:picLocks noChangeAspect="1" noChangeArrowheads="1"/>
+                    </pic:cNvPicPr>
+                  </pic:nvPicPr>
+                  <pic:blipFill>
+                    <a:blip r:embed="rId10">
+                      <a:extLst>
+                        <a:ext uri="{28A0092B-C50C-407E-A947-70E740481C1C}">
+                          <a14:useLocalDpi xmlns:a14="http://schemas.microsoft.com/office/drawing/2010/main" val="0"/>
+                        </a:ext>
+                      </a:extLst>
+                    </a:blip>
+                    <a:srcRect/>
+                    <a:stretch>
+                      <a:fillRect/>
+                    </a:stretch>
+                  </pic:blipFill>
+                  <pic:spPr bwMode="auto">
+                    <a:xfrm>
+                      <a:off x="0" y="0"/>
+                      <a:ext cx="5400675" cy="1943100"/>
+                    </a:xfrm>
+                    <a:prstGeom prst="rect">
+                      <a:avLst/>
+                    </a:prstGeom>
+                    <a:noFill/>
+                    <a:ln>
+                      <a:solidFill>
+                        <a:schemeClr val="tx1"/>
+                      </a:solidFill>
+                    </a:ln>
+                  </pic:spPr>
+                </pic:pic>
+              </a:graphicData>
+            </a:graphic>
+          </wp:inline>
+        </w:drawing>
+      </w:r>
+    </w:p>
+    <w:p>
+      <w:pPr>
+        <w:spacing w:after="0" w:line="360" w:lineRule="auto"/>
+        <w:jc w:val="center"/>
+        <w:rPr>
+          <w:rStyle w:val="apple-converted-space"/>
+          <w:color w:val="000000"/>
+          <w:sz w:val="16"/>
+          <w:szCs w:val="16"/>
+          <w:shd w:val="clear" w:color="auto" w:fill="FFFFFF"/>
+        </w:rPr>
+      </w:pPr>
+      <w:r>
+        <w:rPr>
+          <w:rFonts w:ascii="Times New Roman" w:hAnsi="Times New Roman"/>
+          <w:b/>
+          <w:color w:val="000000"/>
+          <w:sz w:val="16"/>
+          <w:szCs w:val="16"/>
+          <w:shd w:val="clear" w:color="auto" w:fill="FFFFFF"/>
+        </w:rPr>
+        <w:t xml:space="preserve">Figura </w:t>
+      </w:r>
+      <w:r>
+        <w:rPr>
+          <w:rFonts w:ascii="Times New Roman" w:hAnsi="Times New Roman"/>
+          <w:b/>
+          <w:color w:val="000000"/>
+          <w:sz w:val="16"/>
+          <w:szCs w:val="16"/>
+          <w:shd w:val="clear" w:color="auto" w:fill="FFFFFF"/>
+        </w:rPr>
+        <w:t>5</w:t>
+      </w:r>
+      <w:r>
+        <w:rPr>
+          <w:rFonts w:ascii="Times New Roman" w:hAnsi="Times New Roman"/>
+          <w:color w:val="000000"/>
+          <w:sz w:val="16"/>
+          <w:szCs w:val="16"/>
+          <w:shd w:val="clear" w:color="auto" w:fill="FFFFFF"/>
+        </w:rPr>
+        <w:t xml:space="preserve"> </w:t>
+      </w:r>
+      <w:r>
+        <w:rPr>
+          <w:rFonts w:ascii="Times New Roman" w:hAnsi="Times New Roman"/>
+          <w:color w:val="000000"/>
+          <w:sz w:val="16"/>
+          <w:szCs w:val="16"/>
+          <w:shd w:val="clear" w:color="auto" w:fill="FFFFFF"/>
+        </w:rPr>
+        <w:t>-</w:t>
+      </w:r>
+      <w:r>
+        <w:rPr>
+          <w:rFonts w:ascii="Times New Roman" w:hAnsi="Times New Roman"/>
+          <w:color w:val="000000"/>
+          <w:sz w:val="16"/>
+          <w:szCs w:val="16"/>
+          <w:shd w:val="clear" w:color="auto" w:fill="FFFFFF"/>
+        </w:rPr>
+        <w:t xml:space="preserve"> </w:t>
+      </w:r>
+      <w:r>
+        <w:rPr>
+          <w:rFonts w:ascii="Times New Roman" w:hAnsi="Times New Roman"/>
+          <w:color w:val="000000"/>
+          <w:sz w:val="16"/>
+          <w:szCs w:val="16"/>
+          <w:shd w:val="clear" w:color="auto" w:fill="FFFFFF"/>
+        </w:rPr>
+        <w:t xml:space="preserve">Lógica da </w:t>
+      </w:r>
+      <w:r>
+        <w:rPr>
+          <w:rFonts w:ascii="Times New Roman" w:hAnsi="Times New Roman"/>
+          <w:i/>
+          <w:color w:val="000000"/>
+          <w:sz w:val="16"/>
+          <w:szCs w:val="16"/>
+          <w:shd w:val="clear" w:color="auto" w:fill="FFFFFF"/>
+        </w:rPr>
+        <w:t>Task</w:t>
+      </w:r>
+      <w:r>
+        <w:rPr>
+          <w:rFonts w:ascii="Times New Roman" w:hAnsi="Times New Roman"/>
+          <w:color w:val="000000"/>
+          <w:sz w:val="16"/>
+          <w:szCs w:val="16"/>
+          <w:shd w:val="clear" w:color="auto" w:fill="FFFFFF"/>
+        </w:rPr>
+        <w:t xml:space="preserve">. </w:t>
+      </w:r>
+      <w:r>
+        <w:rPr>
+          <w:rFonts w:ascii="Times New Roman" w:hAnsi="Times New Roman"/>
+          <w:b/>
+          <w:color w:val="000000"/>
+          <w:sz w:val="16"/>
+          <w:szCs w:val="16"/>
+          <w:shd w:val="clear" w:color="auto" w:fill="FFFFFF"/>
+        </w:rPr>
+        <w:t xml:space="preserve">Fonte: </w:t>
+      </w:r>
+      <w:r>
+        <w:rPr>
+          <w:rFonts w:ascii="Times New Roman" w:hAnsi="Times New Roman"/>
+          <w:color w:val="000000"/>
+          <w:sz w:val="16"/>
+          <w:szCs w:val="16"/>
+          <w:shd w:val="clear" w:color="auto" w:fill="FFFFFF"/>
+        </w:rPr>
+        <w:t>Elaborado pelos autores</w:t>
+      </w:r>
+      <w:r>
+        <w:rPr>
+          <w:rFonts w:ascii="Times New Roman" w:hAnsi="Times New Roman"/>
+          <w:color w:val="000000"/>
+          <w:sz w:val="16"/>
+          <w:szCs w:val="16"/>
+          <w:shd w:val="clear" w:color="auto" w:fill="FFFFFF"/>
+        </w:rPr>
+        <w:t>.</w:t>
+      </w:r>
+    </w:p>
+    <w:p>
+      <w:pPr>
+        <w:spacing w:after="0" w:line="360" w:lineRule="auto"/>
+        <w:jc w:val="both"/>
+        <w:rPr>
+          <w:rFonts w:ascii="Times New Roman" w:hAnsi="Times New Roman"/>
+          <w:sz w:val="24"/>
+        </w:rPr>
+      </w:pPr>
+    </w:p>
+    <w:p>
+      <w:pPr>
+        <w:spacing w:after="0" w:line="360" w:lineRule="auto"/>
+        <w:ind w:firstLine="709"/>
+        <w:jc w:val="both"/>
+        <w:rPr>
+          <w:rFonts w:ascii="Times New Roman" w:hAnsi="Times New Roman"/>
+          <w:sz w:val="24"/>
+        </w:rPr>
+      </w:pPr>
+      <w:r>
+        <w:rPr>
+          <w:rFonts w:ascii="Times New Roman" w:hAnsi="Times New Roman"/>
+          <w:sz w:val="24"/>
+        </w:rPr>
+        <w:t xml:space="preserve">Confirmando o que foi mencionado por Chodorow (2013), o banco de dados MongoDB foi flexível o bastante para armazenar a massa de dados gerados pelo </w:t>
+      </w:r>
+      <w:r>
+        <w:rPr>
+          <w:rFonts w:ascii="Times New Roman" w:hAnsi="Times New Roman"/>
+          <w:i/>
+          <w:sz w:val="24"/>
+        </w:rPr>
+        <w:t>Storm</w:t>
+      </w:r>
+      <w:r>
+        <w:rPr>
+          <w:rFonts w:ascii="Times New Roman" w:hAnsi="Times New Roman"/>
+          <w:sz w:val="24"/>
+        </w:rPr>
+        <w:t xml:space="preserve">. </w:t>
+      </w:r>
+      <w:r>
+        <w:rPr>
+          <w:rFonts w:ascii="Times New Roman" w:hAnsi="Times New Roman"/>
+          <w:sz w:val="24"/>
+        </w:rPr>
+        <w:lastRenderedPageBreak/>
+        <w:t xml:space="preserve">Por ser um banco de dados orientado a documentos, foi de extrema facilidade realizar buscas com relações hierárquicas complexas, </w:t>
+      </w:r>
+      <w:r>
+        <w:rPr>
+          <w:rFonts w:ascii="Times New Roman" w:hAnsi="Times New Roman"/>
+          <w:sz w:val="24"/>
+        </w:rPr>
+        <w:t>sanando assim</w:t>
+      </w:r>
+      <w:r>
+        <w:rPr>
+          <w:rFonts w:ascii="Times New Roman" w:hAnsi="Times New Roman"/>
+          <w:sz w:val="24"/>
+        </w:rPr>
+        <w:t xml:space="preserve"> </w:t>
+      </w:r>
+      <w:r>
+        <w:rPr>
+          <w:rFonts w:ascii="Times New Roman" w:hAnsi="Times New Roman"/>
+          <w:sz w:val="24"/>
+        </w:rPr>
+        <w:t>uma das</w:t>
+      </w:r>
+      <w:r>
+        <w:rPr>
+          <w:rFonts w:ascii="Times New Roman" w:hAnsi="Times New Roman"/>
+          <w:sz w:val="24"/>
+        </w:rPr>
+        <w:t xml:space="preserve"> necessidade</w:t>
+      </w:r>
+      <w:r>
+        <w:rPr>
+          <w:rFonts w:ascii="Times New Roman" w:hAnsi="Times New Roman"/>
+          <w:sz w:val="24"/>
+        </w:rPr>
+        <w:t>s</w:t>
+      </w:r>
+      <w:r>
+        <w:rPr>
+          <w:rFonts w:ascii="Times New Roman" w:hAnsi="Times New Roman"/>
+          <w:sz w:val="24"/>
+        </w:rPr>
+        <w:t xml:space="preserve"> </w:t>
+      </w:r>
+      <w:r>
+        <w:rPr>
+          <w:rFonts w:ascii="Times New Roman" w:hAnsi="Times New Roman"/>
+          <w:sz w:val="24"/>
+        </w:rPr>
+        <w:t>do sistema</w:t>
+      </w:r>
+      <w:r>
+        <w:rPr>
+          <w:rFonts w:ascii="Times New Roman" w:hAnsi="Times New Roman"/>
+          <w:sz w:val="24"/>
+        </w:rPr>
+        <w:t>.</w:t>
+      </w:r>
+      <w:r>
+        <w:rPr>
+          <w:rFonts w:ascii="Times New Roman" w:hAnsi="Times New Roman"/>
+          <w:sz w:val="24"/>
+        </w:rPr>
+        <w:t xml:space="preserve"> A Figura 6 exemplifica o formato de documento dos </w:t>
+      </w:r>
+      <w:r>
+        <w:rPr>
+          <w:rFonts w:ascii="Times New Roman" w:hAnsi="Times New Roman"/>
+          <w:i/>
+          <w:sz w:val="24"/>
+        </w:rPr>
+        <w:t>tweets</w:t>
+      </w:r>
+      <w:r>
+        <w:rPr>
+          <w:rFonts w:ascii="Times New Roman" w:hAnsi="Times New Roman"/>
+          <w:sz w:val="24"/>
+        </w:rPr>
+        <w:t xml:space="preserve"> no MongoDB. Estes dados foram previamente minerados pelo </w:t>
+      </w:r>
+      <w:r>
+        <w:rPr>
+          <w:rFonts w:ascii="Times New Roman" w:hAnsi="Times New Roman"/>
+          <w:i/>
+          <w:sz w:val="24"/>
+        </w:rPr>
+        <w:t>Storm</w:t>
+      </w:r>
+      <w:r>
+        <w:rPr>
+          <w:rFonts w:ascii="Times New Roman" w:hAnsi="Times New Roman"/>
+          <w:sz w:val="24"/>
+        </w:rPr>
+        <w:t>.</w:t>
+      </w:r>
+    </w:p>
+    <w:p>
+      <w:pPr>
+        <w:spacing w:after="0" w:line="360" w:lineRule="auto"/>
+        <w:ind w:firstLine="709"/>
+        <w:jc w:val="both"/>
+        <w:rPr>
+          <w:rFonts w:ascii="Times New Roman" w:eastAsiaTheme="minorHAnsi" w:hAnsi="Times New Roman"/>
+          <w:bCs/>
+          <w:iCs/>
+          <w:sz w:val="24"/>
+          <w:szCs w:val="30"/>
+        </w:rPr>
+      </w:pPr>
+    </w:p>
+    <w:p>
+      <w:pPr>
+        <w:spacing w:after="0" w:line="360" w:lineRule="auto"/>
+        <w:jc w:val="center"/>
+        <w:rPr>
+          <w:rFonts w:ascii="Times New Roman" w:hAnsi="Times New Roman"/>
+          <w:sz w:val="24"/>
+        </w:rPr>
+      </w:pPr>
+      <w:r>
+        <w:rPr>
+          <w:rFonts w:ascii="Times New Roman" w:hAnsi="Times New Roman"/>
+          <w:noProof/>
+          <w:sz w:val="24"/>
+          <w:lang w:eastAsia="pt-BR"/>
+        </w:rPr>
+        <w:drawing>
+          <wp:inline distT="0" distB="0" distL="0" distR="0">
+            <wp:extent cx="5391150" cy="3438525"/>
+            <wp:effectExtent l="19050" t="19050" r="19050" b="28575"/>
+            <wp:docPr id="8" name="Imagem 8"/>
+            <wp:cNvGraphicFramePr>
+              <a:graphicFrameLocks xmlns:a="http://schemas.openxmlformats.org/drawingml/2006/main" noChangeAspect="1"/>
+            </wp:cNvGraphicFramePr>
+            <a:graphic xmlns:a="http://schemas.openxmlformats.org/drawingml/2006/main">
+              <a:graphicData uri="http://schemas.openxmlformats.org/drawingml/2006/picture">
+                <pic:pic xmlns:pic="http://schemas.openxmlformats.org/drawingml/2006/picture">
+                  <pic:nvPicPr>
+                    <pic:cNvPr id="0" name="Picture 8"/>
+                    <pic:cNvPicPr>
+                      <a:picLocks noChangeAspect="1" noChangeArrowheads="1"/>
+                    </pic:cNvPicPr>
+                  </pic:nvPicPr>
+                  <pic:blipFill>
+                    <a:blip r:embed="rId11">
+                      <a:extLst>
+                        <a:ext uri="{28A0092B-C50C-407E-A947-70E740481C1C}">
+                          <a14:useLocalDpi xmlns:a14="http://schemas.microsoft.com/office/drawing/2010/main" val="0"/>
+                        </a:ext>
+                      </a:extLst>
+                    </a:blip>
+                    <a:srcRect/>
+                    <a:stretch>
+                      <a:fillRect/>
+                    </a:stretch>
+                  </pic:blipFill>
+                  <pic:spPr bwMode="auto">
+                    <a:xfrm>
+                      <a:off x="0" y="0"/>
+                      <a:ext cx="5391150" cy="3438525"/>
+                    </a:xfrm>
+                    <a:prstGeom prst="rect">
+                      <a:avLst/>
+                    </a:prstGeom>
+                    <a:noFill/>
+                    <a:ln>
+                      <a:solidFill>
+                        <a:schemeClr val="tx1"/>
+                      </a:solidFill>
+                    </a:ln>
+                  </pic:spPr>
+                </pic:pic>
+              </a:graphicData>
+            </a:graphic>
+          </wp:inline>
+        </w:drawing>
+      </w:r>
+    </w:p>
+    <w:p>
+      <w:pPr>
+        <w:spacing w:after="0" w:line="360" w:lineRule="auto"/>
+        <w:jc w:val="center"/>
+        <w:rPr>
+          <w:rStyle w:val="apple-converted-space"/>
+          <w:color w:val="000000"/>
+          <w:sz w:val="16"/>
+          <w:szCs w:val="16"/>
+          <w:shd w:val="clear" w:color="auto" w:fill="FFFFFF"/>
+        </w:rPr>
+      </w:pPr>
+      <w:r>
+        <w:rPr>
+          <w:rFonts w:ascii="Times New Roman" w:hAnsi="Times New Roman"/>
+          <w:b/>
+          <w:color w:val="000000"/>
+          <w:sz w:val="16"/>
+          <w:szCs w:val="16"/>
+          <w:shd w:val="clear" w:color="auto" w:fill="FFFFFF"/>
+        </w:rPr>
+        <w:t xml:space="preserve">Figura </w:t>
+      </w:r>
+      <w:r>
+        <w:rPr>
+          <w:rFonts w:ascii="Times New Roman" w:hAnsi="Times New Roman"/>
+          <w:b/>
+          <w:color w:val="000000"/>
+          <w:sz w:val="16"/>
+          <w:szCs w:val="16"/>
+          <w:shd w:val="clear" w:color="auto" w:fill="FFFFFF"/>
+        </w:rPr>
+        <w:t>6</w:t>
+      </w:r>
+      <w:r>
+        <w:rPr>
+          <w:rFonts w:ascii="Times New Roman" w:hAnsi="Times New Roman"/>
+          <w:color w:val="000000"/>
+          <w:sz w:val="16"/>
+          <w:szCs w:val="16"/>
+          <w:shd w:val="clear" w:color="auto" w:fill="FFFFFF"/>
+        </w:rPr>
+        <w:t xml:space="preserve"> </w:t>
+      </w:r>
+      <w:r>
+        <w:rPr>
+          <w:rFonts w:ascii="Times New Roman" w:hAnsi="Times New Roman"/>
+          <w:color w:val="000000"/>
+          <w:sz w:val="16"/>
+          <w:szCs w:val="16"/>
+          <w:shd w:val="clear" w:color="auto" w:fill="FFFFFF"/>
+        </w:rPr>
+        <w:t>-</w:t>
+      </w:r>
+      <w:r>
+        <w:rPr>
+          <w:rFonts w:ascii="Times New Roman" w:hAnsi="Times New Roman"/>
+          <w:color w:val="000000"/>
+          <w:sz w:val="16"/>
+          <w:szCs w:val="16"/>
+          <w:shd w:val="clear" w:color="auto" w:fill="FFFFFF"/>
+        </w:rPr>
+        <w:t xml:space="preserve"> </w:t>
+      </w:r>
+      <w:r>
+        <w:rPr>
+          <w:rFonts w:ascii="Times New Roman" w:hAnsi="Times New Roman"/>
+          <w:i/>
+          <w:color w:val="000000"/>
+          <w:sz w:val="16"/>
+          <w:szCs w:val="16"/>
+          <w:shd w:val="clear" w:color="auto" w:fill="FFFFFF"/>
+        </w:rPr>
+        <w:t>Tweets</w:t>
+      </w:r>
+      <w:r>
+        <w:rPr>
+          <w:rFonts w:ascii="Times New Roman" w:hAnsi="Times New Roman"/>
+          <w:color w:val="000000"/>
+          <w:sz w:val="16"/>
+          <w:szCs w:val="16"/>
+          <w:shd w:val="clear" w:color="auto" w:fill="FFFFFF"/>
+        </w:rPr>
+        <w:t xml:space="preserve"> no MongoDB, no formato de documentos</w:t>
+      </w:r>
+      <w:r>
+        <w:rPr>
+          <w:rFonts w:ascii="Times New Roman" w:hAnsi="Times New Roman"/>
+          <w:color w:val="000000"/>
+          <w:sz w:val="16"/>
+          <w:szCs w:val="16"/>
+          <w:shd w:val="clear" w:color="auto" w:fill="FFFFFF"/>
+        </w:rPr>
+        <w:t xml:space="preserve">. </w:t>
+      </w:r>
+      <w:r>
+        <w:rPr>
+          <w:rFonts w:ascii="Times New Roman" w:hAnsi="Times New Roman"/>
+          <w:b/>
+          <w:color w:val="000000"/>
+          <w:sz w:val="16"/>
+          <w:szCs w:val="16"/>
+          <w:shd w:val="clear" w:color="auto" w:fill="FFFFFF"/>
+        </w:rPr>
+        <w:t xml:space="preserve">Fonte: </w:t>
+      </w:r>
+      <w:r>
+        <w:rPr>
+          <w:rFonts w:ascii="Times New Roman" w:hAnsi="Times New Roman"/>
+          <w:color w:val="000000"/>
+          <w:sz w:val="16"/>
+          <w:szCs w:val="16"/>
+          <w:shd w:val="clear" w:color="auto" w:fill="FFFFFF"/>
+        </w:rPr>
+        <w:t>Elaborado pelos autores</w:t>
+      </w:r>
+      <w:r>
+        <w:rPr>
+          <w:rFonts w:ascii="Times New Roman" w:hAnsi="Times New Roman"/>
+          <w:color w:val="000000"/>
+          <w:sz w:val="16"/>
+          <w:szCs w:val="16"/>
+          <w:shd w:val="clear" w:color="auto" w:fill="FFFFFF"/>
+        </w:rPr>
+        <w:t>.</w:t>
+      </w:r>
+    </w:p>
+    <w:p>
+      <w:pPr>
+        <w:spacing w:after="0" w:line="360" w:lineRule="auto"/>
+        <w:jc w:val="both"/>
+        <w:rPr>
+          <w:rFonts w:ascii="Times New Roman" w:hAnsi="Times New Roman"/>
+          <w:sz w:val="24"/>
+        </w:rPr>
+      </w:pPr>
+    </w:p>
+    <w:p>
+      <w:pPr>
+        <w:spacing w:after="0" w:line="360" w:lineRule="auto"/>
+        <w:ind w:firstLine="709"/>
+        <w:jc w:val="both"/>
+        <w:rPr>
+          <w:rFonts w:ascii="Times New Roman" w:hAnsi="Times New Roman"/>
+          <w:sz w:val="24"/>
+        </w:rPr>
+      </w:pPr>
+      <w:r>
+        <w:rPr>
+          <w:rFonts w:ascii="Times New Roman" w:hAnsi="Times New Roman"/>
+          <w:sz w:val="24"/>
+        </w:rPr>
+        <w:t xml:space="preserve">Para ser feito o envio dessas informações para o usuário, foi necessária a implementação de um servidor </w:t>
+      </w:r>
+      <w:r>
+        <w:rPr>
+          <w:rFonts w:ascii="Times New Roman" w:hAnsi="Times New Roman"/>
+          <w:sz w:val="24"/>
+        </w:rPr>
+        <w:t>com</w:t>
+      </w:r>
+      <w:r>
+        <w:rPr>
+          <w:rFonts w:ascii="Times New Roman" w:hAnsi="Times New Roman"/>
+          <w:sz w:val="24"/>
+        </w:rPr>
+        <w:t xml:space="preserve"> arq</w:t>
+      </w:r>
+      <w:r>
+        <w:rPr>
+          <w:rFonts w:ascii="Times New Roman" w:hAnsi="Times New Roman"/>
+          <w:sz w:val="24"/>
+        </w:rPr>
+        <w:t>uitetura não-</w:t>
+      </w:r>
+      <w:r>
+        <w:rPr>
+          <w:rFonts w:ascii="Times New Roman" w:hAnsi="Times New Roman"/>
+          <w:sz w:val="24"/>
+        </w:rPr>
+        <w:t>bloqueante</w:t>
+      </w:r>
+      <w:r>
+        <w:rPr>
+          <w:rFonts w:ascii="Times New Roman" w:hAnsi="Times New Roman"/>
+          <w:sz w:val="24"/>
+        </w:rPr>
+        <w:t>. Realmente, a tecnologia</w:t>
+      </w:r>
+      <w:r>
+        <w:rPr>
+          <w:rFonts w:ascii="Times New Roman" w:hAnsi="Times New Roman"/>
+          <w:sz w:val="24"/>
+        </w:rPr>
+        <w:t xml:space="preserve"> Node.JS</w:t>
+      </w:r>
+      <w:r>
+        <w:rPr>
+          <w:rFonts w:ascii="Times New Roman" w:hAnsi="Times New Roman"/>
+          <w:sz w:val="24"/>
+        </w:rPr>
+        <w:t xml:space="preserve"> foi a escolha perfeita para o desenvolvimento do </w:t>
+      </w:r>
+      <w:r>
+        <w:rPr>
+          <w:rFonts w:ascii="Times New Roman" w:hAnsi="Times New Roman"/>
+          <w:i/>
+          <w:sz w:val="24"/>
+        </w:rPr>
+        <w:t>back-end</w:t>
+      </w:r>
+      <w:r>
+        <w:rPr>
+          <w:rFonts w:ascii="Times New Roman" w:hAnsi="Times New Roman"/>
+          <w:sz w:val="24"/>
+        </w:rPr>
+        <w:t xml:space="preserve"> da aplicação web</w:t>
+      </w:r>
+      <w:r>
+        <w:rPr>
+          <w:rFonts w:ascii="Times New Roman" w:hAnsi="Times New Roman"/>
+          <w:sz w:val="24"/>
+        </w:rPr>
+        <w:t>.</w:t>
+      </w:r>
+      <w:r>
+        <w:rPr>
+          <w:rFonts w:ascii="Times New Roman" w:hAnsi="Times New Roman"/>
+          <w:sz w:val="24"/>
+        </w:rPr>
+        <w:t xml:space="preserve"> </w:t>
+      </w:r>
+      <w:r>
+        <w:rPr>
+          <w:rFonts w:ascii="Times New Roman" w:hAnsi="Times New Roman"/>
+          <w:sz w:val="24"/>
+        </w:rPr>
+        <w:t>Assim, c</w:t>
+      </w:r>
+      <w:r>
+        <w:rPr>
+          <w:rFonts w:ascii="Times New Roman" w:hAnsi="Times New Roman"/>
+          <w:sz w:val="24"/>
+        </w:rPr>
+        <w:t xml:space="preserve">onfirmando o que foi mencionado por Pereira (2013), </w:t>
+      </w:r>
+      <w:r>
+        <w:rPr>
+          <w:rFonts w:ascii="Times New Roman" w:hAnsi="Times New Roman"/>
+          <w:sz w:val="24"/>
+        </w:rPr>
+        <w:t xml:space="preserve">a implementação do Node.JS </w:t>
+      </w:r>
+      <w:r>
+        <w:rPr>
+          <w:rFonts w:ascii="Times New Roman" w:hAnsi="Times New Roman"/>
+          <w:sz w:val="24"/>
+        </w:rPr>
+        <w:t>proporcion</w:t>
+      </w:r>
+      <w:r>
+        <w:rPr>
+          <w:rFonts w:ascii="Times New Roman" w:hAnsi="Times New Roman"/>
+          <w:sz w:val="24"/>
+        </w:rPr>
+        <w:t>ou</w:t>
+      </w:r>
+      <w:r>
+        <w:rPr>
+          <w:rFonts w:ascii="Times New Roman" w:hAnsi="Times New Roman"/>
+          <w:sz w:val="24"/>
+        </w:rPr>
+        <w:t xml:space="preserve"> à aplicação</w:t>
+      </w:r>
+      <w:r>
+        <w:rPr>
+          <w:rFonts w:ascii="Times New Roman" w:hAnsi="Times New Roman"/>
+          <w:sz w:val="24"/>
+        </w:rPr>
+        <w:t xml:space="preserve"> boa performance e baixo consumo de memória</w:t>
+      </w:r>
+      <w:r>
+        <w:rPr>
+          <w:rFonts w:ascii="Times New Roman" w:hAnsi="Times New Roman"/>
+          <w:sz w:val="24"/>
+        </w:rPr>
+        <w:t xml:space="preserve"> por causa de seu modelo não-bloqueante</w:t>
+      </w:r>
+      <w:r>
+        <w:rPr>
+          <w:rFonts w:ascii="Times New Roman" w:hAnsi="Times New Roman"/>
+          <w:sz w:val="24"/>
+        </w:rPr>
+        <w:t>.</w:t>
+      </w:r>
+      <w:r>
+        <w:rPr>
+          <w:rFonts w:ascii="Times New Roman" w:hAnsi="Times New Roman"/>
+          <w:sz w:val="24"/>
+        </w:rPr>
+        <w:t xml:space="preserve"> </w:t>
+      </w:r>
+    </w:p>
+    <w:p>
+      <w:pPr>
+        <w:spacing w:after="0" w:line="360" w:lineRule="auto"/>
+        <w:ind w:firstLine="709"/>
+        <w:jc w:val="both"/>
+        <w:rPr>
+          <w:rFonts w:ascii="Times New Roman" w:eastAsiaTheme="minorHAnsi" w:hAnsi="Times New Roman"/>
+          <w:bCs/>
+          <w:iCs/>
+          <w:sz w:val="24"/>
+          <w:szCs w:val="30"/>
+        </w:rPr>
+      </w:pPr>
+      <w:r>
+        <w:rPr>
+          <w:rFonts w:ascii="Times New Roman" w:hAnsi="Times New Roman"/>
+          <w:sz w:val="24"/>
+        </w:rPr>
+        <w:t xml:space="preserve">Desse modo, foi possível implementar um mecanismo de busca dos </w:t>
+      </w:r>
+      <w:r>
+        <w:rPr>
+          <w:rFonts w:ascii="Times New Roman" w:hAnsi="Times New Roman"/>
+          <w:i/>
+          <w:sz w:val="24"/>
+        </w:rPr>
+        <w:t>tweets</w:t>
+      </w:r>
+      <w:r>
+        <w:rPr>
+          <w:rFonts w:ascii="Times New Roman" w:hAnsi="Times New Roman"/>
+          <w:sz w:val="24"/>
+        </w:rPr>
+        <w:t xml:space="preserve"> mais atualizados do banco de dados. Esse mecanismo, </w:t>
+      </w:r>
+      <w:r>
+        <w:rPr>
+          <w:rFonts w:ascii="Times New Roman" w:hAnsi="Times New Roman"/>
+          <w:sz w:val="24"/>
+        </w:rPr>
+        <w:t xml:space="preserve">com o funcionamento </w:t>
+      </w:r>
+      <w:r>
+        <w:rPr>
+          <w:rFonts w:ascii="Times New Roman" w:hAnsi="Times New Roman"/>
+          <w:sz w:val="24"/>
+        </w:rPr>
+        <w:t xml:space="preserve">semelhante à </w:t>
+      </w:r>
+      <w:r>
+        <w:rPr>
+          <w:rFonts w:ascii="Times New Roman" w:hAnsi="Times New Roman"/>
+          <w:i/>
+          <w:sz w:val="24"/>
+        </w:rPr>
+        <w:t>Task</w:t>
+      </w:r>
+      <w:r>
+        <w:rPr>
+          <w:rFonts w:ascii="Times New Roman" w:hAnsi="Times New Roman"/>
+          <w:sz w:val="24"/>
+        </w:rPr>
+        <w:t xml:space="preserve"> criada no </w:t>
+      </w:r>
+      <w:r>
+        <w:rPr>
+          <w:rFonts w:ascii="Times New Roman" w:hAnsi="Times New Roman"/>
+          <w:i/>
+          <w:sz w:val="24"/>
+        </w:rPr>
+        <w:t>Storm</w:t>
+      </w:r>
+      <w:r>
+        <w:rPr>
+          <w:rFonts w:ascii="Times New Roman" w:hAnsi="Times New Roman"/>
+          <w:sz w:val="24"/>
+        </w:rPr>
+        <w:t xml:space="preserve">, busca os </w:t>
+      </w:r>
+      <w:r>
+        <w:rPr>
+          <w:rFonts w:ascii="Times New Roman" w:hAnsi="Times New Roman"/>
+          <w:i/>
+          <w:sz w:val="24"/>
+        </w:rPr>
+        <w:t>tweets</w:t>
+      </w:r>
+      <w:r>
+        <w:rPr>
+          <w:rFonts w:ascii="Times New Roman" w:hAnsi="Times New Roman"/>
+          <w:sz w:val="24"/>
+        </w:rPr>
+        <w:t xml:space="preserve"> mais </w:t>
+      </w:r>
+      <w:r>
+        <w:rPr>
+          <w:rFonts w:ascii="Times New Roman" w:hAnsi="Times New Roman"/>
+          <w:sz w:val="24"/>
+        </w:rPr>
+        <w:t>recentes</w:t>
+      </w:r>
+      <w:r>
+        <w:rPr>
+          <w:rFonts w:ascii="Times New Roman" w:hAnsi="Times New Roman"/>
+          <w:sz w:val="24"/>
+        </w:rPr>
+        <w:t xml:space="preserve"> no banco em um intervalo de tempo de 1 segundo.</w:t>
+      </w:r>
+      <w:r>
+        <w:rPr>
+          <w:rFonts w:ascii="Times New Roman" w:hAnsi="Times New Roman"/>
+          <w:sz w:val="24"/>
+        </w:rPr>
+        <w:t xml:space="preserve"> </w:t>
+      </w:r>
+      <w:r>
+        <w:rPr>
+          <w:rFonts w:ascii="Times New Roman" w:hAnsi="Times New Roman"/>
+          <w:sz w:val="24"/>
+        </w:rPr>
+        <w:t xml:space="preserve">Foi necessária também a implementação do </w:t>
+      </w:r>
+      <w:r>
+        <w:rPr>
+          <w:rFonts w:ascii="Times New Roman" w:hAnsi="Times New Roman"/>
+          <w:i/>
+          <w:sz w:val="24"/>
+        </w:rPr>
+        <w:t>framework</w:t>
+      </w:r>
+      <w:r>
+        <w:rPr>
+          <w:rFonts w:ascii="Times New Roman" w:hAnsi="Times New Roman"/>
+          <w:sz w:val="24"/>
+        </w:rPr>
+        <w:t xml:space="preserve"> Socket.IO no servidor, para que uma conexão </w:t>
+      </w:r>
+      <w:r>
+        <w:rPr>
+          <w:rFonts w:ascii="Times New Roman" w:hAnsi="Times New Roman"/>
+          <w:i/>
+          <w:sz w:val="24"/>
+        </w:rPr>
+        <w:t>socket</w:t>
+      </w:r>
+      <w:r>
+        <w:rPr>
+          <w:rFonts w:ascii="Times New Roman" w:hAnsi="Times New Roman"/>
+          <w:sz w:val="24"/>
+        </w:rPr>
+        <w:t xml:space="preserve"> estivesse sempre aberta para o envio </w:t>
+      </w:r>
+      <w:r>
+        <w:rPr>
+          <w:rFonts w:ascii="Times New Roman" w:hAnsi="Times New Roman"/>
+          <w:sz w:val="24"/>
+        </w:rPr>
+        <w:t xml:space="preserve">desses </w:t>
+      </w:r>
+      <w:r>
+        <w:rPr>
+          <w:rFonts w:ascii="Times New Roman" w:hAnsi="Times New Roman"/>
+          <w:i/>
+          <w:sz w:val="24"/>
+        </w:rPr>
+        <w:t>tweets</w:t>
+      </w:r>
+      <w:r>
+        <w:rPr>
+          <w:rFonts w:ascii="Times New Roman" w:hAnsi="Times New Roman"/>
+          <w:sz w:val="24"/>
+        </w:rPr>
+        <w:t xml:space="preserve"> para o usuário.</w:t>
+      </w:r>
+      <w:r>
+        <w:rPr>
+          <w:rFonts w:ascii="Times New Roman" w:hAnsi="Times New Roman"/>
+          <w:sz w:val="24"/>
+        </w:rPr>
+        <w:t xml:space="preserve"> A Figura 7 exemplifica no código a lógica do mecanismo de </w:t>
+      </w:r>
+      <w:r>
+        <w:rPr>
+          <w:rFonts w:ascii="Times New Roman" w:hAnsi="Times New Roman"/>
+          <w:sz w:val="24"/>
+        </w:rPr>
+        <w:lastRenderedPageBreak/>
+        <w:t xml:space="preserve">busca dos </w:t>
+      </w:r>
+      <w:r>
+        <w:rPr>
+          <w:rFonts w:ascii="Times New Roman" w:hAnsi="Times New Roman"/>
+          <w:i/>
+          <w:sz w:val="24"/>
+        </w:rPr>
+        <w:t>tweets</w:t>
+      </w:r>
+      <w:r>
+        <w:rPr>
+          <w:rFonts w:ascii="Times New Roman" w:hAnsi="Times New Roman"/>
+          <w:sz w:val="24"/>
+        </w:rPr>
+        <w:t xml:space="preserve"> atualizados, sendo posteriormente enviados para a aplicação web via Socket.IO</w:t>
+      </w:r>
+      <w:r>
+        <w:rPr>
+          <w:rFonts w:ascii="Times New Roman" w:hAnsi="Times New Roman"/>
+          <w:sz w:val="24"/>
+        </w:rPr>
+        <w:t xml:space="preserve"> na linha 35</w:t>
+      </w:r>
+      <w:r>
+        <w:rPr>
+          <w:rFonts w:ascii="Times New Roman" w:hAnsi="Times New Roman"/>
+          <w:sz w:val="24"/>
+        </w:rPr>
+        <w:t>.</w:t>
+      </w:r>
+      <w:r>
+        <w:rPr>
+          <w:rFonts w:ascii="Times New Roman" w:hAnsi="Times New Roman"/>
+          <w:sz w:val="24"/>
+        </w:rPr>
+        <w:t xml:space="preserve"> </w:t>
+      </w:r>
+    </w:p>
+    <w:p>
+      <w:pPr>
+        <w:spacing w:after="0" w:line="360" w:lineRule="auto"/>
+        <w:ind w:firstLine="709"/>
+        <w:jc w:val="both"/>
+        <w:rPr>
+          <w:rFonts w:ascii="Times New Roman" w:eastAsiaTheme="minorHAnsi" w:hAnsi="Times New Roman"/>
+          <w:b/>
+          <w:bCs/>
+          <w:iCs/>
           <w:color w:val="FF0000"/>
           <w:sz w:val="24"/>
-        </w:rPr>
-        <w:t>FIGURA 61 – PÁGINA DE LOGIN DA APLICAÇÃO WEB</w:t>
+          <w:szCs w:val="30"/>
+        </w:rPr>
+      </w:pPr>
+    </w:p>
+    <w:p>
+      <w:pPr>
+        <w:spacing w:after="0" w:line="360" w:lineRule="auto"/>
+        <w:jc w:val="center"/>
+        <w:rPr>
+          <w:rFonts w:ascii="Times New Roman" w:hAnsi="Times New Roman"/>
+          <w:sz w:val="24"/>
+        </w:rPr>
+      </w:pPr>
+      <w:r>
+        <w:rPr>
+          <w:rFonts w:ascii="Times New Roman" w:eastAsiaTheme="minorHAnsi" w:hAnsi="Times New Roman"/>
+          <w:b/>
+          <w:bCs/>
+          <w:iCs/>
+          <w:noProof/>
+          <w:color w:val="FF0000"/>
+          <w:sz w:val="24"/>
+          <w:szCs w:val="30"/>
+          <w:lang w:eastAsia="pt-BR"/>
+        </w:rPr>
+        <w:drawing>
+          <wp:inline distT="0" distB="0" distL="0" distR="0">
+            <wp:extent cx="5391150" cy="4733925"/>
+            <wp:effectExtent l="19050" t="19050" r="19050" b="28575"/>
+            <wp:docPr id="9" name="Imagem 9"/>
+            <wp:cNvGraphicFramePr>
+              <a:graphicFrameLocks xmlns:a="http://schemas.openxmlformats.org/drawingml/2006/main" noChangeAspect="1"/>
+            </wp:cNvGraphicFramePr>
+            <a:graphic xmlns:a="http://schemas.openxmlformats.org/drawingml/2006/main">
+              <a:graphicData uri="http://schemas.openxmlformats.org/drawingml/2006/picture">
+                <pic:pic xmlns:pic="http://schemas.openxmlformats.org/drawingml/2006/picture">
+                  <pic:nvPicPr>
+                    <pic:cNvPr id="0" name="Picture 9"/>
+                    <pic:cNvPicPr>
+                      <a:picLocks noChangeAspect="1" noChangeArrowheads="1"/>
+                    </pic:cNvPicPr>
+                  </pic:nvPicPr>
+                  <pic:blipFill>
+                    <a:blip r:embed="rId12">
+                      <a:extLst>
+                        <a:ext uri="{28A0092B-C50C-407E-A947-70E740481C1C}">
+                          <a14:useLocalDpi xmlns:a14="http://schemas.microsoft.com/office/drawing/2010/main" val="0"/>
+                        </a:ext>
+                      </a:extLst>
+                    </a:blip>
+                    <a:srcRect/>
+                    <a:stretch>
+                      <a:fillRect/>
+                    </a:stretch>
+                  </pic:blipFill>
+                  <pic:spPr bwMode="auto">
+                    <a:xfrm>
+                      <a:off x="0" y="0"/>
+                      <a:ext cx="5391150" cy="4733925"/>
+                    </a:xfrm>
+                    <a:prstGeom prst="rect">
+                      <a:avLst/>
+                    </a:prstGeom>
+                    <a:noFill/>
+                    <a:ln>
+                      <a:solidFill>
+                        <a:schemeClr val="tx1"/>
+                      </a:solidFill>
+                    </a:ln>
+                  </pic:spPr>
+                </pic:pic>
+              </a:graphicData>
+            </a:graphic>
+          </wp:inline>
+        </w:drawing>
+      </w:r>
+    </w:p>
+    <w:p>
+      <w:pPr>
+        <w:spacing w:after="0" w:line="360" w:lineRule="auto"/>
+        <w:jc w:val="center"/>
+        <w:rPr>
+          <w:rStyle w:val="apple-converted-space"/>
+          <w:color w:val="000000"/>
+          <w:sz w:val="16"/>
+          <w:szCs w:val="16"/>
+          <w:shd w:val="clear" w:color="auto" w:fill="FFFFFF"/>
+        </w:rPr>
+      </w:pPr>
+      <w:r>
+        <w:rPr>
+          <w:rFonts w:ascii="Times New Roman" w:hAnsi="Times New Roman"/>
+          <w:b/>
+          <w:color w:val="000000"/>
+          <w:sz w:val="16"/>
+          <w:szCs w:val="16"/>
+          <w:shd w:val="clear" w:color="auto" w:fill="FFFFFF"/>
+        </w:rPr>
+        <w:t xml:space="preserve">Figura </w:t>
+      </w:r>
+      <w:r>
+        <w:rPr>
+          <w:rFonts w:ascii="Times New Roman" w:hAnsi="Times New Roman"/>
+          <w:b/>
+          <w:color w:val="000000"/>
+          <w:sz w:val="16"/>
+          <w:szCs w:val="16"/>
+          <w:shd w:val="clear" w:color="auto" w:fill="FFFFFF"/>
+        </w:rPr>
+        <w:t>7</w:t>
+      </w:r>
+      <w:r>
+        <w:rPr>
+          <w:rFonts w:ascii="Times New Roman" w:hAnsi="Times New Roman"/>
+          <w:color w:val="000000"/>
+          <w:sz w:val="16"/>
+          <w:szCs w:val="16"/>
+          <w:shd w:val="clear" w:color="auto" w:fill="FFFFFF"/>
+        </w:rPr>
+        <w:t xml:space="preserve"> </w:t>
+      </w:r>
+      <w:r>
+        <w:rPr>
+          <w:rFonts w:ascii="Times New Roman" w:hAnsi="Times New Roman"/>
+          <w:color w:val="000000"/>
+          <w:sz w:val="16"/>
+          <w:szCs w:val="16"/>
+          <w:shd w:val="clear" w:color="auto" w:fill="FFFFFF"/>
+        </w:rPr>
+        <w:t xml:space="preserve">- Método da busca atualizada e envio dos </w:t>
+      </w:r>
+      <w:r>
+        <w:rPr>
+          <w:rFonts w:ascii="Times New Roman" w:hAnsi="Times New Roman"/>
+          <w:i/>
+          <w:color w:val="000000"/>
+          <w:sz w:val="16"/>
+          <w:szCs w:val="16"/>
+          <w:shd w:val="clear" w:color="auto" w:fill="FFFFFF"/>
+        </w:rPr>
+        <w:t>tweets</w:t>
+      </w:r>
+      <w:r>
+        <w:rPr>
+          <w:rFonts w:ascii="Times New Roman" w:hAnsi="Times New Roman"/>
+          <w:color w:val="000000"/>
+          <w:sz w:val="16"/>
+          <w:szCs w:val="16"/>
+          <w:shd w:val="clear" w:color="auto" w:fill="FFFFFF"/>
+        </w:rPr>
+        <w:t xml:space="preserve">. </w:t>
+      </w:r>
+      <w:r>
+        <w:rPr>
+          <w:rFonts w:ascii="Times New Roman" w:hAnsi="Times New Roman"/>
+          <w:b/>
+          <w:color w:val="000000"/>
+          <w:sz w:val="16"/>
+          <w:szCs w:val="16"/>
+          <w:shd w:val="clear" w:color="auto" w:fill="FFFFFF"/>
+        </w:rPr>
+        <w:t xml:space="preserve">Fonte: </w:t>
+      </w:r>
+      <w:r>
+        <w:rPr>
+          <w:rFonts w:ascii="Times New Roman" w:hAnsi="Times New Roman"/>
+          <w:color w:val="000000"/>
+          <w:sz w:val="16"/>
+          <w:szCs w:val="16"/>
+          <w:shd w:val="clear" w:color="auto" w:fill="FFFFFF"/>
+        </w:rPr>
+        <w:t>Elaborado pelos autores</w:t>
+      </w:r>
+      <w:r>
+        <w:rPr>
+          <w:rFonts w:ascii="Times New Roman" w:hAnsi="Times New Roman"/>
+          <w:color w:val="000000"/>
+          <w:sz w:val="16"/>
+          <w:szCs w:val="16"/>
+          <w:shd w:val="clear" w:color="auto" w:fill="FFFFFF"/>
+        </w:rPr>
+        <w:t>.</w:t>
+      </w:r>
+    </w:p>
+    <w:p>
+      <w:pPr>
+        <w:spacing w:after="0" w:line="360" w:lineRule="auto"/>
+        <w:jc w:val="both"/>
+        <w:rPr>
+          <w:rFonts w:ascii="Times New Roman" w:hAnsi="Times New Roman"/>
+          <w:sz w:val="24"/>
+        </w:rPr>
+      </w:pPr>
+    </w:p>
+    <w:p>
+      <w:pPr>
+        <w:spacing w:after="0" w:line="360" w:lineRule="auto"/>
+        <w:ind w:firstLine="709"/>
+        <w:jc w:val="both"/>
+        <w:rPr>
+          <w:rFonts w:ascii="Times New Roman" w:hAnsi="Times New Roman"/>
+          <w:sz w:val="24"/>
+        </w:rPr>
+      </w:pPr>
+      <w:r>
+        <w:rPr>
+          <w:rFonts w:ascii="Times New Roman" w:hAnsi="Times New Roman"/>
+          <w:sz w:val="24"/>
+        </w:rPr>
+        <w:t xml:space="preserve">Após a implementação de todas essas tecnologias, os </w:t>
+      </w:r>
+      <w:r>
+        <w:rPr>
+          <w:rFonts w:ascii="Times New Roman" w:hAnsi="Times New Roman"/>
+          <w:i/>
+          <w:sz w:val="24"/>
+        </w:rPr>
+        <w:t>tweets</w:t>
+      </w:r>
+      <w:r>
+        <w:rPr>
+          <w:rFonts w:ascii="Times New Roman" w:hAnsi="Times New Roman"/>
+          <w:sz w:val="24"/>
+        </w:rPr>
+        <w:t xml:space="preserve"> estão prontos para serem mostrados para o usuário da aplicação web. Para tal, foi criada uma modal</w:t>
+      </w:r>
+      <w:r>
+        <w:rPr>
+          <w:rFonts w:ascii="Times New Roman" w:hAnsi="Times New Roman"/>
+          <w:sz w:val="24"/>
+        </w:rPr>
+        <w:t xml:space="preserve"> do </w:t>
+      </w:r>
+      <w:r>
+        <w:rPr>
+          <w:rFonts w:ascii="Times New Roman" w:hAnsi="Times New Roman"/>
+          <w:i/>
+          <w:sz w:val="24"/>
+        </w:rPr>
+        <w:t>Bootstrap</w:t>
+      </w:r>
+      <w:r>
+        <w:rPr>
+          <w:rFonts w:ascii="Times New Roman" w:hAnsi="Times New Roman"/>
+          <w:sz w:val="24"/>
+        </w:rPr>
+        <w:t xml:space="preserve"> responsável por gerar e mostrar esses </w:t>
+      </w:r>
+      <w:r>
+        <w:rPr>
+          <w:rFonts w:ascii="Times New Roman" w:hAnsi="Times New Roman"/>
+          <w:i/>
+          <w:sz w:val="24"/>
+        </w:rPr>
+        <w:t>tweets</w:t>
+      </w:r>
+      <w:r>
+        <w:rPr>
+          <w:rFonts w:ascii="Times New Roman" w:hAnsi="Times New Roman"/>
+          <w:sz w:val="24"/>
+        </w:rPr>
+        <w:t xml:space="preserve">. A geração dos </w:t>
+      </w:r>
+      <w:r>
+        <w:rPr>
+          <w:rFonts w:ascii="Times New Roman" w:hAnsi="Times New Roman"/>
+          <w:i/>
+          <w:sz w:val="24"/>
+        </w:rPr>
+        <w:t>tweets</w:t>
+      </w:r>
+      <w:r>
+        <w:rPr>
+          <w:rFonts w:ascii="Times New Roman" w:hAnsi="Times New Roman"/>
+          <w:sz w:val="24"/>
+        </w:rPr>
+        <w:t xml:space="preserve"> é feit</w:t>
+      </w:r>
+      <w:r>
+        <w:rPr>
+          <w:rFonts w:ascii="Times New Roman" w:hAnsi="Times New Roman"/>
+          <w:sz w:val="24"/>
+        </w:rPr>
+        <w:t>a através de um</w:t>
+      </w:r>
+      <w:r>
+        <w:rPr>
+          <w:rFonts w:ascii="Times New Roman" w:hAnsi="Times New Roman"/>
+          <w:sz w:val="24"/>
+        </w:rPr>
+        <w:t>a chamada em um</w:t>
+      </w:r>
+      <w:r>
+        <w:rPr>
+          <w:rFonts w:ascii="Times New Roman" w:hAnsi="Times New Roman"/>
+          <w:sz w:val="24"/>
+        </w:rPr>
+        <w:t xml:space="preserve"> arquivo </w:t>
+      </w:r>
+      <w:r>
+        <w:rPr>
+          <w:rFonts w:ascii="Times New Roman" w:hAnsi="Times New Roman"/>
+          <w:i/>
+          <w:sz w:val="24"/>
+        </w:rPr>
+        <w:t>JavaScript</w:t>
+      </w:r>
+      <w:r>
+        <w:rPr>
+          <w:rFonts w:ascii="Times New Roman" w:hAnsi="Times New Roman"/>
+          <w:sz w:val="24"/>
+        </w:rPr>
+        <w:t xml:space="preserve"> do próprio </w:t>
+      </w:r>
+      <w:r>
+        <w:rPr>
+          <w:rFonts w:ascii="Times New Roman" w:hAnsi="Times New Roman"/>
+          <w:i/>
+          <w:sz w:val="24"/>
+        </w:rPr>
+        <w:t>Twitter</w:t>
+      </w:r>
+      <w:r>
+        <w:rPr>
+          <w:rFonts w:ascii="Times New Roman" w:hAnsi="Times New Roman"/>
+          <w:sz w:val="24"/>
+        </w:rPr>
+        <w:t xml:space="preserve">, </w:t>
+      </w:r>
+      <w:r>
+        <w:rPr>
+          <w:rFonts w:ascii="Times New Roman" w:hAnsi="Times New Roman"/>
+          <w:sz w:val="24"/>
+        </w:rPr>
+        <w:t>o qual</w:t>
+      </w:r>
+      <w:r>
+        <w:rPr>
+          <w:rFonts w:ascii="Times New Roman" w:hAnsi="Times New Roman"/>
+          <w:sz w:val="24"/>
+        </w:rPr>
+        <w:t xml:space="preserve"> recebe o </w:t>
+      </w:r>
+      <w:r>
+        <w:rPr>
+          <w:rFonts w:ascii="Times New Roman" w:hAnsi="Times New Roman"/>
+          <w:i/>
+          <w:sz w:val="24"/>
+        </w:rPr>
+        <w:t>id</w:t>
+      </w:r>
+      <w:r>
+        <w:rPr>
+          <w:rFonts w:ascii="Times New Roman" w:hAnsi="Times New Roman"/>
+          <w:sz w:val="24"/>
+        </w:rPr>
+        <w:t xml:space="preserve"> do </w:t>
+      </w:r>
+      <w:r>
+        <w:rPr>
+          <w:rFonts w:ascii="Times New Roman" w:hAnsi="Times New Roman"/>
+          <w:i/>
+          <w:sz w:val="24"/>
+        </w:rPr>
+        <w:t>tweet</w:t>
+      </w:r>
+      <w:r>
+        <w:rPr>
+          <w:rFonts w:ascii="Times New Roman" w:hAnsi="Times New Roman"/>
+          <w:sz w:val="24"/>
+        </w:rPr>
+        <w:t xml:space="preserve"> como parâmetro</w:t>
+      </w:r>
+      <w:r>
+        <w:rPr>
+          <w:rFonts w:ascii="Times New Roman" w:hAnsi="Times New Roman"/>
+          <w:sz w:val="24"/>
+        </w:rPr>
+        <w:t>.</w:t>
+      </w:r>
+      <w:r>
+        <w:rPr>
+          <w:rFonts w:ascii="Times New Roman" w:hAnsi="Times New Roman"/>
+          <w:sz w:val="24"/>
+        </w:rPr>
+        <w:t xml:space="preserve"> </w:t>
+      </w:r>
+      <w:r>
+        <w:rPr>
+          <w:rFonts w:ascii="Times New Roman" w:hAnsi="Times New Roman"/>
+          <w:sz w:val="24"/>
+        </w:rPr>
+        <w:t>P</w:t>
+      </w:r>
+      <w:r>
+        <w:rPr>
+          <w:rFonts w:ascii="Times New Roman" w:hAnsi="Times New Roman"/>
+          <w:sz w:val="24"/>
+        </w:rPr>
+        <w:t>osteriormente</w:t>
+      </w:r>
+      <w:r>
+        <w:rPr>
+          <w:rFonts w:ascii="Times New Roman" w:hAnsi="Times New Roman"/>
+          <w:sz w:val="24"/>
+        </w:rPr>
+        <w:t xml:space="preserve">, o </w:t>
+      </w:r>
+      <w:r>
+        <w:rPr>
+          <w:rFonts w:ascii="Times New Roman" w:hAnsi="Times New Roman"/>
+          <w:i/>
+          <w:sz w:val="24"/>
+        </w:rPr>
+        <w:t>tweet</w:t>
+      </w:r>
+      <w:r>
+        <w:rPr>
+          <w:rFonts w:ascii="Times New Roman" w:hAnsi="Times New Roman"/>
+          <w:sz w:val="24"/>
+        </w:rPr>
+        <w:t xml:space="preserve"> </w:t>
+      </w:r>
+      <w:r>
+        <w:rPr>
+          <w:rFonts w:ascii="Times New Roman" w:hAnsi="Times New Roman"/>
+          <w:sz w:val="24"/>
+        </w:rPr>
+        <w:t>é carrega</w:t>
+      </w:r>
+      <w:r>
+        <w:rPr>
+          <w:rFonts w:ascii="Times New Roman" w:hAnsi="Times New Roman"/>
+          <w:sz w:val="24"/>
+        </w:rPr>
+        <w:t xml:space="preserve">do e retornando para o </w:t>
+      </w:r>
+      <w:r>
+        <w:rPr>
+          <w:rFonts w:ascii="Times New Roman" w:hAnsi="Times New Roman"/>
+          <w:i/>
+          <w:sz w:val="24"/>
+        </w:rPr>
+        <w:t>JavaScript</w:t>
+      </w:r>
+      <w:r>
+        <w:rPr>
+          <w:rFonts w:ascii="Times New Roman" w:hAnsi="Times New Roman"/>
+          <w:sz w:val="24"/>
+        </w:rPr>
+        <w:t xml:space="preserve"> responsável por mostrá-lo</w:t>
+      </w:r>
+      <w:r>
+        <w:rPr>
+          <w:rFonts w:ascii="Times New Roman" w:hAnsi="Times New Roman"/>
+          <w:sz w:val="24"/>
+        </w:rPr>
+        <w:t>.</w:t>
+      </w:r>
+      <w:r>
+        <w:rPr>
+          <w:rFonts w:ascii="Times New Roman" w:hAnsi="Times New Roman"/>
+          <w:sz w:val="24"/>
+        </w:rPr>
+        <w:t xml:space="preserve"> Esse mesmo arquivo também é responsável por mostrar para os usuários os </w:t>
+      </w:r>
+      <w:r>
+        <w:rPr>
+          <w:rFonts w:ascii="Times New Roman" w:hAnsi="Times New Roman"/>
+          <w:i/>
+          <w:sz w:val="24"/>
+        </w:rPr>
+        <w:t>tweets</w:t>
+      </w:r>
+      <w:r>
+        <w:rPr>
+          <w:rFonts w:ascii="Times New Roman" w:hAnsi="Times New Roman"/>
+          <w:sz w:val="24"/>
+        </w:rPr>
+        <w:t xml:space="preserve"> filtrados por data.</w:t>
+      </w:r>
+      <w:r>
+        <w:rPr>
+          <w:rFonts w:ascii="Times New Roman" w:hAnsi="Times New Roman"/>
+          <w:sz w:val="24"/>
+        </w:rPr>
+        <w:t xml:space="preserve"> A Figura 8 demonstra a modal de demonstração dos </w:t>
+      </w:r>
+      <w:r>
+        <w:rPr>
+          <w:rFonts w:ascii="Times New Roman" w:hAnsi="Times New Roman"/>
+          <w:i/>
+          <w:sz w:val="24"/>
+        </w:rPr>
+        <w:t>tweets</w:t>
+      </w:r>
+      <w:r>
+        <w:rPr>
+          <w:rFonts w:ascii="Times New Roman" w:hAnsi="Times New Roman"/>
+          <w:sz w:val="24"/>
+        </w:rPr>
+        <w:t xml:space="preserve">. Conforme demonstrado na imagem, do lado esquerdo da modal são apresentados os </w:t>
+      </w:r>
+      <w:r>
+        <w:rPr>
+          <w:rFonts w:ascii="Times New Roman" w:hAnsi="Times New Roman"/>
+          <w:i/>
+          <w:sz w:val="24"/>
+        </w:rPr>
+        <w:t>tweets</w:t>
+      </w:r>
+      <w:r>
+        <w:rPr>
+          <w:rFonts w:ascii="Times New Roman" w:hAnsi="Times New Roman"/>
+          <w:sz w:val="24"/>
+        </w:rPr>
+        <w:t xml:space="preserve"> fitrados por data, e, no lado direito, são mostrados os </w:t>
+      </w:r>
+      <w:r>
+        <w:rPr>
+          <w:rFonts w:ascii="Times New Roman" w:hAnsi="Times New Roman"/>
+          <w:i/>
+          <w:sz w:val="24"/>
+        </w:rPr>
+        <w:t>tweets</w:t>
+      </w:r>
+      <w:r>
+        <w:rPr>
+          <w:rFonts w:ascii="Times New Roman" w:hAnsi="Times New Roman"/>
+          <w:sz w:val="24"/>
+        </w:rPr>
+        <w:t xml:space="preserve"> em seu tempo de ocorrência.</w:t>
+      </w:r>
+    </w:p>
+    <w:p>
+      <w:pPr>
+        <w:spacing w:after="0" w:line="360" w:lineRule="auto"/>
+        <w:ind w:firstLine="709"/>
+        <w:jc w:val="both"/>
+        <w:rPr>
+          <w:rFonts w:ascii="Times New Roman" w:eastAsiaTheme="minorHAnsi" w:hAnsi="Times New Roman"/>
+          <w:bCs/>
+          <w:iCs/>
+          <w:sz w:val="24"/>
+          <w:szCs w:val="30"/>
+        </w:rPr>
+      </w:pPr>
+    </w:p>
+    <w:p>
+      <w:pPr>
+        <w:spacing w:after="0" w:line="360" w:lineRule="auto"/>
+        <w:jc w:val="center"/>
+        <w:rPr>
+          <w:rFonts w:ascii="Times New Roman" w:eastAsiaTheme="minorHAnsi" w:hAnsi="Times New Roman"/>
+          <w:bCs/>
+          <w:iCs/>
+          <w:sz w:val="24"/>
+          <w:szCs w:val="30"/>
+        </w:rPr>
+      </w:pPr>
+      <w:r>
+        <w:rPr>
+          <w:rFonts w:ascii="Times New Roman" w:eastAsiaTheme="minorHAnsi" w:hAnsi="Times New Roman"/>
+          <w:b/>
+          <w:bCs/>
+          <w:iCs/>
+          <w:noProof/>
+          <w:color w:val="FF0000"/>
+          <w:sz w:val="24"/>
+          <w:szCs w:val="30"/>
+          <w:lang w:eastAsia="pt-BR"/>
+        </w:rPr>
+        <w:drawing>
+          <wp:inline distT="0" distB="0" distL="0" distR="0">
+            <wp:extent cx="5400675" cy="2638425"/>
+            <wp:effectExtent l="0" t="0" r="9525" b="9525"/>
+            <wp:docPr id="10" name="Imagem 10"/>
+            <wp:cNvGraphicFramePr>
+              <a:graphicFrameLocks xmlns:a="http://schemas.openxmlformats.org/drawingml/2006/main" noChangeAspect="1"/>
+            </wp:cNvGraphicFramePr>
+            <a:graphic xmlns:a="http://schemas.openxmlformats.org/drawingml/2006/main">
+              <a:graphicData uri="http://schemas.openxmlformats.org/drawingml/2006/picture">
+                <pic:pic xmlns:pic="http://schemas.openxmlformats.org/drawingml/2006/picture">
+                  <pic:nvPicPr>
+                    <pic:cNvPr id="0" name="Picture 10"/>
+                    <pic:cNvPicPr>
+                      <a:picLocks noChangeAspect="1" noChangeArrowheads="1"/>
+                    </pic:cNvPicPr>
+                  </pic:nvPicPr>
+                  <pic:blipFill>
+                    <a:blip r:embed="rId13" cstate="print">
+                      <a:extLst>
+                        <a:ext uri="{28A0092B-C50C-407E-A947-70E740481C1C}">
+                          <a14:useLocalDpi xmlns:a14="http://schemas.microsoft.com/office/drawing/2010/main" val="0"/>
+                        </a:ext>
+                      </a:extLst>
+                    </a:blip>
+                    <a:srcRect/>
+                    <a:stretch>
+                      <a:fillRect/>
+                    </a:stretch>
+                  </pic:blipFill>
+                  <pic:spPr bwMode="auto">
+                    <a:xfrm>
+                      <a:off x="0" y="0"/>
+                      <a:ext cx="5400675" cy="2638425"/>
+                    </a:xfrm>
+                    <a:prstGeom prst="rect">
+                      <a:avLst/>
+                    </a:prstGeom>
+                    <a:noFill/>
+                    <a:ln>
+                      <a:noFill/>
+                    </a:ln>
+                  </pic:spPr>
+                </pic:pic>
+              </a:graphicData>
+            </a:graphic>
+          </wp:inline>
+        </w:drawing>
+      </w:r>
+    </w:p>
+    <w:p>
+      <w:pPr>
+        <w:spacing w:after="0" w:line="360" w:lineRule="auto"/>
+        <w:jc w:val="center"/>
+        <w:rPr>
+          <w:color w:val="000000"/>
+          <w:sz w:val="16"/>
+          <w:szCs w:val="16"/>
+          <w:shd w:val="clear" w:color="auto" w:fill="FFFFFF"/>
+        </w:rPr>
+      </w:pPr>
+      <w:r>
+        <w:rPr>
+          <w:rFonts w:ascii="Times New Roman" w:hAnsi="Times New Roman"/>
+          <w:b/>
+          <w:color w:val="000000"/>
+          <w:sz w:val="16"/>
+          <w:szCs w:val="16"/>
+          <w:shd w:val="clear" w:color="auto" w:fill="FFFFFF"/>
+        </w:rPr>
+        <w:t xml:space="preserve">Figura </w:t>
+      </w:r>
+      <w:r>
+        <w:rPr>
+          <w:rFonts w:ascii="Times New Roman" w:hAnsi="Times New Roman"/>
+          <w:b/>
+          <w:color w:val="000000"/>
+          <w:sz w:val="16"/>
+          <w:szCs w:val="16"/>
+          <w:shd w:val="clear" w:color="auto" w:fill="FFFFFF"/>
+        </w:rPr>
+        <w:t>8</w:t>
+      </w:r>
+      <w:r>
+        <w:rPr>
+          <w:rFonts w:ascii="Times New Roman" w:hAnsi="Times New Roman"/>
+          <w:color w:val="000000"/>
+          <w:sz w:val="16"/>
+          <w:szCs w:val="16"/>
+          <w:shd w:val="clear" w:color="auto" w:fill="FFFFFF"/>
+        </w:rPr>
+        <w:t xml:space="preserve"> </w:t>
+      </w:r>
+      <w:r>
+        <w:rPr>
+          <w:rFonts w:ascii="Times New Roman" w:hAnsi="Times New Roman"/>
+          <w:color w:val="000000"/>
+          <w:sz w:val="16"/>
+          <w:szCs w:val="16"/>
+          <w:shd w:val="clear" w:color="auto" w:fill="FFFFFF"/>
+        </w:rPr>
+        <w:t>-</w:t>
       </w:r>
       <w:bookmarkStart w:id="0" w:name="_GoBack"/>
       <w:bookmarkEnd w:id="0"/>
+      <w:r>
+        <w:rPr>
+          <w:rFonts w:ascii="Times New Roman" w:hAnsi="Times New Roman"/>
+          <w:color w:val="000000"/>
+          <w:sz w:val="16"/>
+          <w:szCs w:val="16"/>
+          <w:shd w:val="clear" w:color="auto" w:fill="FFFFFF"/>
+        </w:rPr>
+        <w:t xml:space="preserve"> </w:t>
+      </w:r>
+      <w:r>
+        <w:rPr>
+          <w:rFonts w:ascii="Times New Roman" w:hAnsi="Times New Roman"/>
+          <w:color w:val="000000"/>
+          <w:sz w:val="16"/>
+          <w:szCs w:val="16"/>
+          <w:shd w:val="clear" w:color="auto" w:fill="FFFFFF"/>
+        </w:rPr>
+        <w:t xml:space="preserve">Modal de demonstração dos </w:t>
+      </w:r>
+      <w:r>
+        <w:rPr>
+          <w:rFonts w:ascii="Times New Roman" w:hAnsi="Times New Roman"/>
+          <w:i/>
+          <w:color w:val="000000"/>
+          <w:sz w:val="16"/>
+          <w:szCs w:val="16"/>
+          <w:shd w:val="clear" w:color="auto" w:fill="FFFFFF"/>
+        </w:rPr>
+        <w:t>tweets</w:t>
+      </w:r>
+      <w:r>
+        <w:rPr>
+          <w:rFonts w:ascii="Times New Roman" w:hAnsi="Times New Roman"/>
+          <w:color w:val="000000"/>
+          <w:sz w:val="16"/>
+          <w:szCs w:val="16"/>
+          <w:shd w:val="clear" w:color="auto" w:fill="FFFFFF"/>
+        </w:rPr>
+        <w:t xml:space="preserve">. </w:t>
+      </w:r>
+      <w:r>
+        <w:rPr>
+          <w:rFonts w:ascii="Times New Roman" w:hAnsi="Times New Roman"/>
+          <w:b/>
+          <w:color w:val="000000"/>
+          <w:sz w:val="16"/>
+          <w:szCs w:val="16"/>
+          <w:shd w:val="clear" w:color="auto" w:fill="FFFFFF"/>
+        </w:rPr>
+        <w:t xml:space="preserve">Fonte: </w:t>
+      </w:r>
+      <w:r>
+        <w:rPr>
+          <w:rFonts w:ascii="Times New Roman" w:hAnsi="Times New Roman"/>
+          <w:color w:val="000000"/>
+          <w:sz w:val="16"/>
+          <w:szCs w:val="16"/>
+          <w:shd w:val="clear" w:color="auto" w:fill="FFFFFF"/>
+        </w:rPr>
+        <w:t>Elaborado pelos autores</w:t>
+      </w:r>
+      <w:r>
+        <w:rPr>
+          <w:rFonts w:ascii="Times New Roman" w:hAnsi="Times New Roman"/>
+          <w:color w:val="000000"/>
+          <w:sz w:val="16"/>
+          <w:szCs w:val="16"/>
+          <w:shd w:val="clear" w:color="auto" w:fill="FFFFFF"/>
+        </w:rPr>
+        <w:t>.</w:t>
+      </w:r>
     </w:p>
     <w:sectPr>
       <w:pgSz w:w="11906" w:h="16838"/>
@@ -1866,6 +5967,44 @@
       <w:szCs w:val="20"/>
     </w:rPr>
   </w:style>
+  <w:style w:type="paragraph" w:styleId="Textodebalo">
+    <w:name w:val="Balloon Text"/>
+    <w:basedOn w:val="Normal"/>
+    <w:link w:val="TextodebaloChar"/>
+    <w:uiPriority w:val="99"/>
+    <w:semiHidden/>
+    <w:unhideWhenUsed/>
+    <w:rsid w:val="007B41EC"/>
+    <w:pPr>
+      <w:spacing w:after="0" w:line="240" w:lineRule="auto"/>
+    </w:pPr>
+    <w:rPr>
+      <w:rFonts w:ascii="Tahoma" w:hAnsi="Tahoma" w:cs="Tahoma"/>
+      <w:sz w:val="16"/>
+      <w:szCs w:val="16"/>
+    </w:rPr>
+  </w:style>
+  <w:style w:type="character" w:customStyle="1" w:styleId="TextodebaloChar">
+    <w:name w:val="Texto de balão Char"/>
+    <w:basedOn w:val="Fontepargpadro"/>
+    <w:link w:val="Textodebalo"/>
+    <w:uiPriority w:val="99"/>
+    <w:semiHidden/>
+    <w:rsid w:val="007B41EC"/>
+    <w:rPr>
+      <w:rFonts w:ascii="Tahoma" w:eastAsia="Calibri" w:hAnsi="Tahoma" w:cs="Tahoma"/>
+      <w:sz w:val="16"/>
+      <w:szCs w:val="16"/>
+    </w:rPr>
+  </w:style>
+  <w:style w:type="character" w:customStyle="1" w:styleId="apple-converted-space">
+    <w:name w:val="apple-converted-space"/>
+    <w:uiPriority w:val="99"/>
+    <w:rsid w:val="007873F5"/>
+    <w:rPr>
+      <w:rFonts w:cs="Times New Roman"/>
+    </w:rPr>
+  </w:style>
 </w:styles>
 </file>
 
@@ -2435,6 +6574,44 @@
       <w:szCs w:val="20"/>
     </w:rPr>
   </w:style>
+  <w:style w:type="paragraph" w:styleId="Textodebalo">
+    <w:name w:val="Balloon Text"/>
+    <w:basedOn w:val="Normal"/>
+    <w:link w:val="TextodebaloChar"/>
+    <w:uiPriority w:val="99"/>
+    <w:semiHidden/>
+    <w:unhideWhenUsed/>
+    <w:rsid w:val="007B41EC"/>
+    <w:pPr>
+      <w:spacing w:after="0" w:line="240" w:lineRule="auto"/>
+    </w:pPr>
+    <w:rPr>
+      <w:rFonts w:ascii="Tahoma" w:hAnsi="Tahoma" w:cs="Tahoma"/>
+      <w:sz w:val="16"/>
+      <w:szCs w:val="16"/>
+    </w:rPr>
+  </w:style>
+  <w:style w:type="character" w:customStyle="1" w:styleId="TextodebaloChar">
+    <w:name w:val="Texto de balão Char"/>
+    <w:basedOn w:val="Fontepargpadro"/>
+    <w:link w:val="Textodebalo"/>
+    <w:uiPriority w:val="99"/>
+    <w:semiHidden/>
+    <w:rsid w:val="007B41EC"/>
+    <w:rPr>
+      <w:rFonts w:ascii="Tahoma" w:eastAsia="Calibri" w:hAnsi="Tahoma" w:cs="Tahoma"/>
+      <w:sz w:val="16"/>
+      <w:szCs w:val="16"/>
+    </w:rPr>
+  </w:style>
+  <w:style w:type="character" w:customStyle="1" w:styleId="apple-converted-space">
+    <w:name w:val="apple-converted-space"/>
+    <w:uiPriority w:val="99"/>
+    <w:rsid w:val="007873F5"/>
+    <w:rPr>
+      <w:rFonts w:cs="Times New Roman"/>
+    </w:rPr>
+  </w:style>
 </w:styles>
 </file>
 

</xml_diff>

<commit_message>
Inclusão do documento final para a pré-banca
Inclusão do documento final para a pré-banca
</commit_message>
<xml_diff>
--- a/documents/life_cycle/Pré-Banca/discussão_de_resultados_pre_banca.docx
+++ b/documents/life_cycle/Pré-Banca/discussão_de_resultados_pre_banca.docx
@@ -883,7 +883,6 @@
         </w:rPr>
         <w:t xml:space="preserve"> realizada </w:t>
       </w:r>
-      <w:proofErr w:type="gramStart"/>
       <w:r>
         <w:rPr>
           <w:rFonts w:ascii="Times New Roman" w:eastAsiaTheme="minorHAnsi" w:hAnsi="Times New Roman"/>
@@ -906,16 +905,7 @@
           <w:sz w:val="24"/>
           <w:szCs w:val="24"/>
         </w:rPr>
-        <w:t>diferentes</w:t>
-      </w:r>
-      <w:proofErr w:type="gramEnd"/>
-      <w:r>
-        <w:rPr>
-          <w:rFonts w:ascii="Times New Roman" w:eastAsiaTheme="minorHAnsi" w:hAnsi="Times New Roman"/>
-          <w:sz w:val="24"/>
-          <w:szCs w:val="24"/>
-        </w:rPr>
-        <w:t xml:space="preserve"> perspectivas</w:t>
+        <w:t>diferentes perspectivas</w:t>
       </w:r>
       <w:r>
         <w:rPr>
@@ -1403,17 +1393,8 @@
           <w:rFonts w:ascii="Times New Roman" w:hAnsi="Times New Roman"/>
           <w:sz w:val="24"/>
         </w:rPr>
-        <w:t xml:space="preserve">a a mineração de dados de redes sociais. Dentre </w:t>
-      </w:r>
-      <w:proofErr w:type="gramStart"/>
-      <w:r>
-        <w:rPr>
-          <w:rFonts w:ascii="Times New Roman" w:hAnsi="Times New Roman"/>
-          <w:sz w:val="24"/>
-        </w:rPr>
-        <w:t>todas, a</w:t>
-      </w:r>
-      <w:proofErr w:type="gramEnd"/>
+        <w:t>a a mineração de dados de redes sociais. Dentre todas, a</w:t>
+      </w:r>
       <w:r>
         <w:rPr>
           <w:rFonts w:ascii="Times New Roman" w:hAnsi="Times New Roman"/>
@@ -1421,7 +1402,6 @@
         </w:rPr>
         <w:t xml:space="preserve"> rede social </w:t>
       </w:r>
-      <w:proofErr w:type="spellStart"/>
       <w:r>
         <w:rPr>
           <w:rFonts w:ascii="Times New Roman" w:hAnsi="Times New Roman"/>
@@ -1430,7 +1410,6 @@
         </w:rPr>
         <w:t>Twitter</w:t>
       </w:r>
-      <w:proofErr w:type="spellEnd"/>
       <w:r>
         <w:rPr>
           <w:rFonts w:ascii="Times New Roman" w:hAnsi="Times New Roman"/>
@@ -1494,7 +1473,6 @@
         </w:rPr>
         <w:t xml:space="preserve"> política em seus </w:t>
       </w:r>
-      <w:proofErr w:type="spellStart"/>
       <w:r>
         <w:rPr>
           <w:rFonts w:ascii="Times New Roman" w:hAnsi="Times New Roman"/>
@@ -1503,7 +1481,6 @@
         </w:rPr>
         <w:t>tweets</w:t>
       </w:r>
-      <w:proofErr w:type="spellEnd"/>
       <w:r>
         <w:rPr>
           <w:rFonts w:ascii="Times New Roman" w:hAnsi="Times New Roman"/>
@@ -1546,18 +1523,8 @@
           <w:i/>
           <w:sz w:val="24"/>
         </w:rPr>
-        <w:t xml:space="preserve">Apache </w:t>
-      </w:r>
-      <w:proofErr w:type="spellStart"/>
-      <w:r>
-        <w:rPr>
-          <w:rFonts w:ascii="Times New Roman" w:hAnsi="Times New Roman"/>
-          <w:i/>
-          <w:sz w:val="24"/>
-        </w:rPr>
-        <w:t>Storm</w:t>
-      </w:r>
-      <w:proofErr w:type="spellEnd"/>
+        <w:t>Apache Storm</w:t>
+      </w:r>
       <w:r>
         <w:rPr>
           <w:rFonts w:ascii="Times New Roman" w:hAnsi="Times New Roman"/>
@@ -1565,7 +1532,6 @@
         </w:rPr>
         <w:t xml:space="preserve">, o qual faz a mineração dos </w:t>
       </w:r>
-      <w:proofErr w:type="spellStart"/>
       <w:r>
         <w:rPr>
           <w:rFonts w:ascii="Times New Roman" w:hAnsi="Times New Roman"/>
@@ -1574,7 +1540,6 @@
         </w:rPr>
         <w:t>tweets</w:t>
       </w:r>
-      <w:proofErr w:type="spellEnd"/>
       <w:r>
         <w:rPr>
           <w:rFonts w:ascii="Times New Roman" w:hAnsi="Times New Roman"/>
@@ -1582,34 +1547,14 @@
         </w:rPr>
         <w:t xml:space="preserve"> através do </w:t>
       </w:r>
-      <w:proofErr w:type="spellStart"/>
-      <w:r>
-        <w:rPr>
-          <w:rFonts w:ascii="Times New Roman" w:hAnsi="Times New Roman"/>
-          <w:i/>
-          <w:sz w:val="24"/>
-        </w:rPr>
-        <w:t>Twitter</w:t>
-      </w:r>
-      <w:proofErr w:type="spellEnd"/>
-      <w:r>
-        <w:rPr>
-          <w:rFonts w:ascii="Times New Roman" w:hAnsi="Times New Roman"/>
-          <w:i/>
-          <w:sz w:val="24"/>
-        </w:rPr>
-        <w:t xml:space="preserve"> </w:t>
-      </w:r>
-      <w:proofErr w:type="spellStart"/>
-      <w:r>
-        <w:rPr>
-          <w:rFonts w:ascii="Times New Roman" w:hAnsi="Times New Roman"/>
-          <w:i/>
-          <w:sz w:val="24"/>
-        </w:rPr>
-        <w:t>Stream</w:t>
-      </w:r>
-      <w:proofErr w:type="spellEnd"/>
+      <w:r>
+        <w:rPr>
+          <w:rFonts w:ascii="Times New Roman" w:hAnsi="Times New Roman"/>
+          <w:i/>
+          <w:sz w:val="24"/>
+        </w:rPr>
+        <w:t>Twitter Stream</w:t>
+      </w:r>
       <w:r>
         <w:rPr>
           <w:rFonts w:ascii="Times New Roman" w:hAnsi="Times New Roman"/>
@@ -1710,10 +1655,7 @@
                       </wps:spPr>
                       <wps:txbx>
                         <w:txbxContent>
-                          <w:p>
-                            <w:bookmarkStart w:id="0" w:name="_GoBack"/>
-                            <w:bookmarkEnd w:id="0"/>
-                          </w:p>
+                          <w:p/>
                         </w:txbxContent>
                       </wps:txbx>
                       <wps:bodyPr rot="0" vert="horz" wrap="square" lIns="91440" tIns="45720" rIns="91440" bIns="45720" anchor="t" anchorCtr="0" upright="1">
@@ -1758,7 +1700,6 @@
         </w:rPr>
         <w:t xml:space="preserve">O </w:t>
       </w:r>
-      <w:proofErr w:type="spellStart"/>
       <w:r>
         <w:rPr>
           <w:rFonts w:ascii="Times New Roman" w:hAnsi="Times New Roman"/>
@@ -1767,29 +1708,12 @@
         </w:rPr>
         <w:t>Storm</w:t>
       </w:r>
-      <w:proofErr w:type="spellEnd"/>
-      <w:r>
-        <w:rPr>
-          <w:rFonts w:ascii="Times New Roman" w:hAnsi="Times New Roman"/>
-          <w:sz w:val="24"/>
-        </w:rPr>
-        <w:t xml:space="preserve"> </w:t>
-      </w:r>
-      <w:proofErr w:type="gramStart"/>
-      <w:r>
-        <w:rPr>
-          <w:rFonts w:ascii="Times New Roman" w:hAnsi="Times New Roman"/>
-          <w:sz w:val="24"/>
-        </w:rPr>
-        <w:t>implementado</w:t>
-      </w:r>
-      <w:proofErr w:type="gramEnd"/>
-      <w:r>
-        <w:rPr>
-          <w:rFonts w:ascii="Times New Roman" w:hAnsi="Times New Roman"/>
-          <w:sz w:val="24"/>
-        </w:rPr>
-        <w:t xml:space="preserve"> juntamente com a biblioteca </w:t>
+      <w:r>
+        <w:rPr>
+          <w:rFonts w:ascii="Times New Roman" w:hAnsi="Times New Roman"/>
+          <w:sz w:val="24"/>
+        </w:rPr>
+        <w:t xml:space="preserve"> implementado juntamente com a biblioteca </w:t>
       </w:r>
       <w:r>
         <w:rPr>
@@ -1806,7 +1730,6 @@
         </w:rPr>
         <w:t xml:space="preserve">, especificamente designada para a mineração de </w:t>
       </w:r>
-      <w:proofErr w:type="spellStart"/>
       <w:r>
         <w:rPr>
           <w:rFonts w:ascii="Times New Roman" w:hAnsi="Times New Roman"/>
@@ -1815,7 +1738,6 @@
         </w:rPr>
         <w:t>tweets</w:t>
       </w:r>
-      <w:proofErr w:type="spellEnd"/>
       <w:r>
         <w:rPr>
           <w:rFonts w:ascii="Times New Roman" w:hAnsi="Times New Roman"/>
@@ -1823,7 +1745,6 @@
         </w:rPr>
         <w:t xml:space="preserve">, além de resolver a necessidade de busca dos </w:t>
       </w:r>
-      <w:proofErr w:type="spellStart"/>
       <w:r>
         <w:rPr>
           <w:rFonts w:ascii="Times New Roman" w:hAnsi="Times New Roman"/>
@@ -1832,7 +1753,6 @@
         </w:rPr>
         <w:t>tweets</w:t>
       </w:r>
-      <w:proofErr w:type="spellEnd"/>
       <w:r>
         <w:rPr>
           <w:rFonts w:ascii="Times New Roman" w:hAnsi="Times New Roman"/>
@@ -1881,51 +1801,15 @@
           <w:rFonts w:ascii="Times New Roman" w:hAnsi="Times New Roman"/>
           <w:sz w:val="24"/>
         </w:rPr>
-        <w:t xml:space="preserve">Para tal atividade, foi utilizado o banco </w:t>
-      </w:r>
-      <w:proofErr w:type="spellStart"/>
-      <w:proofErr w:type="gramStart"/>
-      <w:r>
-        <w:rPr>
-          <w:rFonts w:ascii="Times New Roman" w:hAnsi="Times New Roman"/>
-          <w:sz w:val="24"/>
-        </w:rPr>
-        <w:t>NoSQL</w:t>
-      </w:r>
-      <w:proofErr w:type="spellEnd"/>
-      <w:proofErr w:type="gramEnd"/>
-      <w:r>
-        <w:rPr>
-          <w:rFonts w:ascii="Times New Roman" w:hAnsi="Times New Roman"/>
-          <w:sz w:val="24"/>
-        </w:rPr>
-        <w:t xml:space="preserve"> </w:t>
-      </w:r>
-      <w:proofErr w:type="spellStart"/>
-      <w:r>
-        <w:rPr>
-          <w:rFonts w:ascii="Times New Roman" w:hAnsi="Times New Roman"/>
-          <w:sz w:val="24"/>
-        </w:rPr>
-        <w:t>MongoDB</w:t>
-      </w:r>
-      <w:proofErr w:type="spellEnd"/>
-      <w:r>
-        <w:rPr>
-          <w:rFonts w:ascii="Times New Roman" w:hAnsi="Times New Roman"/>
-          <w:sz w:val="24"/>
-        </w:rPr>
-        <w:t xml:space="preserve">, pois ele é um banco de dados </w:t>
-      </w:r>
-      <w:proofErr w:type="spellStart"/>
-      <w:r>
-        <w:rPr>
-          <w:rFonts w:ascii="Times New Roman" w:hAnsi="Times New Roman"/>
-          <w:sz w:val="24"/>
-        </w:rPr>
-        <w:t>NoSQL</w:t>
-      </w:r>
-      <w:proofErr w:type="spellEnd"/>
+        <w:t>Para tal atividade, foi utilizado o banco NoSQL</w:t>
+      </w:r>
+      <w:r>
+        <w:rPr>
+          <w:rFonts w:ascii="Times New Roman" w:hAnsi="Times New Roman"/>
+          <w:sz w:val="24"/>
+        </w:rPr>
+        <w:t xml:space="preserve"> MongoDB, pois ele é um banco de dados NoSQL</w:t>
+      </w:r>
       <w:r>
         <w:rPr>
           <w:rFonts w:ascii="Times New Roman" w:hAnsi="Times New Roman"/>
@@ -2008,23 +1892,7 @@
           <w:rFonts w:ascii="Times New Roman" w:hAnsi="Times New Roman"/>
           <w:sz w:val="24"/>
         </w:rPr>
-        <w:t xml:space="preserve"> para ser feito o desenvolvimento da aplicação web, definida como um dos objetivos específicos do projeto. Desse modo, foi utilizado o </w:t>
-      </w:r>
-      <w:proofErr w:type="gramStart"/>
-      <w:r>
-        <w:rPr>
-          <w:rFonts w:ascii="Times New Roman" w:hAnsi="Times New Roman"/>
-          <w:sz w:val="24"/>
-        </w:rPr>
-        <w:t>Node.</w:t>
-      </w:r>
-      <w:proofErr w:type="gramEnd"/>
-      <w:r>
-        <w:rPr>
-          <w:rFonts w:ascii="Times New Roman" w:hAnsi="Times New Roman"/>
-          <w:sz w:val="24"/>
-        </w:rPr>
-        <w:t xml:space="preserve">JS juntamente com o </w:t>
+        <w:t xml:space="preserve"> para ser feito o desenvolvimento da aplicação web, definida como um dos objetivos específicos do projeto. Desse modo, foi utilizado o Node.JS juntamente com o </w:t>
       </w:r>
       <w:r>
         <w:rPr>
@@ -2069,18 +1937,8 @@
           <w:i/>
           <w:sz w:val="24"/>
         </w:rPr>
-        <w:t>server-</w:t>
-      </w:r>
-      <w:proofErr w:type="spellStart"/>
-      <w:r>
-        <w:rPr>
-          <w:rFonts w:ascii="Times New Roman" w:hAnsi="Times New Roman"/>
-          <w:i/>
-          <w:sz w:val="24"/>
-        </w:rPr>
-        <w:t>side</w:t>
-      </w:r>
-      <w:proofErr w:type="spellEnd"/>
+        <w:t>server-side</w:t>
+      </w:r>
       <w:r>
         <w:rPr>
           <w:rFonts w:ascii="Times New Roman" w:hAnsi="Times New Roman"/>
@@ -2120,8 +1978,6 @@
         </w:rPr>
         <w:t xml:space="preserve">Para facilitar a comunicação, foi utilizada a linguagem  </w:t>
       </w:r>
-      <w:proofErr w:type="spellStart"/>
-      <w:proofErr w:type="gramStart"/>
       <w:r>
         <w:rPr>
           <w:rFonts w:ascii="Times New Roman" w:hAnsi="Times New Roman"/>
@@ -2130,8 +1986,6 @@
         </w:rPr>
         <w:t>JavaScript</w:t>
       </w:r>
-      <w:proofErr w:type="spellEnd"/>
-      <w:proofErr w:type="gramEnd"/>
       <w:r>
         <w:rPr>
           <w:rFonts w:ascii="Times New Roman" w:hAnsi="Times New Roman"/>
@@ -2145,18 +1999,8 @@
           <w:i/>
           <w:sz w:val="24"/>
         </w:rPr>
-        <w:t>front-</w:t>
-      </w:r>
-      <w:proofErr w:type="spellStart"/>
-      <w:r>
-        <w:rPr>
-          <w:rFonts w:ascii="Times New Roman" w:hAnsi="Times New Roman"/>
-          <w:i/>
-          <w:sz w:val="24"/>
-        </w:rPr>
-        <w:t>end</w:t>
-      </w:r>
-      <w:proofErr w:type="spellEnd"/>
+        <w:t>front-end</w:t>
+      </w:r>
       <w:r>
         <w:rPr>
           <w:rFonts w:ascii="Times New Roman" w:hAnsi="Times New Roman"/>
@@ -2164,7 +2008,6 @@
         </w:rPr>
         <w:t xml:space="preserve">, devido ao servidor Node.JS ser inteiramente construído na linguagem </w:t>
       </w:r>
-      <w:proofErr w:type="spellStart"/>
       <w:r>
         <w:rPr>
           <w:rFonts w:ascii="Times New Roman" w:hAnsi="Times New Roman"/>
@@ -2173,29 +2016,12 @@
         </w:rPr>
         <w:t>JavaScript</w:t>
       </w:r>
-      <w:proofErr w:type="spellEnd"/>
-      <w:r>
-        <w:rPr>
-          <w:rFonts w:ascii="Times New Roman" w:hAnsi="Times New Roman"/>
-          <w:sz w:val="24"/>
-        </w:rPr>
-        <w:t xml:space="preserve">. Desse modo, foi também utilizada </w:t>
-      </w:r>
-      <w:proofErr w:type="gramStart"/>
-      <w:r>
-        <w:rPr>
-          <w:rFonts w:ascii="Times New Roman" w:hAnsi="Times New Roman"/>
-          <w:sz w:val="24"/>
-        </w:rPr>
-        <w:t>a</w:t>
-      </w:r>
-      <w:proofErr w:type="gramEnd"/>
-      <w:r>
-        <w:rPr>
-          <w:rFonts w:ascii="Times New Roman" w:hAnsi="Times New Roman"/>
-          <w:sz w:val="24"/>
-        </w:rPr>
-        <w:t xml:space="preserve"> linguagem de marcação HTML5 juntamente com a folha de estilos CSS3</w:t>
+      <w:r>
+        <w:rPr>
+          <w:rFonts w:ascii="Times New Roman" w:hAnsi="Times New Roman"/>
+          <w:sz w:val="24"/>
+        </w:rPr>
+        <w:t>. Desse modo, foi também utilizada a linguagem de marcação HTML5 juntamente com a folha de estilos CSS3</w:t>
       </w:r>
       <w:r>
         <w:rPr>
@@ -2210,18 +2036,8 @@
           <w:i/>
           <w:sz w:val="24"/>
         </w:rPr>
-        <w:t xml:space="preserve">framework </w:t>
-      </w:r>
-      <w:proofErr w:type="spellStart"/>
-      <w:r>
-        <w:rPr>
-          <w:rFonts w:ascii="Times New Roman" w:hAnsi="Times New Roman"/>
-          <w:i/>
-          <w:sz w:val="24"/>
-        </w:rPr>
-        <w:t>Bootstrap</w:t>
-      </w:r>
-      <w:proofErr w:type="spellEnd"/>
+        <w:t>framework Bootstrap</w:t>
+      </w:r>
       <w:r>
         <w:rPr>
           <w:rFonts w:ascii="Times New Roman" w:hAnsi="Times New Roman"/>
@@ -2236,34 +2052,14 @@
         </w:rPr>
         <w:t xml:space="preserve">, além do EJS </w:t>
       </w:r>
-      <w:proofErr w:type="spellStart"/>
-      <w:r>
-        <w:rPr>
-          <w:rFonts w:ascii="Times New Roman" w:hAnsi="Times New Roman"/>
-          <w:i/>
-          <w:sz w:val="24"/>
-        </w:rPr>
-        <w:t>tamplate</w:t>
-      </w:r>
-      <w:proofErr w:type="spellEnd"/>
-      <w:r>
-        <w:rPr>
-          <w:rFonts w:ascii="Times New Roman" w:hAnsi="Times New Roman"/>
-          <w:i/>
-          <w:sz w:val="24"/>
-        </w:rPr>
-        <w:t xml:space="preserve"> </w:t>
-      </w:r>
-      <w:proofErr w:type="spellStart"/>
-      <w:r>
-        <w:rPr>
-          <w:rFonts w:ascii="Times New Roman" w:hAnsi="Times New Roman"/>
-          <w:i/>
-          <w:sz w:val="24"/>
-        </w:rPr>
-        <w:t>engine</w:t>
-      </w:r>
-      <w:proofErr w:type="spellEnd"/>
+      <w:r>
+        <w:rPr>
+          <w:rFonts w:ascii="Times New Roman" w:hAnsi="Times New Roman"/>
+          <w:i/>
+          <w:sz w:val="24"/>
+        </w:rPr>
+        <w:t>tamplate engine</w:t>
+      </w:r>
       <w:r>
         <w:rPr>
           <w:rFonts w:ascii="Times New Roman" w:hAnsi="Times New Roman"/>
@@ -2319,41 +2115,8 @@
           <w:rFonts w:ascii="Times New Roman" w:hAnsi="Times New Roman"/>
           <w:sz w:val="24"/>
         </w:rPr>
-        <w:t xml:space="preserve">estatísticas políticas </w:t>
-      </w:r>
-      <w:proofErr w:type="spellStart"/>
-      <w:r>
-        <w:rPr>
-          <w:rFonts w:ascii="Times New Roman" w:hAnsi="Times New Roman"/>
-          <w:sz w:val="24"/>
-        </w:rPr>
-        <w:t>Politistatus</w:t>
-      </w:r>
-      <w:proofErr w:type="spellEnd"/>
-      <w:r>
-        <w:rPr>
-          <w:rFonts w:ascii="Times New Roman" w:hAnsi="Times New Roman"/>
-          <w:sz w:val="24"/>
-        </w:rPr>
-        <w:t xml:space="preserve">. O sistema foi desenvolvido para ser acessado por qualquer cidadão brasileiro com acesso à internet que deseja saber como está </w:t>
-      </w:r>
-      <w:proofErr w:type="gramStart"/>
-      <w:r>
-        <w:rPr>
-          <w:rFonts w:ascii="Times New Roman" w:hAnsi="Times New Roman"/>
-          <w:sz w:val="24"/>
-        </w:rPr>
-        <w:t>a</w:t>
-      </w:r>
-      <w:proofErr w:type="gramEnd"/>
-      <w:r>
-        <w:rPr>
-          <w:rFonts w:ascii="Times New Roman" w:hAnsi="Times New Roman"/>
-          <w:sz w:val="24"/>
-        </w:rPr>
-        <w:t xml:space="preserve"> aprovação popular de seu representante na rede social </w:t>
-      </w:r>
-      <w:proofErr w:type="spellStart"/>
+        <w:t xml:space="preserve">estatísticas políticas Politistatus. O sistema foi desenvolvido para ser acessado por qualquer cidadão brasileiro com acesso à internet que deseja saber como está a aprovação popular de seu representante na rede social </w:t>
+      </w:r>
       <w:r>
         <w:rPr>
           <w:rFonts w:ascii="Times New Roman" w:hAnsi="Times New Roman"/>
@@ -2362,7 +2125,6 @@
         </w:rPr>
         <w:t>Twitter</w:t>
       </w:r>
-      <w:proofErr w:type="spellEnd"/>
       <w:r>
         <w:rPr>
           <w:rFonts w:ascii="Times New Roman" w:hAnsi="Times New Roman"/>
@@ -2375,25 +2137,8 @@
           <w:rFonts w:ascii="Times New Roman" w:hAnsi="Times New Roman"/>
           <w:sz w:val="24"/>
         </w:rPr>
-        <w:t xml:space="preserve"> O sistema foi desenvolvido para ser executado no servidor </w:t>
-      </w:r>
-      <w:proofErr w:type="gramStart"/>
-      <w:r>
-        <w:rPr>
-          <w:rFonts w:ascii="Times New Roman" w:hAnsi="Times New Roman"/>
-          <w:sz w:val="24"/>
-        </w:rPr>
-        <w:t>Node.</w:t>
-      </w:r>
-      <w:proofErr w:type="gramEnd"/>
-      <w:r>
-        <w:rPr>
-          <w:rFonts w:ascii="Times New Roman" w:hAnsi="Times New Roman"/>
-          <w:sz w:val="24"/>
-        </w:rPr>
-        <w:t xml:space="preserve">JS, totalmente escrito na linguagem de programação </w:t>
-      </w:r>
-      <w:proofErr w:type="spellStart"/>
+        <w:t xml:space="preserve"> O sistema foi desenvolvido para ser executado no servidor Node.JS, totalmente escrito na linguagem de programação </w:t>
+      </w:r>
       <w:r>
         <w:rPr>
           <w:rFonts w:ascii="Times New Roman" w:hAnsi="Times New Roman"/>
@@ -2402,7 +2147,6 @@
         </w:rPr>
         <w:t>JavaScript</w:t>
       </w:r>
-      <w:proofErr w:type="spellEnd"/>
       <w:r>
         <w:rPr>
           <w:rFonts w:ascii="Times New Roman" w:hAnsi="Times New Roman"/>
@@ -2431,18 +2175,8 @@
           <w:i/>
           <w:sz w:val="24"/>
         </w:rPr>
-        <w:t xml:space="preserve">Apache </w:t>
-      </w:r>
-      <w:proofErr w:type="spellStart"/>
-      <w:r>
-        <w:rPr>
-          <w:rFonts w:ascii="Times New Roman" w:hAnsi="Times New Roman"/>
-          <w:i/>
-          <w:sz w:val="24"/>
-        </w:rPr>
-        <w:t>Storm</w:t>
-      </w:r>
-      <w:proofErr w:type="spellEnd"/>
+        <w:t>Apache Storm</w:t>
+      </w:r>
       <w:r>
         <w:rPr>
           <w:rFonts w:ascii="Times New Roman" w:hAnsi="Times New Roman"/>
@@ -2468,7 +2202,6 @@
         </w:rPr>
         <w:t xml:space="preserve">Desse modo, foram alcançados os objetivos específicos do projeto, com um produto capaz de apresentar as informações políticas da rede social </w:t>
       </w:r>
-      <w:proofErr w:type="spellStart"/>
       <w:r>
         <w:rPr>
           <w:rFonts w:ascii="Times New Roman" w:hAnsi="Times New Roman"/>
@@ -2477,7 +2210,6 @@
         </w:rPr>
         <w:t>Twitter</w:t>
       </w:r>
-      <w:proofErr w:type="spellEnd"/>
       <w:r>
         <w:rPr>
           <w:rFonts w:ascii="Times New Roman" w:hAnsi="Times New Roman"/>
@@ -2562,18 +2294,8 @@
           <w:i/>
           <w:sz w:val="24"/>
         </w:rPr>
-        <w:t xml:space="preserve">Apache </w:t>
-      </w:r>
-      <w:proofErr w:type="spellStart"/>
-      <w:r>
-        <w:rPr>
-          <w:rFonts w:ascii="Times New Roman" w:hAnsi="Times New Roman"/>
-          <w:i/>
-          <w:sz w:val="24"/>
-        </w:rPr>
-        <w:t>Storm</w:t>
-      </w:r>
-      <w:proofErr w:type="spellEnd"/>
+        <w:t>Apache Storm</w:t>
+      </w:r>
       <w:r>
         <w:rPr>
           <w:rFonts w:ascii="Times New Roman" w:hAnsi="Times New Roman"/>
@@ -2610,7 +2332,6 @@
         </w:rPr>
         <w:t xml:space="preserve">, foi possível fazer a conexão com a </w:t>
       </w:r>
-      <w:proofErr w:type="spellStart"/>
       <w:r>
         <w:rPr>
           <w:rFonts w:ascii="Times New Roman" w:hAnsi="Times New Roman"/>
@@ -2619,32 +2340,13 @@
         </w:rPr>
         <w:t>Twitter</w:t>
       </w:r>
-      <w:proofErr w:type="spellEnd"/>
-      <w:r>
-        <w:rPr>
-          <w:rFonts w:ascii="Times New Roman" w:hAnsi="Times New Roman"/>
-          <w:i/>
-          <w:sz w:val="24"/>
-        </w:rPr>
-        <w:t xml:space="preserve"> </w:t>
-      </w:r>
-      <w:proofErr w:type="spellStart"/>
-      <w:r>
-        <w:rPr>
-          <w:rFonts w:ascii="Times New Roman" w:hAnsi="Times New Roman"/>
-          <w:i/>
-          <w:sz w:val="24"/>
-        </w:rPr>
-        <w:t>Stream</w:t>
-      </w:r>
-      <w:proofErr w:type="spellEnd"/>
-      <w:r>
-        <w:rPr>
-          <w:rFonts w:ascii="Times New Roman" w:hAnsi="Times New Roman"/>
-          <w:i/>
-          <w:sz w:val="24"/>
-        </w:rPr>
-        <w:t xml:space="preserve"> </w:t>
+      <w:r>
+        <w:rPr>
+          <w:rFonts w:ascii="Times New Roman" w:hAnsi="Times New Roman"/>
+          <w:i/>
+          <w:sz w:val="24"/>
+        </w:rPr>
+        <w:t xml:space="preserve"> Stream </w:t>
       </w:r>
       <w:r>
         <w:rPr>
@@ -2681,7 +2383,6 @@
         </w:rPr>
         <w:t xml:space="preserve">onforme mencionado por </w:t>
       </w:r>
-      <w:proofErr w:type="spellStart"/>
       <w:r>
         <w:rPr>
           <w:rFonts w:ascii="Times New Roman" w:eastAsiaTheme="minorHAnsi" w:hAnsi="Times New Roman"/>
@@ -2690,9 +2391,8 @@
           <w:sz w:val="24"/>
           <w:szCs w:val="30"/>
         </w:rPr>
-        <w:t>Leibiusky</w:t>
-      </w:r>
-      <w:proofErr w:type="spellEnd"/>
+        <w:t>Leibiusky, Eisbruch e Simonassi (2012</w:t>
+      </w:r>
       <w:r>
         <w:rPr>
           <w:rFonts w:ascii="Times New Roman" w:eastAsiaTheme="minorHAnsi" w:hAnsi="Times New Roman"/>
@@ -2701,9 +2401,16 @@
           <w:sz w:val="24"/>
           <w:szCs w:val="30"/>
         </w:rPr>
-        <w:t xml:space="preserve">, </w:t>
-      </w:r>
-      <w:proofErr w:type="spellStart"/>
+        <w:t xml:space="preserve">), o </w:t>
+      </w:r>
+      <w:r>
+        <w:rPr>
+          <w:rFonts w:ascii="Times New Roman" w:hAnsi="Times New Roman"/>
+          <w:i/>
+          <w:sz w:val="24"/>
+        </w:rPr>
+        <w:t>framework Apache Storm</w:t>
+      </w:r>
       <w:r>
         <w:rPr>
           <w:rFonts w:ascii="Times New Roman" w:eastAsiaTheme="minorHAnsi" w:hAnsi="Times New Roman"/>
@@ -2712,9 +2419,8 @@
           <w:sz w:val="24"/>
           <w:szCs w:val="30"/>
         </w:rPr>
-        <w:t>Eisbruch</w:t>
-      </w:r>
-      <w:proofErr w:type="spellEnd"/>
+        <w:t xml:space="preserve"> foi confiável ao ponto de não serem encontradas falhas em </w:t>
+      </w:r>
       <w:r>
         <w:rPr>
           <w:rFonts w:ascii="Times New Roman" w:eastAsiaTheme="minorHAnsi" w:hAnsi="Times New Roman"/>
@@ -2723,9 +2429,9 @@
           <w:sz w:val="24"/>
           <w:szCs w:val="30"/>
         </w:rPr>
-        <w:t xml:space="preserve"> e </w:t>
-      </w:r>
-      <w:proofErr w:type="spellStart"/>
+        <w:lastRenderedPageBreak/>
+        <w:t>sua implementação.</w:t>
+      </w:r>
       <w:r>
         <w:rPr>
           <w:rFonts w:ascii="Times New Roman" w:eastAsiaTheme="minorHAnsi" w:hAnsi="Times New Roman"/>
@@ -2734,9 +2440,8 @@
           <w:sz w:val="24"/>
           <w:szCs w:val="30"/>
         </w:rPr>
-        <w:t>Simonassi</w:t>
-      </w:r>
-      <w:proofErr w:type="spellEnd"/>
+        <w:t xml:space="preserve"> O fluxo de entrada dos dados é tratado </w:t>
+      </w:r>
       <w:r>
         <w:rPr>
           <w:rFonts w:ascii="Times New Roman" w:eastAsiaTheme="minorHAnsi" w:hAnsi="Times New Roman"/>
@@ -2745,7 +2450,18 @@
           <w:sz w:val="24"/>
           <w:szCs w:val="30"/>
         </w:rPr>
-        <w:t xml:space="preserve"> (2012</w:t>
+        <w:t xml:space="preserve">por um </w:t>
+      </w:r>
+      <w:r>
+        <w:rPr>
+          <w:rFonts w:ascii="Times New Roman" w:eastAsiaTheme="minorHAnsi" w:hAnsi="Times New Roman"/>
+          <w:bCs/>
+          <w:i/>
+          <w:iCs/>
+          <w:sz w:val="24"/>
+          <w:szCs w:val="30"/>
+        </w:rPr>
+        <w:t>spout</w:t>
       </w:r>
       <w:r>
         <w:rPr>
@@ -2755,149 +2471,19 @@
           <w:sz w:val="24"/>
           <w:szCs w:val="30"/>
         </w:rPr>
-        <w:t xml:space="preserve">), o </w:t>
-      </w:r>
-      <w:r>
-        <w:rPr>
-          <w:rFonts w:ascii="Times New Roman" w:hAnsi="Times New Roman"/>
-          <w:i/>
-          <w:sz w:val="24"/>
-        </w:rPr>
-        <w:t xml:space="preserve">framework Apache </w:t>
-      </w:r>
-      <w:proofErr w:type="spellStart"/>
-      <w:r>
-        <w:rPr>
-          <w:rFonts w:ascii="Times New Roman" w:hAnsi="Times New Roman"/>
-          <w:i/>
-          <w:sz w:val="24"/>
-        </w:rPr>
-        <w:t>Storm</w:t>
-      </w:r>
-      <w:proofErr w:type="spellEnd"/>
+        <w:t xml:space="preserve"> conectado diretamente à </w:t>
+      </w:r>
       <w:r>
         <w:rPr>
           <w:rFonts w:ascii="Times New Roman" w:eastAsiaTheme="minorHAnsi" w:hAnsi="Times New Roman"/>
           <w:bCs/>
+          <w:i/>
           <w:iCs/>
           <w:sz w:val="24"/>
           <w:szCs w:val="30"/>
         </w:rPr>
-        <w:t xml:space="preserve"> foi confiável ao ponto de não serem encontradas falhas em </w:t>
-      </w:r>
-      <w:r>
-        <w:rPr>
-          <w:rFonts w:ascii="Times New Roman" w:eastAsiaTheme="minorHAnsi" w:hAnsi="Times New Roman"/>
-          <w:bCs/>
-          <w:iCs/>
-          <w:sz w:val="24"/>
-          <w:szCs w:val="30"/>
-        </w:rPr>
-        <w:lastRenderedPageBreak/>
-        <w:t xml:space="preserve">sua </w:t>
-      </w:r>
-      <w:proofErr w:type="gramStart"/>
-      <w:r>
-        <w:rPr>
-          <w:rFonts w:ascii="Times New Roman" w:eastAsiaTheme="minorHAnsi" w:hAnsi="Times New Roman"/>
-          <w:bCs/>
-          <w:iCs/>
-          <w:sz w:val="24"/>
-          <w:szCs w:val="30"/>
-        </w:rPr>
-        <w:t>implementação</w:t>
-      </w:r>
-      <w:proofErr w:type="gramEnd"/>
-      <w:r>
-        <w:rPr>
-          <w:rFonts w:ascii="Times New Roman" w:eastAsiaTheme="minorHAnsi" w:hAnsi="Times New Roman"/>
-          <w:bCs/>
-          <w:iCs/>
-          <w:sz w:val="24"/>
-          <w:szCs w:val="30"/>
-        </w:rPr>
-        <w:t>.</w:t>
-      </w:r>
-      <w:r>
-        <w:rPr>
-          <w:rFonts w:ascii="Times New Roman" w:eastAsiaTheme="minorHAnsi" w:hAnsi="Times New Roman"/>
-          <w:bCs/>
-          <w:iCs/>
-          <w:sz w:val="24"/>
-          <w:szCs w:val="30"/>
-        </w:rPr>
-        <w:t xml:space="preserve"> O fluxo de entrada dos dados é tratado </w:t>
-      </w:r>
-      <w:r>
-        <w:rPr>
-          <w:rFonts w:ascii="Times New Roman" w:eastAsiaTheme="minorHAnsi" w:hAnsi="Times New Roman"/>
-          <w:bCs/>
-          <w:iCs/>
-          <w:sz w:val="24"/>
-          <w:szCs w:val="30"/>
-        </w:rPr>
-        <w:t xml:space="preserve">por um </w:t>
-      </w:r>
-      <w:proofErr w:type="spellStart"/>
-      <w:r>
-        <w:rPr>
-          <w:rFonts w:ascii="Times New Roman" w:eastAsiaTheme="minorHAnsi" w:hAnsi="Times New Roman"/>
-          <w:bCs/>
-          <w:i/>
-          <w:iCs/>
-          <w:sz w:val="24"/>
-          <w:szCs w:val="30"/>
-        </w:rPr>
-        <w:t>spout</w:t>
-      </w:r>
-      <w:proofErr w:type="spellEnd"/>
-      <w:r>
-        <w:rPr>
-          <w:rFonts w:ascii="Times New Roman" w:eastAsiaTheme="minorHAnsi" w:hAnsi="Times New Roman"/>
-          <w:bCs/>
-          <w:iCs/>
-          <w:sz w:val="24"/>
-          <w:szCs w:val="30"/>
-        </w:rPr>
-        <w:t xml:space="preserve"> conectado diretamente à </w:t>
-      </w:r>
-      <w:proofErr w:type="spellStart"/>
-      <w:r>
-        <w:rPr>
-          <w:rFonts w:ascii="Times New Roman" w:eastAsiaTheme="minorHAnsi" w:hAnsi="Times New Roman"/>
-          <w:bCs/>
-          <w:i/>
-          <w:iCs/>
-          <w:sz w:val="24"/>
-          <w:szCs w:val="30"/>
-        </w:rPr>
-        <w:t>Twitter</w:t>
-      </w:r>
-      <w:proofErr w:type="spellEnd"/>
-      <w:r>
-        <w:rPr>
-          <w:rFonts w:ascii="Times New Roman" w:eastAsiaTheme="minorHAnsi" w:hAnsi="Times New Roman"/>
-          <w:bCs/>
-          <w:i/>
-          <w:iCs/>
-          <w:sz w:val="24"/>
-          <w:szCs w:val="30"/>
-        </w:rPr>
-        <w:t xml:space="preserve"> </w:t>
-      </w:r>
-      <w:proofErr w:type="spellStart"/>
-      <w:r>
-        <w:rPr>
-          <w:rFonts w:ascii="Times New Roman" w:eastAsiaTheme="minorHAnsi" w:hAnsi="Times New Roman"/>
-          <w:bCs/>
-          <w:i/>
-          <w:iCs/>
-          <w:sz w:val="24"/>
-          <w:szCs w:val="30"/>
-        </w:rPr>
-        <w:t>Stream</w:t>
-      </w:r>
-      <w:proofErr w:type="spellEnd"/>
+        <w:t>Twitter Stream</w:t>
+      </w:r>
       <w:r>
         <w:rPr>
           <w:rFonts w:ascii="Times New Roman" w:eastAsiaTheme="minorHAnsi" w:hAnsi="Times New Roman"/>
@@ -2981,9 +2567,19 @@
           <w:sz w:val="24"/>
           <w:szCs w:val="30"/>
         </w:rPr>
-        <w:t xml:space="preserve"> na </w:t>
-      </w:r>
-      <w:proofErr w:type="gramStart"/>
+        <w:t xml:space="preserve"> na implementação do </w:t>
+      </w:r>
+      <w:r>
+        <w:rPr>
+          <w:rFonts w:ascii="Times New Roman" w:eastAsiaTheme="minorHAnsi" w:hAnsi="Times New Roman"/>
+          <w:bCs/>
+          <w:i/>
+          <w:iCs/>
+          <w:sz w:val="24"/>
+          <w:szCs w:val="30"/>
+        </w:rPr>
+        <w:t>Storm</w:t>
+      </w:r>
       <w:r>
         <w:rPr>
           <w:rFonts w:ascii="Times New Roman" w:eastAsiaTheme="minorHAnsi" w:hAnsi="Times New Roman"/>
@@ -2992,9 +2588,19 @@
           <w:sz w:val="24"/>
           <w:szCs w:val="30"/>
         </w:rPr>
-        <w:t>implementação</w:t>
-      </w:r>
-      <w:proofErr w:type="gramEnd"/>
+        <w:t xml:space="preserve">, proporcionando assim uma conexão sem maiores dificuldades à </w:t>
+      </w:r>
+      <w:r>
+        <w:rPr>
+          <w:rFonts w:ascii="Times New Roman" w:eastAsiaTheme="minorHAnsi" w:hAnsi="Times New Roman"/>
+          <w:bCs/>
+          <w:i/>
+          <w:iCs/>
+          <w:sz w:val="24"/>
+          <w:szCs w:val="30"/>
+        </w:rPr>
+        <w:t>Twitter Stream</w:t>
+      </w:r>
       <w:r>
         <w:rPr>
           <w:rFonts w:ascii="Times New Roman" w:eastAsiaTheme="minorHAnsi" w:hAnsi="Times New Roman"/>
@@ -3003,21 +2609,8 @@
           <w:sz w:val="24"/>
           <w:szCs w:val="30"/>
         </w:rPr>
-        <w:t xml:space="preserve"> do </w:t>
-      </w:r>
-      <w:proofErr w:type="spellStart"/>
-      <w:r>
-        <w:rPr>
-          <w:rFonts w:ascii="Times New Roman" w:eastAsiaTheme="minorHAnsi" w:hAnsi="Times New Roman"/>
-          <w:bCs/>
-          <w:i/>
-          <w:iCs/>
-          <w:sz w:val="24"/>
-          <w:szCs w:val="30"/>
-        </w:rPr>
-        <w:t>Storm</w:t>
-      </w:r>
-      <w:proofErr w:type="spellEnd"/>
+        <w:t xml:space="preserve"> API. </w:t>
+      </w:r>
       <w:r>
         <w:rPr>
           <w:rFonts w:ascii="Times New Roman" w:eastAsiaTheme="minorHAnsi" w:hAnsi="Times New Roman"/>
@@ -3026,9 +2619,8 @@
           <w:sz w:val="24"/>
           <w:szCs w:val="30"/>
         </w:rPr>
-        <w:t xml:space="preserve">, proporcionando assim uma conexão sem maiores dificuldades à </w:t>
-      </w:r>
-      <w:proofErr w:type="spellStart"/>
+        <w:t xml:space="preserve">Desse modo, foi possível focar mais no desenvolvimento da lógica de tratamento dos dados recebidos pelo </w:t>
+      </w:r>
       <w:r>
         <w:rPr>
           <w:rFonts w:ascii="Times New Roman" w:eastAsiaTheme="minorHAnsi" w:hAnsi="Times New Roman"/>
@@ -3038,66 +2630,8 @@
           <w:sz w:val="24"/>
           <w:szCs w:val="30"/>
         </w:rPr>
-        <w:t>Twitter</w:t>
-      </w:r>
-      <w:proofErr w:type="spellEnd"/>
-      <w:r>
-        <w:rPr>
-          <w:rFonts w:ascii="Times New Roman" w:eastAsiaTheme="minorHAnsi" w:hAnsi="Times New Roman"/>
-          <w:bCs/>
-          <w:i/>
-          <w:iCs/>
-          <w:sz w:val="24"/>
-          <w:szCs w:val="30"/>
-        </w:rPr>
-        <w:t xml:space="preserve"> </w:t>
-      </w:r>
-      <w:proofErr w:type="spellStart"/>
-      <w:r>
-        <w:rPr>
-          <w:rFonts w:ascii="Times New Roman" w:eastAsiaTheme="minorHAnsi" w:hAnsi="Times New Roman"/>
-          <w:bCs/>
-          <w:i/>
-          <w:iCs/>
-          <w:sz w:val="24"/>
-          <w:szCs w:val="30"/>
-        </w:rPr>
-        <w:t>Stream</w:t>
-      </w:r>
-      <w:proofErr w:type="spellEnd"/>
-      <w:r>
-        <w:rPr>
-          <w:rFonts w:ascii="Times New Roman" w:eastAsiaTheme="minorHAnsi" w:hAnsi="Times New Roman"/>
-          <w:bCs/>
-          <w:iCs/>
-          <w:sz w:val="24"/>
-          <w:szCs w:val="30"/>
-        </w:rPr>
-        <w:t xml:space="preserve"> API. </w:t>
-      </w:r>
-      <w:r>
-        <w:rPr>
-          <w:rFonts w:ascii="Times New Roman" w:eastAsiaTheme="minorHAnsi" w:hAnsi="Times New Roman"/>
-          <w:bCs/>
-          <w:iCs/>
-          <w:sz w:val="24"/>
-          <w:szCs w:val="30"/>
-        </w:rPr>
-        <w:t xml:space="preserve">Desse modo, foi possível focar mais no desenvolvimento da lógica de tratamento dos dados recebidos pelo </w:t>
-      </w:r>
-      <w:proofErr w:type="spellStart"/>
-      <w:r>
-        <w:rPr>
-          <w:rFonts w:ascii="Times New Roman" w:eastAsiaTheme="minorHAnsi" w:hAnsi="Times New Roman"/>
-          <w:bCs/>
-          <w:i/>
-          <w:iCs/>
-          <w:sz w:val="24"/>
-          <w:szCs w:val="30"/>
-        </w:rPr>
         <w:t>Storm</w:t>
       </w:r>
-      <w:proofErr w:type="spellEnd"/>
       <w:r>
         <w:rPr>
           <w:rFonts w:ascii="Times New Roman" w:eastAsiaTheme="minorHAnsi" w:hAnsi="Times New Roman"/>
@@ -3142,7 +2676,6 @@
         </w:rPr>
         <w:t xml:space="preserve">A Figura 1 demonstra no código o momento onde é feita a conexão com a </w:t>
       </w:r>
-      <w:proofErr w:type="spellStart"/>
       <w:r>
         <w:rPr>
           <w:rFonts w:ascii="Times New Roman" w:eastAsiaTheme="minorHAnsi" w:hAnsi="Times New Roman"/>
@@ -3152,33 +2685,8 @@
           <w:sz w:val="24"/>
           <w:szCs w:val="30"/>
         </w:rPr>
-        <w:t>Twitter</w:t>
-      </w:r>
-      <w:proofErr w:type="spellEnd"/>
-      <w:r>
-        <w:rPr>
-          <w:rFonts w:ascii="Times New Roman" w:eastAsiaTheme="minorHAnsi" w:hAnsi="Times New Roman"/>
-          <w:bCs/>
-          <w:i/>
-          <w:iCs/>
-          <w:sz w:val="24"/>
-          <w:szCs w:val="30"/>
-        </w:rPr>
-        <w:t xml:space="preserve"> </w:t>
-      </w:r>
-      <w:proofErr w:type="spellStart"/>
-      <w:r>
-        <w:rPr>
-          <w:rFonts w:ascii="Times New Roman" w:eastAsiaTheme="minorHAnsi" w:hAnsi="Times New Roman"/>
-          <w:bCs/>
-          <w:i/>
-          <w:iCs/>
-          <w:sz w:val="24"/>
-          <w:szCs w:val="30"/>
-        </w:rPr>
-        <w:t>Stream</w:t>
-      </w:r>
-      <w:proofErr w:type="spellEnd"/>
+        <w:t>Twitter Stream</w:t>
+      </w:r>
       <w:r>
         <w:rPr>
           <w:rFonts w:ascii="Times New Roman" w:eastAsiaTheme="minorHAnsi" w:hAnsi="Times New Roman"/>
@@ -3189,7 +2697,6 @@
         </w:rPr>
         <w:t xml:space="preserve"> API, a qual é </w:t>
       </w:r>
-      <w:proofErr w:type="spellStart"/>
       <w:r>
         <w:rPr>
           <w:rFonts w:ascii="Times New Roman" w:eastAsiaTheme="minorHAnsi" w:hAnsi="Times New Roman"/>
@@ -3208,9 +2715,8 @@
           <w:sz w:val="24"/>
           <w:szCs w:val="30"/>
         </w:rPr>
-        <w:t>da</w:t>
-      </w:r>
-      <w:proofErr w:type="spellEnd"/>
+        <w:t>da no momento d</w:t>
+      </w:r>
       <w:r>
         <w:rPr>
           <w:rFonts w:ascii="Times New Roman" w:eastAsiaTheme="minorHAnsi" w:hAnsi="Times New Roman"/>
@@ -3219,31 +2725,19 @@
           <w:sz w:val="24"/>
           <w:szCs w:val="30"/>
         </w:rPr>
-        <w:t xml:space="preserve"> no momento d</w:t>
+        <w:t xml:space="preserve">a criação da topologia do </w:t>
       </w:r>
       <w:r>
         <w:rPr>
           <w:rFonts w:ascii="Times New Roman" w:eastAsiaTheme="minorHAnsi" w:hAnsi="Times New Roman"/>
           <w:bCs/>
+          <w:i/>
           <w:iCs/>
           <w:sz w:val="24"/>
           <w:szCs w:val="30"/>
         </w:rPr>
-        <w:t xml:space="preserve">a criação da topologia do </w:t>
-      </w:r>
-      <w:proofErr w:type="spellStart"/>
-      <w:r>
-        <w:rPr>
-          <w:rFonts w:ascii="Times New Roman" w:eastAsiaTheme="minorHAnsi" w:hAnsi="Times New Roman"/>
-          <w:bCs/>
-          <w:i/>
-          <w:iCs/>
-          <w:sz w:val="24"/>
-          <w:szCs w:val="30"/>
-        </w:rPr>
         <w:t>Storm</w:t>
       </w:r>
-      <w:proofErr w:type="spellEnd"/>
       <w:r>
         <w:rPr>
           <w:rFonts w:ascii="Times New Roman" w:eastAsiaTheme="minorHAnsi" w:hAnsi="Times New Roman"/>
@@ -3386,43 +2880,17 @@
         </w:rPr>
         <w:t xml:space="preserve">- Conexão com a </w:t>
       </w:r>
-      <w:proofErr w:type="spellStart"/>
-      <w:r>
-        <w:rPr>
-          <w:rFonts w:ascii="Times New Roman" w:hAnsi="Times New Roman"/>
-          <w:i/>
-          <w:color w:val="000000"/>
-          <w:sz w:val="16"/>
-          <w:szCs w:val="16"/>
-          <w:shd w:val="clear" w:color="auto" w:fill="FFFFFF"/>
-        </w:rPr>
-        <w:t>Twitter</w:t>
-      </w:r>
-      <w:proofErr w:type="spellEnd"/>
-      <w:r>
-        <w:rPr>
-          <w:rFonts w:ascii="Times New Roman" w:hAnsi="Times New Roman"/>
-          <w:i/>
-          <w:color w:val="000000"/>
-          <w:sz w:val="16"/>
-          <w:szCs w:val="16"/>
-          <w:shd w:val="clear" w:color="auto" w:fill="FFFFFF"/>
-        </w:rPr>
-        <w:t xml:space="preserve"> </w:t>
-      </w:r>
-      <w:proofErr w:type="spellStart"/>
-      <w:r>
-        <w:rPr>
-          <w:rFonts w:ascii="Times New Roman" w:hAnsi="Times New Roman"/>
-          <w:i/>
-          <w:color w:val="000000"/>
-          <w:sz w:val="16"/>
-          <w:szCs w:val="16"/>
-          <w:shd w:val="clear" w:color="auto" w:fill="FFFFFF"/>
-        </w:rPr>
-        <w:t>Stream</w:t>
-      </w:r>
-      <w:proofErr w:type="spellEnd"/>
+      <w:r>
+        <w:rPr>
+          <w:rFonts w:ascii="Times New Roman" w:hAnsi="Times New Roman"/>
+          <w:i/>
+          <w:color w:val="000000"/>
+          <w:sz w:val="16"/>
+          <w:szCs w:val="16"/>
+          <w:shd w:val="clear" w:color="auto" w:fill="FFFFFF"/>
+        </w:rPr>
+        <w:t>Twitter Stream</w:t>
+      </w:r>
       <w:r>
         <w:rPr>
           <w:rFonts w:ascii="Times New Roman" w:hAnsi="Times New Roman"/>
@@ -3495,7 +2963,6 @@
         </w:rPr>
         <w:t xml:space="preserve">Continuando com a confirmação feita por </w:t>
       </w:r>
-      <w:proofErr w:type="spellStart"/>
       <w:r>
         <w:rPr>
           <w:rFonts w:ascii="Times New Roman" w:eastAsiaTheme="minorHAnsi" w:hAnsi="Times New Roman"/>
@@ -3504,9 +2971,8 @@
           <w:sz w:val="24"/>
           <w:szCs w:val="30"/>
         </w:rPr>
-        <w:t>Leibiusky</w:t>
-      </w:r>
-      <w:proofErr w:type="spellEnd"/>
+        <w:t>Leibiusky, Eisbruch e Simonassi</w:t>
+      </w:r>
       <w:r>
         <w:rPr>
           <w:rFonts w:ascii="Times New Roman" w:eastAsiaTheme="minorHAnsi" w:hAnsi="Times New Roman"/>
@@ -3515,9 +2981,8 @@
           <w:sz w:val="24"/>
           <w:szCs w:val="30"/>
         </w:rPr>
-        <w:t xml:space="preserve">, </w:t>
-      </w:r>
-      <w:proofErr w:type="spellStart"/>
+        <w:t xml:space="preserve"> (2012), a</w:t>
+      </w:r>
       <w:r>
         <w:rPr>
           <w:rFonts w:ascii="Times New Roman" w:eastAsiaTheme="minorHAnsi" w:hAnsi="Times New Roman"/>
@@ -3526,9 +2991,8 @@
           <w:sz w:val="24"/>
           <w:szCs w:val="30"/>
         </w:rPr>
-        <w:t>Eisbruch</w:t>
-      </w:r>
-      <w:proofErr w:type="spellEnd"/>
+        <w:t>pós a leitura dos dados</w:t>
+      </w:r>
       <w:r>
         <w:rPr>
           <w:rFonts w:ascii="Times New Roman" w:eastAsiaTheme="minorHAnsi" w:hAnsi="Times New Roman"/>
@@ -3537,9 +3001,8 @@
           <w:sz w:val="24"/>
           <w:szCs w:val="30"/>
         </w:rPr>
-        <w:t xml:space="preserve"> e </w:t>
-      </w:r>
-      <w:proofErr w:type="spellStart"/>
+        <w:t xml:space="preserve"> minerados</w:t>
+      </w:r>
       <w:r>
         <w:rPr>
           <w:rFonts w:ascii="Times New Roman" w:eastAsiaTheme="minorHAnsi" w:hAnsi="Times New Roman"/>
@@ -3548,9 +3011,8 @@
           <w:sz w:val="24"/>
           <w:szCs w:val="30"/>
         </w:rPr>
-        <w:t>Simonassi</w:t>
-      </w:r>
-      <w:proofErr w:type="spellEnd"/>
+        <w:t>, a</w:t>
+      </w:r>
       <w:r>
         <w:rPr>
           <w:rFonts w:ascii="Times New Roman" w:eastAsiaTheme="minorHAnsi" w:hAnsi="Times New Roman"/>
@@ -3559,7 +3021,7 @@
           <w:sz w:val="24"/>
           <w:szCs w:val="30"/>
         </w:rPr>
-        <w:t xml:space="preserve"> (2012), a</w:t>
+        <w:t>s</w:t>
       </w:r>
       <w:r>
         <w:rPr>
@@ -3569,7 +3031,7 @@
           <w:sz w:val="24"/>
           <w:szCs w:val="30"/>
         </w:rPr>
-        <w:t>pós a leitura dos dados</w:t>
+        <w:t xml:space="preserve"> tupla</w:t>
       </w:r>
       <w:r>
         <w:rPr>
@@ -3579,7 +3041,7 @@
           <w:sz w:val="24"/>
           <w:szCs w:val="30"/>
         </w:rPr>
-        <w:t xml:space="preserve"> minerados</w:t>
+        <w:t>s</w:t>
       </w:r>
       <w:r>
         <w:rPr>
@@ -3589,7 +3051,7 @@
           <w:sz w:val="24"/>
           <w:szCs w:val="30"/>
         </w:rPr>
-        <w:t>, a</w:t>
+        <w:t xml:space="preserve"> </w:t>
       </w:r>
       <w:r>
         <w:rPr>
@@ -3599,7 +3061,7 @@
           <w:sz w:val="24"/>
           <w:szCs w:val="30"/>
         </w:rPr>
-        <w:t>s</w:t>
+        <w:t>são</w:t>
       </w:r>
       <w:r>
         <w:rPr>
@@ -3609,9 +3071,8 @@
           <w:sz w:val="24"/>
           <w:szCs w:val="30"/>
         </w:rPr>
-        <w:t xml:space="preserve"> </w:t>
-      </w:r>
-      <w:proofErr w:type="spellStart"/>
+        <w:t xml:space="preserve"> encaminha</w:t>
+      </w:r>
       <w:r>
         <w:rPr>
           <w:rFonts w:ascii="Times New Roman" w:eastAsiaTheme="minorHAnsi" w:hAnsi="Times New Roman"/>
@@ -3620,7 +3081,7 @@
           <w:sz w:val="24"/>
           <w:szCs w:val="30"/>
         </w:rPr>
-        <w:t>tupla</w:t>
+        <w:t>s</w:t>
       </w:r>
       <w:r>
         <w:rPr>
@@ -3630,9 +3091,8 @@
           <w:sz w:val="24"/>
           <w:szCs w:val="30"/>
         </w:rPr>
-        <w:t>s</w:t>
-      </w:r>
-      <w:proofErr w:type="spellEnd"/>
+        <w:t xml:space="preserve"> para a </w:t>
+      </w:r>
       <w:r>
         <w:rPr>
           <w:rFonts w:ascii="Times New Roman" w:eastAsiaTheme="minorHAnsi" w:hAnsi="Times New Roman"/>
@@ -3641,7 +3101,18 @@
           <w:sz w:val="24"/>
           <w:szCs w:val="30"/>
         </w:rPr>
-        <w:t xml:space="preserve"> </w:t>
+        <w:t xml:space="preserve">o </w:t>
+      </w:r>
+      <w:r>
+        <w:rPr>
+          <w:rFonts w:ascii="Times New Roman" w:eastAsiaTheme="minorHAnsi" w:hAnsi="Times New Roman"/>
+          <w:bCs/>
+          <w:i/>
+          <w:iCs/>
+          <w:sz w:val="24"/>
+          <w:szCs w:val="30"/>
+        </w:rPr>
+        <w:t>bolt</w:t>
       </w:r>
       <w:r>
         <w:rPr>
@@ -3651,7 +3122,18 @@
           <w:sz w:val="24"/>
           <w:szCs w:val="30"/>
         </w:rPr>
-        <w:t>são</w:t>
+        <w:t xml:space="preserve"> responsável pelo tratamento dos </w:t>
+      </w:r>
+      <w:r>
+        <w:rPr>
+          <w:rFonts w:ascii="Times New Roman" w:eastAsiaTheme="minorHAnsi" w:hAnsi="Times New Roman"/>
+          <w:bCs/>
+          <w:i/>
+          <w:iCs/>
+          <w:sz w:val="24"/>
+          <w:szCs w:val="30"/>
+        </w:rPr>
+        <w:t>tweets</w:t>
       </w:r>
       <w:r>
         <w:rPr>
@@ -3661,7 +3143,7 @@
           <w:sz w:val="24"/>
           <w:szCs w:val="30"/>
         </w:rPr>
-        <w:t xml:space="preserve"> encaminha</w:t>
+        <w:t xml:space="preserve">, verificando se os </w:t>
       </w:r>
       <w:r>
         <w:rPr>
@@ -3671,7 +3153,7 @@
           <w:sz w:val="24"/>
           <w:szCs w:val="30"/>
         </w:rPr>
-        <w:t>s</w:t>
+        <w:t xml:space="preserve">dados das tuplas </w:t>
       </w:r>
       <w:r>
         <w:rPr>
@@ -3681,7 +3163,7 @@
           <w:sz w:val="24"/>
           <w:szCs w:val="30"/>
         </w:rPr>
-        <w:t xml:space="preserve"> para a </w:t>
+        <w:t xml:space="preserve">recebidas </w:t>
       </w:r>
       <w:r>
         <w:rPr>
@@ -3691,21 +3173,8 @@
           <w:sz w:val="24"/>
           <w:szCs w:val="30"/>
         </w:rPr>
-        <w:t xml:space="preserve">o </w:t>
-      </w:r>
-      <w:proofErr w:type="spellStart"/>
-      <w:r>
-        <w:rPr>
-          <w:rFonts w:ascii="Times New Roman" w:eastAsiaTheme="minorHAnsi" w:hAnsi="Times New Roman"/>
-          <w:bCs/>
-          <w:i/>
-          <w:iCs/>
-          <w:sz w:val="24"/>
-          <w:szCs w:val="30"/>
-        </w:rPr>
-        <w:t>bolt</w:t>
-      </w:r>
-      <w:proofErr w:type="spellEnd"/>
+        <w:t xml:space="preserve">contém </w:t>
+      </w:r>
       <w:r>
         <w:rPr>
           <w:rFonts w:ascii="Times New Roman" w:eastAsiaTheme="minorHAnsi" w:hAnsi="Times New Roman"/>
@@ -3714,21 +3183,8 @@
           <w:sz w:val="24"/>
           <w:szCs w:val="30"/>
         </w:rPr>
-        <w:t xml:space="preserve"> responsável pelo tratamento dos </w:t>
-      </w:r>
-      <w:proofErr w:type="spellStart"/>
-      <w:r>
-        <w:rPr>
-          <w:rFonts w:ascii="Times New Roman" w:eastAsiaTheme="minorHAnsi" w:hAnsi="Times New Roman"/>
-          <w:bCs/>
-          <w:i/>
-          <w:iCs/>
-          <w:sz w:val="24"/>
-          <w:szCs w:val="30"/>
-        </w:rPr>
-        <w:t>tweets</w:t>
-      </w:r>
-      <w:proofErr w:type="spellEnd"/>
+        <w:t>as informações</w:t>
+      </w:r>
       <w:r>
         <w:rPr>
           <w:rFonts w:ascii="Times New Roman" w:eastAsiaTheme="minorHAnsi" w:hAnsi="Times New Roman"/>
@@ -3737,9 +3193,8 @@
           <w:sz w:val="24"/>
           <w:szCs w:val="30"/>
         </w:rPr>
-        <w:t xml:space="preserve">, verificando se </w:t>
-      </w:r>
-      <w:proofErr w:type="gramStart"/>
+        <w:t xml:space="preserve"> </w:t>
+      </w:r>
       <w:r>
         <w:rPr>
           <w:rFonts w:ascii="Times New Roman" w:eastAsiaTheme="minorHAnsi" w:hAnsi="Times New Roman"/>
@@ -3748,7 +3203,7 @@
           <w:sz w:val="24"/>
           <w:szCs w:val="30"/>
         </w:rPr>
-        <w:t xml:space="preserve">os </w:t>
+        <w:t>de</w:t>
       </w:r>
       <w:r>
         <w:rPr>
@@ -3758,9 +3213,8 @@
           <w:sz w:val="24"/>
           <w:szCs w:val="30"/>
         </w:rPr>
-        <w:t xml:space="preserve">dados das </w:t>
-      </w:r>
-      <w:proofErr w:type="spellStart"/>
+        <w:t xml:space="preserve"> importância necessária para a aplicação</w:t>
+      </w:r>
       <w:r>
         <w:rPr>
           <w:rFonts w:ascii="Times New Roman" w:eastAsiaTheme="minorHAnsi" w:hAnsi="Times New Roman"/>
@@ -3769,9 +3223,8 @@
           <w:sz w:val="24"/>
           <w:szCs w:val="30"/>
         </w:rPr>
-        <w:t>tuplas</w:t>
-      </w:r>
-      <w:proofErr w:type="spellEnd"/>
+        <w:t>.</w:t>
+      </w:r>
       <w:r>
         <w:rPr>
           <w:rFonts w:ascii="Times New Roman" w:eastAsiaTheme="minorHAnsi" w:hAnsi="Times New Roman"/>
@@ -3780,7 +3233,7 @@
           <w:sz w:val="24"/>
           <w:szCs w:val="30"/>
         </w:rPr>
-        <w:t xml:space="preserve"> </w:t>
+        <w:t xml:space="preserve"> A Figura 2 demostra o método da</w:t>
       </w:r>
       <w:r>
         <w:rPr>
@@ -3790,7 +3243,18 @@
           <w:sz w:val="24"/>
           <w:szCs w:val="30"/>
         </w:rPr>
-        <w:t xml:space="preserve">recebidas </w:t>
+        <w:t xml:space="preserve"> classe </w:t>
+      </w:r>
+      <w:r>
+        <w:rPr>
+          <w:rFonts w:ascii="Times New Roman" w:eastAsiaTheme="minorHAnsi" w:hAnsi="Times New Roman"/>
+          <w:bCs/>
+          <w:i/>
+          <w:iCs/>
+          <w:sz w:val="24"/>
+          <w:szCs w:val="30"/>
+        </w:rPr>
+        <w:t>PolitistatusTwitterBolt</w:t>
       </w:r>
       <w:r>
         <w:rPr>
@@ -3800,135 +3264,7 @@
           <w:sz w:val="24"/>
           <w:szCs w:val="30"/>
         </w:rPr>
-        <w:t>contém</w:t>
-      </w:r>
-      <w:proofErr w:type="gramEnd"/>
-      <w:r>
-        <w:rPr>
-          <w:rFonts w:ascii="Times New Roman" w:eastAsiaTheme="minorHAnsi" w:hAnsi="Times New Roman"/>
-          <w:bCs/>
-          <w:iCs/>
-          <w:sz w:val="24"/>
-          <w:szCs w:val="30"/>
-        </w:rPr>
-        <w:t xml:space="preserve"> </w:t>
-      </w:r>
-      <w:r>
-        <w:rPr>
-          <w:rFonts w:ascii="Times New Roman" w:eastAsiaTheme="minorHAnsi" w:hAnsi="Times New Roman"/>
-          <w:bCs/>
-          <w:iCs/>
-          <w:sz w:val="24"/>
-          <w:szCs w:val="30"/>
-        </w:rPr>
-        <w:t>as informações</w:t>
-      </w:r>
-      <w:r>
-        <w:rPr>
-          <w:rFonts w:ascii="Times New Roman" w:eastAsiaTheme="minorHAnsi" w:hAnsi="Times New Roman"/>
-          <w:bCs/>
-          <w:iCs/>
-          <w:sz w:val="24"/>
-          <w:szCs w:val="30"/>
-        </w:rPr>
-        <w:t xml:space="preserve"> </w:t>
-      </w:r>
-      <w:r>
-        <w:rPr>
-          <w:rFonts w:ascii="Times New Roman" w:eastAsiaTheme="minorHAnsi" w:hAnsi="Times New Roman"/>
-          <w:bCs/>
-          <w:iCs/>
-          <w:sz w:val="24"/>
-          <w:szCs w:val="30"/>
-        </w:rPr>
-        <w:t>de</w:t>
-      </w:r>
-      <w:r>
-        <w:rPr>
-          <w:rFonts w:ascii="Times New Roman" w:eastAsiaTheme="minorHAnsi" w:hAnsi="Times New Roman"/>
-          <w:bCs/>
-          <w:iCs/>
-          <w:sz w:val="24"/>
-          <w:szCs w:val="30"/>
-        </w:rPr>
-        <w:t xml:space="preserve"> importância necessária para a aplicação</w:t>
-      </w:r>
-      <w:r>
-        <w:rPr>
-          <w:rFonts w:ascii="Times New Roman" w:eastAsiaTheme="minorHAnsi" w:hAnsi="Times New Roman"/>
-          <w:bCs/>
-          <w:iCs/>
-          <w:sz w:val="24"/>
-          <w:szCs w:val="30"/>
-        </w:rPr>
-        <w:t>.</w:t>
-      </w:r>
-      <w:r>
-        <w:rPr>
-          <w:rFonts w:ascii="Times New Roman" w:eastAsiaTheme="minorHAnsi" w:hAnsi="Times New Roman"/>
-          <w:bCs/>
-          <w:iCs/>
-          <w:sz w:val="24"/>
-          <w:szCs w:val="30"/>
-        </w:rPr>
-        <w:t xml:space="preserve"> A Figura 2 demostra o método da</w:t>
-      </w:r>
-      <w:r>
-        <w:rPr>
-          <w:rFonts w:ascii="Times New Roman" w:eastAsiaTheme="minorHAnsi" w:hAnsi="Times New Roman"/>
-          <w:bCs/>
-          <w:iCs/>
-          <w:sz w:val="24"/>
-          <w:szCs w:val="30"/>
-        </w:rPr>
-        <w:t xml:space="preserve"> classe </w:t>
-      </w:r>
-      <w:proofErr w:type="spellStart"/>
-      <w:proofErr w:type="gramStart"/>
-      <w:r>
-        <w:rPr>
-          <w:rFonts w:ascii="Times New Roman" w:eastAsiaTheme="minorHAnsi" w:hAnsi="Times New Roman"/>
-          <w:bCs/>
-          <w:i/>
-          <w:iCs/>
-          <w:sz w:val="24"/>
-          <w:szCs w:val="30"/>
-        </w:rPr>
-        <w:t>PolitistatusTwitterBolt</w:t>
-      </w:r>
-      <w:proofErr w:type="spellEnd"/>
-      <w:proofErr w:type="gramEnd"/>
-      <w:r>
-        <w:rPr>
-          <w:rFonts w:ascii="Times New Roman" w:eastAsiaTheme="minorHAnsi" w:hAnsi="Times New Roman"/>
-          <w:bCs/>
-          <w:iCs/>
-          <w:sz w:val="24"/>
-          <w:szCs w:val="30"/>
-        </w:rPr>
-        <w:t xml:space="preserve">, recebendo como parâmetro uma </w:t>
-      </w:r>
-      <w:proofErr w:type="spellStart"/>
-      <w:r>
-        <w:rPr>
-          <w:rFonts w:ascii="Times New Roman" w:eastAsiaTheme="minorHAnsi" w:hAnsi="Times New Roman"/>
-          <w:bCs/>
-          <w:iCs/>
-          <w:sz w:val="24"/>
-          <w:szCs w:val="30"/>
-        </w:rPr>
-        <w:t>tupla</w:t>
-      </w:r>
-      <w:proofErr w:type="spellEnd"/>
-      <w:r>
-        <w:rPr>
-          <w:rFonts w:ascii="Times New Roman" w:eastAsiaTheme="minorHAnsi" w:hAnsi="Times New Roman"/>
-          <w:bCs/>
-          <w:iCs/>
-          <w:sz w:val="24"/>
-          <w:szCs w:val="30"/>
-        </w:rPr>
-        <w:t xml:space="preserve"> e suas informações. </w:t>
+        <w:t xml:space="preserve">, recebendo como parâmetro uma tupla e suas informações. </w:t>
       </w:r>
     </w:p>
     <w:p>
@@ -4063,8 +3399,6 @@
         </w:rPr>
         <w:t xml:space="preserve">- Classe </w:t>
       </w:r>
-      <w:proofErr w:type="spellStart"/>
-      <w:proofErr w:type="gramStart"/>
       <w:r>
         <w:rPr>
           <w:rFonts w:ascii="Times New Roman" w:hAnsi="Times New Roman"/>
@@ -4076,8 +3410,6 @@
         </w:rPr>
         <w:t>PolitistatusTwitterBolt</w:t>
       </w:r>
-      <w:proofErr w:type="spellEnd"/>
-      <w:proofErr w:type="gramEnd"/>
       <w:r>
         <w:rPr>
           <w:rFonts w:ascii="Times New Roman" w:hAnsi="Times New Roman"/>
@@ -4088,7 +3420,6 @@
         </w:rPr>
         <w:t xml:space="preserve">, o </w:t>
       </w:r>
-      <w:proofErr w:type="spellStart"/>
       <w:r>
         <w:rPr>
           <w:rFonts w:ascii="Times New Roman" w:hAnsi="Times New Roman"/>
@@ -4100,7 +3431,6 @@
         </w:rPr>
         <w:t>bolt</w:t>
       </w:r>
-      <w:proofErr w:type="spellEnd"/>
       <w:r>
         <w:rPr>
           <w:rFonts w:ascii="Times New Roman" w:hAnsi="Times New Roman"/>
@@ -4111,7 +3441,6 @@
         </w:rPr>
         <w:t xml:space="preserve"> do </w:t>
       </w:r>
-      <w:proofErr w:type="spellStart"/>
       <w:r>
         <w:rPr>
           <w:rFonts w:ascii="Times New Roman" w:hAnsi="Times New Roman"/>
@@ -4123,7 +3452,6 @@
         </w:rPr>
         <w:t>Storm</w:t>
       </w:r>
-      <w:proofErr w:type="spellEnd"/>
       <w:r>
         <w:rPr>
           <w:rFonts w:ascii="Times New Roman" w:hAnsi="Times New Roman"/>
@@ -4193,7 +3521,6 @@
         </w:rPr>
         <w:t xml:space="preserve">Após as informações serem tratadas pelo </w:t>
       </w:r>
-      <w:proofErr w:type="spellStart"/>
       <w:r>
         <w:rPr>
           <w:rFonts w:ascii="Times New Roman" w:hAnsi="Times New Roman"/>
@@ -4202,7 +3529,6 @@
         </w:rPr>
         <w:t>bolt</w:t>
       </w:r>
-      <w:proofErr w:type="spellEnd"/>
       <w:r>
         <w:rPr>
           <w:rFonts w:ascii="Times New Roman" w:hAnsi="Times New Roman"/>
@@ -4287,8 +3613,6 @@
         </w:rPr>
         <w:t xml:space="preserve"> A Figura 3 demonstra o método da classe </w:t>
       </w:r>
-      <w:proofErr w:type="spellStart"/>
-      <w:proofErr w:type="gramStart"/>
       <w:r>
         <w:rPr>
           <w:rFonts w:ascii="Times New Roman" w:hAnsi="Times New Roman"/>
@@ -4297,8 +3621,6 @@
         </w:rPr>
         <w:t>PolitistatusDatabase</w:t>
       </w:r>
-      <w:proofErr w:type="spellEnd"/>
-      <w:proofErr w:type="gramEnd"/>
       <w:r>
         <w:rPr>
           <w:rFonts w:ascii="Times New Roman" w:hAnsi="Times New Roman"/>
@@ -4306,7 +3628,6 @@
         </w:rPr>
         <w:t xml:space="preserve"> responsável por salvar os </w:t>
       </w:r>
-      <w:proofErr w:type="spellStart"/>
       <w:r>
         <w:rPr>
           <w:rFonts w:ascii="Times New Roman" w:hAnsi="Times New Roman"/>
@@ -4315,29 +3636,12 @@
         </w:rPr>
         <w:t>tweets</w:t>
       </w:r>
-      <w:proofErr w:type="spellEnd"/>
-      <w:r>
-        <w:rPr>
-          <w:rFonts w:ascii="Times New Roman" w:hAnsi="Times New Roman"/>
-          <w:sz w:val="24"/>
-        </w:rPr>
-        <w:t xml:space="preserve"> no </w:t>
-      </w:r>
-      <w:proofErr w:type="spellStart"/>
-      <w:r>
-        <w:rPr>
-          <w:rFonts w:ascii="Times New Roman" w:hAnsi="Times New Roman"/>
-          <w:sz w:val="24"/>
-        </w:rPr>
-        <w:t>MongoDB</w:t>
-      </w:r>
-      <w:proofErr w:type="spellEnd"/>
-      <w:r>
-        <w:rPr>
-          <w:rFonts w:ascii="Times New Roman" w:hAnsi="Times New Roman"/>
-          <w:sz w:val="24"/>
-        </w:rPr>
-        <w:t>.</w:t>
+      <w:r>
+        <w:rPr>
+          <w:rFonts w:ascii="Times New Roman" w:hAnsi="Times New Roman"/>
+          <w:sz w:val="24"/>
+        </w:rPr>
+        <w:t xml:space="preserve"> no MongoDB.</w:t>
       </w:r>
     </w:p>
     <w:p>
@@ -4470,7 +3774,6 @@
         </w:rPr>
         <w:t xml:space="preserve">- Método onde ocorre o armazenamento dos </w:t>
       </w:r>
-      <w:proofErr w:type="spellStart"/>
       <w:r>
         <w:rPr>
           <w:rFonts w:ascii="Times New Roman" w:hAnsi="Times New Roman"/>
@@ -4482,7 +3785,6 @@
         </w:rPr>
         <w:t>tweets</w:t>
       </w:r>
-      <w:proofErr w:type="spellEnd"/>
       <w:r>
         <w:rPr>
           <w:rFonts w:ascii="Times New Roman" w:hAnsi="Times New Roman"/>
@@ -4552,7 +3854,6 @@
         </w:rPr>
         <w:t xml:space="preserve">Paralelamente a toda esta lógica, foi </w:t>
       </w:r>
-      <w:proofErr w:type="gramStart"/>
       <w:r>
         <w:rPr>
           <w:rFonts w:ascii="Times New Roman" w:hAnsi="Times New Roman"/>
@@ -4560,7 +3861,6 @@
         </w:rPr>
         <w:t>implementada</w:t>
       </w:r>
-      <w:proofErr w:type="gramEnd"/>
       <w:r>
         <w:rPr>
           <w:rFonts w:ascii="Times New Roman" w:hAnsi="Times New Roman"/>
@@ -4568,7 +3868,6 @@
         </w:rPr>
         <w:t xml:space="preserve"> uma </w:t>
       </w:r>
-      <w:proofErr w:type="spellStart"/>
       <w:r>
         <w:rPr>
           <w:rFonts w:ascii="Times New Roman" w:hAnsi="Times New Roman"/>
@@ -4577,7 +3876,6 @@
         </w:rPr>
         <w:t>Task</w:t>
       </w:r>
-      <w:proofErr w:type="spellEnd"/>
       <w:r>
         <w:rPr>
           <w:rFonts w:ascii="Times New Roman" w:hAnsi="Times New Roman"/>
@@ -4613,7 +3911,6 @@
         </w:rPr>
         <w:t xml:space="preserve"> do </w:t>
       </w:r>
-      <w:proofErr w:type="spellStart"/>
       <w:r>
         <w:rPr>
           <w:rFonts w:ascii="Times New Roman" w:hAnsi="Times New Roman"/>
@@ -4622,7 +3919,6 @@
         </w:rPr>
         <w:t>Storm</w:t>
       </w:r>
-      <w:proofErr w:type="spellEnd"/>
       <w:r>
         <w:rPr>
           <w:rFonts w:ascii="Times New Roman" w:hAnsi="Times New Roman"/>
@@ -4630,7 +3926,6 @@
         </w:rPr>
         <w:t xml:space="preserve"> é criada, com a finalidade de verificar se as palavras-chave informadas pelo usuário não foram alteradas. A </w:t>
       </w:r>
-      <w:proofErr w:type="spellStart"/>
       <w:r>
         <w:rPr>
           <w:rFonts w:ascii="Times New Roman" w:hAnsi="Times New Roman"/>
@@ -4639,7 +3934,6 @@
         </w:rPr>
         <w:t>Task</w:t>
       </w:r>
-      <w:proofErr w:type="spellEnd"/>
       <w:r>
         <w:rPr>
           <w:rFonts w:ascii="Times New Roman" w:hAnsi="Times New Roman"/>
@@ -4654,7 +3948,6 @@
         </w:rPr>
         <w:t xml:space="preserve"> A Figura 4 demonstra no código o momento em que a </w:t>
       </w:r>
-      <w:proofErr w:type="spellStart"/>
       <w:r>
         <w:rPr>
           <w:rFonts w:ascii="Times New Roman" w:hAnsi="Times New Roman"/>
@@ -4663,7 +3956,6 @@
         </w:rPr>
         <w:t>Task</w:t>
       </w:r>
-      <w:proofErr w:type="spellEnd"/>
       <w:r>
         <w:rPr>
           <w:rFonts w:ascii="Times New Roman" w:hAnsi="Times New Roman"/>
@@ -4671,7 +3963,6 @@
         </w:rPr>
         <w:t xml:space="preserve"> é criada, ou seja, logo após a criação da topologia do </w:t>
       </w:r>
-      <w:proofErr w:type="spellStart"/>
       <w:r>
         <w:rPr>
           <w:rFonts w:ascii="Times New Roman" w:hAnsi="Times New Roman"/>
@@ -4680,7 +3971,6 @@
         </w:rPr>
         <w:t>Storm</w:t>
       </w:r>
-      <w:proofErr w:type="spellEnd"/>
       <w:r>
         <w:rPr>
           <w:rFonts w:ascii="Times New Roman" w:hAnsi="Times New Roman"/>
@@ -4820,7 +4110,6 @@
         </w:rPr>
         <w:t xml:space="preserve">- Criação da </w:t>
       </w:r>
-      <w:proofErr w:type="spellStart"/>
       <w:r>
         <w:rPr>
           <w:rFonts w:ascii="Times New Roman" w:hAnsi="Times New Roman"/>
@@ -4832,7 +4121,6 @@
         </w:rPr>
         <w:t>Task</w:t>
       </w:r>
-      <w:proofErr w:type="spellEnd"/>
       <w:r>
         <w:rPr>
           <w:rFonts w:ascii="Times New Roman" w:hAnsi="Times New Roman"/>
@@ -4909,7 +4197,6 @@
         </w:rPr>
         <w:t xml:space="preserve">uando a topologia é criada, é chamada uma classe responsável pela lógica da </w:t>
       </w:r>
-      <w:proofErr w:type="spellStart"/>
       <w:r>
         <w:rPr>
           <w:rFonts w:ascii="Times New Roman" w:hAnsi="Times New Roman"/>
@@ -4918,7 +4205,6 @@
         </w:rPr>
         <w:t>Task</w:t>
       </w:r>
-      <w:proofErr w:type="spellEnd"/>
       <w:r>
         <w:rPr>
           <w:rFonts w:ascii="Times New Roman" w:hAnsi="Times New Roman"/>
@@ -4926,8 +4212,6 @@
         </w:rPr>
         <w:t xml:space="preserve">. Essa lógica executa uma busca nos documentos do banco de dados, mais especificamente no campo de </w:t>
       </w:r>
-      <w:proofErr w:type="spellStart"/>
-      <w:proofErr w:type="gramStart"/>
       <w:r>
         <w:rPr>
           <w:rFonts w:ascii="Times New Roman" w:hAnsi="Times New Roman"/>
@@ -4936,8 +4220,6 @@
         </w:rPr>
         <w:t>usersKeywords</w:t>
       </w:r>
-      <w:proofErr w:type="spellEnd"/>
-      <w:proofErr w:type="gramEnd"/>
       <w:r>
         <w:rPr>
           <w:rFonts w:ascii="Times New Roman" w:hAnsi="Times New Roman"/>
@@ -4959,7 +4241,6 @@
         </w:rPr>
         <w:t xml:space="preserve"> dos </w:t>
       </w:r>
-      <w:proofErr w:type="spellStart"/>
       <w:r>
         <w:rPr>
           <w:rFonts w:ascii="Times New Roman" w:hAnsi="Times New Roman"/>
@@ -4968,7 +4249,6 @@
         </w:rPr>
         <w:t>tweets</w:t>
       </w:r>
-      <w:proofErr w:type="spellEnd"/>
       <w:r>
         <w:rPr>
           <w:rFonts w:ascii="Times New Roman" w:hAnsi="Times New Roman"/>
@@ -4976,7 +4256,6 @@
         </w:rPr>
         <w:t xml:space="preserve">, destrói-se a topologia antiga, criando uma nova topologia para a mineração dos dados atualizados, iniciando novamente o ciclo de vida do </w:t>
       </w:r>
-      <w:proofErr w:type="spellStart"/>
       <w:r>
         <w:rPr>
           <w:rFonts w:ascii="Times New Roman" w:hAnsi="Times New Roman"/>
@@ -4985,7 +4264,6 @@
         </w:rPr>
         <w:t>Storm</w:t>
       </w:r>
-      <w:proofErr w:type="spellEnd"/>
       <w:r>
         <w:rPr>
           <w:rFonts w:ascii="Times New Roman" w:hAnsi="Times New Roman"/>
@@ -5000,7 +4278,6 @@
         </w:rPr>
         <w:t xml:space="preserve"> A Figura 5 demonstra a lógica da </w:t>
       </w:r>
-      <w:proofErr w:type="spellStart"/>
       <w:r>
         <w:rPr>
           <w:rFonts w:ascii="Times New Roman" w:hAnsi="Times New Roman"/>
@@ -5009,7 +4286,6 @@
         </w:rPr>
         <w:t>Task</w:t>
       </w:r>
-      <w:proofErr w:type="spellEnd"/>
       <w:r>
         <w:rPr>
           <w:rFonts w:ascii="Times New Roman" w:hAnsi="Times New Roman"/>
@@ -5143,7 +4419,6 @@
         </w:rPr>
         <w:t xml:space="preserve">- Lógica da </w:t>
       </w:r>
-      <w:proofErr w:type="spellStart"/>
       <w:r>
         <w:rPr>
           <w:rFonts w:ascii="Times New Roman" w:hAnsi="Times New Roman"/>
@@ -5155,7 +4430,6 @@
         </w:rPr>
         <w:t>Task</w:t>
       </w:r>
-      <w:proofErr w:type="spellEnd"/>
       <w:r>
         <w:rPr>
           <w:rFonts w:ascii="Times New Roman" w:hAnsi="Times New Roman"/>
@@ -5223,43 +4497,8 @@
           <w:rFonts w:ascii="Times New Roman" w:hAnsi="Times New Roman"/>
           <w:sz w:val="24"/>
         </w:rPr>
-        <w:t xml:space="preserve">Confirmando o que foi mencionado por </w:t>
-      </w:r>
-      <w:proofErr w:type="spellStart"/>
-      <w:r>
-        <w:rPr>
-          <w:rFonts w:ascii="Times New Roman" w:hAnsi="Times New Roman"/>
-          <w:sz w:val="24"/>
-        </w:rPr>
-        <w:t>Chodorow</w:t>
-      </w:r>
-      <w:proofErr w:type="spellEnd"/>
-      <w:r>
-        <w:rPr>
-          <w:rFonts w:ascii="Times New Roman" w:hAnsi="Times New Roman"/>
-          <w:sz w:val="24"/>
-        </w:rPr>
-        <w:t xml:space="preserve"> (2013), o banco de dados </w:t>
-      </w:r>
-      <w:proofErr w:type="spellStart"/>
-      <w:proofErr w:type="gramStart"/>
-      <w:r>
-        <w:rPr>
-          <w:rFonts w:ascii="Times New Roman" w:hAnsi="Times New Roman"/>
-          <w:sz w:val="24"/>
-        </w:rPr>
-        <w:t>MongoDB</w:t>
-      </w:r>
-      <w:proofErr w:type="spellEnd"/>
-      <w:proofErr w:type="gramEnd"/>
-      <w:r>
-        <w:rPr>
-          <w:rFonts w:ascii="Times New Roman" w:hAnsi="Times New Roman"/>
-          <w:sz w:val="24"/>
-        </w:rPr>
-        <w:t xml:space="preserve"> foi flexível o bastante para armazenar a massa de dados gerados pelo </w:t>
-      </w:r>
-      <w:proofErr w:type="spellStart"/>
+        <w:t xml:space="preserve">Confirmando o que foi mencionado por Chodorow (2013), o banco de dados MongoDB foi flexível o bastante para armazenar a massa de dados gerados pelo </w:t>
+      </w:r>
       <w:r>
         <w:rPr>
           <w:rFonts w:ascii="Times New Roman" w:hAnsi="Times New Roman"/>
@@ -5268,7 +4507,6 @@
         </w:rPr>
         <w:t>Storm</w:t>
       </w:r>
-      <w:proofErr w:type="spellEnd"/>
       <w:r>
         <w:rPr>
           <w:rFonts w:ascii="Times New Roman" w:hAnsi="Times New Roman"/>
@@ -5347,7 +4585,6 @@
         </w:rPr>
         <w:t xml:space="preserve"> A Figura 6 exemplifica o formato de documento dos </w:t>
       </w:r>
-      <w:proofErr w:type="spellStart"/>
       <w:r>
         <w:rPr>
           <w:rFonts w:ascii="Times New Roman" w:hAnsi="Times New Roman"/>
@@ -5356,33 +4593,13 @@
         </w:rPr>
         <w:t>tweets</w:t>
       </w:r>
-      <w:proofErr w:type="spellEnd"/>
-      <w:r>
-        <w:rPr>
-          <w:rFonts w:ascii="Times New Roman" w:hAnsi="Times New Roman"/>
-          <w:sz w:val="24"/>
-        </w:rPr>
-        <w:t xml:space="preserve"> no </w:t>
-      </w:r>
-      <w:proofErr w:type="spellStart"/>
-      <w:proofErr w:type="gramStart"/>
-      <w:r>
-        <w:rPr>
-          <w:rFonts w:ascii="Times New Roman" w:hAnsi="Times New Roman"/>
-          <w:sz w:val="24"/>
-        </w:rPr>
-        <w:t>MongoDB</w:t>
-      </w:r>
-      <w:proofErr w:type="spellEnd"/>
-      <w:proofErr w:type="gramEnd"/>
-      <w:r>
-        <w:rPr>
-          <w:rFonts w:ascii="Times New Roman" w:hAnsi="Times New Roman"/>
-          <w:sz w:val="24"/>
-        </w:rPr>
-        <w:t xml:space="preserve">. Estes dados foram previamente minerados pelo </w:t>
-      </w:r>
-      <w:proofErr w:type="spellStart"/>
+      <w:r>
+        <w:rPr>
+          <w:rFonts w:ascii="Times New Roman" w:hAnsi="Times New Roman"/>
+          <w:sz w:val="24"/>
+        </w:rPr>
+        <w:t xml:space="preserve"> no MongoDB. Estes dados foram previamente minerados pelo </w:t>
+      </w:r>
       <w:r>
         <w:rPr>
           <w:rFonts w:ascii="Times New Roman" w:hAnsi="Times New Roman"/>
@@ -5391,7 +4608,6 @@
         </w:rPr>
         <w:t>Storm</w:t>
       </w:r>
-      <w:proofErr w:type="spellEnd"/>
       <w:r>
         <w:rPr>
           <w:rFonts w:ascii="Times New Roman" w:hAnsi="Times New Roman"/>
@@ -5525,7 +4741,6 @@
         </w:rPr>
         <w:t xml:space="preserve">- </w:t>
       </w:r>
-      <w:proofErr w:type="spellStart"/>
       <w:r>
         <w:rPr>
           <w:rFonts w:ascii="Times New Roman" w:hAnsi="Times New Roman"/>
@@ -5537,40 +4752,15 @@
         </w:rPr>
         <w:t>Tweets</w:t>
       </w:r>
-      <w:proofErr w:type="spellEnd"/>
-      <w:r>
-        <w:rPr>
-          <w:rFonts w:ascii="Times New Roman" w:hAnsi="Times New Roman"/>
-          <w:color w:val="000000"/>
-          <w:sz w:val="16"/>
-          <w:szCs w:val="16"/>
-          <w:shd w:val="clear" w:color="auto" w:fill="FFFFFF"/>
-        </w:rPr>
-        <w:t xml:space="preserve"> no </w:t>
-      </w:r>
-      <w:proofErr w:type="spellStart"/>
-      <w:proofErr w:type="gramStart"/>
-      <w:r>
-        <w:rPr>
-          <w:rFonts w:ascii="Times New Roman" w:hAnsi="Times New Roman"/>
-          <w:color w:val="000000"/>
-          <w:sz w:val="16"/>
-          <w:szCs w:val="16"/>
-          <w:shd w:val="clear" w:color="auto" w:fill="FFFFFF"/>
-        </w:rPr>
-        <w:t>MongoDB</w:t>
-      </w:r>
-      <w:proofErr w:type="spellEnd"/>
-      <w:proofErr w:type="gramEnd"/>
-      <w:r>
-        <w:rPr>
-          <w:rFonts w:ascii="Times New Roman" w:hAnsi="Times New Roman"/>
-          <w:color w:val="000000"/>
-          <w:sz w:val="16"/>
-          <w:szCs w:val="16"/>
-          <w:shd w:val="clear" w:color="auto" w:fill="FFFFFF"/>
-        </w:rPr>
-        <w:t xml:space="preserve">, no formato de documentos. </w:t>
+      <w:r>
+        <w:rPr>
+          <w:rFonts w:ascii="Times New Roman" w:hAnsi="Times New Roman"/>
+          <w:color w:val="000000"/>
+          <w:sz w:val="16"/>
+          <w:szCs w:val="16"/>
+          <w:shd w:val="clear" w:color="auto" w:fill="FFFFFF"/>
+        </w:rPr>
+        <w:t xml:space="preserve"> no MongoDB, no formato de documentos. </w:t>
       </w:r>
       <w:r>
         <w:rPr>
@@ -5629,23 +4819,7 @@
           <w:rFonts w:ascii="Times New Roman" w:hAnsi="Times New Roman"/>
           <w:sz w:val="24"/>
         </w:rPr>
-        <w:t xml:space="preserve">Para ser feito o envio dessas informações para o usuário, foi necessária a </w:t>
-      </w:r>
-      <w:proofErr w:type="gramStart"/>
-      <w:r>
-        <w:rPr>
-          <w:rFonts w:ascii="Times New Roman" w:hAnsi="Times New Roman"/>
-          <w:sz w:val="24"/>
-        </w:rPr>
-        <w:t>implementação</w:t>
-      </w:r>
-      <w:proofErr w:type="gramEnd"/>
-      <w:r>
-        <w:rPr>
-          <w:rFonts w:ascii="Times New Roman" w:hAnsi="Times New Roman"/>
-          <w:sz w:val="24"/>
-        </w:rPr>
-        <w:t xml:space="preserve"> de um servidor </w:t>
+        <w:t xml:space="preserve">Para ser feito o envio dessas informações para o usuário, foi necessária a implementação de um servidor </w:t>
       </w:r>
       <w:r>
         <w:rPr>
@@ -5687,62 +4861,44 @@
           <w:rFonts w:ascii="Times New Roman" w:hAnsi="Times New Roman"/>
           <w:sz w:val="24"/>
         </w:rPr>
+        <w:t xml:space="preserve"> Node.JS</w:t>
+      </w:r>
+      <w:r>
+        <w:rPr>
+          <w:rFonts w:ascii="Times New Roman" w:hAnsi="Times New Roman"/>
+          <w:sz w:val="24"/>
+        </w:rPr>
+        <w:t xml:space="preserve"> foi a escolha perfeita para o desenvolvimento do </w:t>
+      </w:r>
+      <w:r>
+        <w:rPr>
+          <w:rFonts w:ascii="Times New Roman" w:hAnsi="Times New Roman"/>
+          <w:i/>
+          <w:sz w:val="24"/>
+        </w:rPr>
+        <w:t>back-end</w:t>
+      </w:r>
+      <w:r>
+        <w:rPr>
+          <w:rFonts w:ascii="Times New Roman" w:hAnsi="Times New Roman"/>
+          <w:sz w:val="24"/>
+        </w:rPr>
+        <w:t xml:space="preserve"> da aplicação web</w:t>
+      </w:r>
+      <w:r>
+        <w:rPr>
+          <w:rFonts w:ascii="Times New Roman" w:hAnsi="Times New Roman"/>
+          <w:sz w:val="24"/>
+        </w:rPr>
+        <w:t>.</w:t>
+      </w:r>
+      <w:r>
+        <w:rPr>
+          <w:rFonts w:ascii="Times New Roman" w:hAnsi="Times New Roman"/>
+          <w:sz w:val="24"/>
+        </w:rPr>
         <w:t xml:space="preserve"> </w:t>
       </w:r>
-      <w:proofErr w:type="gramStart"/>
-      <w:r>
-        <w:rPr>
-          <w:rFonts w:ascii="Times New Roman" w:hAnsi="Times New Roman"/>
-          <w:sz w:val="24"/>
-        </w:rPr>
-        <w:t>Node.</w:t>
-      </w:r>
-      <w:proofErr w:type="gramEnd"/>
-      <w:r>
-        <w:rPr>
-          <w:rFonts w:ascii="Times New Roman" w:hAnsi="Times New Roman"/>
-          <w:sz w:val="24"/>
-        </w:rPr>
-        <w:t>JS</w:t>
-      </w:r>
-      <w:r>
-        <w:rPr>
-          <w:rFonts w:ascii="Times New Roman" w:hAnsi="Times New Roman"/>
-          <w:sz w:val="24"/>
-        </w:rPr>
-        <w:t xml:space="preserve"> foi a escolha perfeita para o desenvolvimento do </w:t>
-      </w:r>
-      <w:proofErr w:type="spellStart"/>
-      <w:r>
-        <w:rPr>
-          <w:rFonts w:ascii="Times New Roman" w:hAnsi="Times New Roman"/>
-          <w:i/>
-          <w:sz w:val="24"/>
-        </w:rPr>
-        <w:t>back-end</w:t>
-      </w:r>
-      <w:proofErr w:type="spellEnd"/>
-      <w:r>
-        <w:rPr>
-          <w:rFonts w:ascii="Times New Roman" w:hAnsi="Times New Roman"/>
-          <w:sz w:val="24"/>
-        </w:rPr>
-        <w:t xml:space="preserve"> da aplicação web</w:t>
-      </w:r>
-      <w:r>
-        <w:rPr>
-          <w:rFonts w:ascii="Times New Roman" w:hAnsi="Times New Roman"/>
-          <w:sz w:val="24"/>
-        </w:rPr>
-        <w:t>.</w:t>
-      </w:r>
-      <w:r>
-        <w:rPr>
-          <w:rFonts w:ascii="Times New Roman" w:hAnsi="Times New Roman"/>
-          <w:sz w:val="24"/>
-        </w:rPr>
-        <w:t xml:space="preserve"> </w:t>
-      </w:r>
       <w:r>
         <w:rPr>
           <w:rFonts w:ascii="Times New Roman" w:hAnsi="Times New Roman"/>
@@ -5762,23 +4918,7 @@
           <w:rFonts w:ascii="Times New Roman" w:hAnsi="Times New Roman"/>
           <w:sz w:val="24"/>
         </w:rPr>
-        <w:t xml:space="preserve">a implementação do </w:t>
-      </w:r>
-      <w:proofErr w:type="gramStart"/>
-      <w:r>
-        <w:rPr>
-          <w:rFonts w:ascii="Times New Roman" w:hAnsi="Times New Roman"/>
-          <w:sz w:val="24"/>
-        </w:rPr>
-        <w:t>Node.</w:t>
-      </w:r>
-      <w:proofErr w:type="gramEnd"/>
-      <w:r>
-        <w:rPr>
-          <w:rFonts w:ascii="Times New Roman" w:hAnsi="Times New Roman"/>
-          <w:sz w:val="24"/>
-        </w:rPr>
-        <w:t xml:space="preserve">JS </w:t>
+        <w:t xml:space="preserve">a implementação do Node.JS </w:t>
       </w:r>
       <w:r>
         <w:rPr>
@@ -5848,25 +4988,8 @@
           <w:rFonts w:ascii="Times New Roman" w:hAnsi="Times New Roman"/>
           <w:sz w:val="24"/>
         </w:rPr>
-        <w:t xml:space="preserve">Desse modo, foi possível </w:t>
-      </w:r>
-      <w:proofErr w:type="gramStart"/>
-      <w:r>
-        <w:rPr>
-          <w:rFonts w:ascii="Times New Roman" w:hAnsi="Times New Roman"/>
-          <w:sz w:val="24"/>
-        </w:rPr>
-        <w:t>implementar</w:t>
-      </w:r>
-      <w:proofErr w:type="gramEnd"/>
-      <w:r>
-        <w:rPr>
-          <w:rFonts w:ascii="Times New Roman" w:hAnsi="Times New Roman"/>
-          <w:sz w:val="24"/>
-        </w:rPr>
-        <w:t xml:space="preserve"> um mecanismo de busca dos </w:t>
-      </w:r>
-      <w:proofErr w:type="spellStart"/>
+        <w:t xml:space="preserve">Desse modo, foi possível implementar um mecanismo de busca dos </w:t>
+      </w:r>
       <w:r>
         <w:rPr>
           <w:rFonts w:ascii="Times New Roman" w:hAnsi="Times New Roman"/>
@@ -5875,7 +4998,6 @@
         </w:rPr>
         <w:t>tweets</w:t>
       </w:r>
-      <w:proofErr w:type="spellEnd"/>
       <w:r>
         <w:rPr>
           <w:rFonts w:ascii="Times New Roman" w:hAnsi="Times New Roman"/>
@@ -5897,7 +5019,6 @@
         </w:rPr>
         <w:t xml:space="preserve">semelhante à </w:t>
       </w:r>
-      <w:proofErr w:type="spellStart"/>
       <w:r>
         <w:rPr>
           <w:rFonts w:ascii="Times New Roman" w:hAnsi="Times New Roman"/>
@@ -5906,7 +5027,6 @@
         </w:rPr>
         <w:t>Task</w:t>
       </w:r>
-      <w:proofErr w:type="spellEnd"/>
       <w:r>
         <w:rPr>
           <w:rFonts w:ascii="Times New Roman" w:hAnsi="Times New Roman"/>
@@ -5914,7 +5034,6 @@
         </w:rPr>
         <w:t xml:space="preserve"> criada no </w:t>
       </w:r>
-      <w:proofErr w:type="spellStart"/>
       <w:r>
         <w:rPr>
           <w:rFonts w:ascii="Times New Roman" w:hAnsi="Times New Roman"/>
@@ -5923,7 +5042,6 @@
         </w:rPr>
         <w:t>Storm</w:t>
       </w:r>
-      <w:proofErr w:type="spellEnd"/>
       <w:r>
         <w:rPr>
           <w:rFonts w:ascii="Times New Roman" w:hAnsi="Times New Roman"/>
@@ -5931,7 +5049,6 @@
         </w:rPr>
         <w:t xml:space="preserve">, busca os </w:t>
       </w:r>
-      <w:proofErr w:type="spellStart"/>
       <w:r>
         <w:rPr>
           <w:rFonts w:ascii="Times New Roman" w:hAnsi="Times New Roman"/>
@@ -5940,7 +5057,6 @@
         </w:rPr>
         <w:t>tweets</w:t>
       </w:r>
-      <w:proofErr w:type="spellEnd"/>
       <w:r>
         <w:rPr>
           <w:rFonts w:ascii="Times New Roman" w:hAnsi="Times New Roman"/>
@@ -5989,23 +5105,7 @@
           <w:rFonts w:ascii="Times New Roman" w:hAnsi="Times New Roman"/>
           <w:sz w:val="24"/>
         </w:rPr>
-        <w:t xml:space="preserve"> </w:t>
-      </w:r>
-      <w:proofErr w:type="gramStart"/>
-      <w:r>
-        <w:rPr>
-          <w:rFonts w:ascii="Times New Roman" w:hAnsi="Times New Roman"/>
-          <w:sz w:val="24"/>
-        </w:rPr>
-        <w:t>Socket.</w:t>
-      </w:r>
-      <w:proofErr w:type="gramEnd"/>
-      <w:r>
-        <w:rPr>
-          <w:rFonts w:ascii="Times New Roman" w:hAnsi="Times New Roman"/>
-          <w:sz w:val="24"/>
-        </w:rPr>
-        <w:t xml:space="preserve">IO no servidor, para que uma conexão </w:t>
+        <w:t xml:space="preserve"> Socket.IO no servidor, para que uma conexão </w:t>
       </w:r>
       <w:r>
         <w:rPr>
@@ -6029,7 +5129,6 @@
         </w:rPr>
         <w:t xml:space="preserve">desses </w:t>
       </w:r>
-      <w:proofErr w:type="spellStart"/>
       <w:r>
         <w:rPr>
           <w:rFonts w:ascii="Times New Roman" w:hAnsi="Times New Roman"/>
@@ -6038,7 +5137,6 @@
         </w:rPr>
         <w:t>tweets</w:t>
       </w:r>
-      <w:proofErr w:type="spellEnd"/>
       <w:r>
         <w:rPr>
           <w:rFonts w:ascii="Times New Roman" w:hAnsi="Times New Roman"/>
@@ -6061,7 +5159,6 @@
         <w:lastRenderedPageBreak/>
         <w:t xml:space="preserve">busca dos </w:t>
       </w:r>
-      <w:proofErr w:type="spellStart"/>
       <w:r>
         <w:rPr>
           <w:rFonts w:ascii="Times New Roman" w:hAnsi="Times New Roman"/>
@@ -6070,29 +5167,12 @@
         </w:rPr>
         <w:t>tweets</w:t>
       </w:r>
-      <w:proofErr w:type="spellEnd"/>
-      <w:r>
-        <w:rPr>
-          <w:rFonts w:ascii="Times New Roman" w:hAnsi="Times New Roman"/>
-          <w:sz w:val="24"/>
-        </w:rPr>
-        <w:t xml:space="preserve"> atualizados, sendo posteriormente enviados para a aplicação web via </w:t>
-      </w:r>
-      <w:proofErr w:type="gramStart"/>
-      <w:r>
-        <w:rPr>
-          <w:rFonts w:ascii="Times New Roman" w:hAnsi="Times New Roman"/>
-          <w:sz w:val="24"/>
-        </w:rPr>
-        <w:t>Socket.</w:t>
-      </w:r>
-      <w:proofErr w:type="gramEnd"/>
-      <w:r>
-        <w:rPr>
-          <w:rFonts w:ascii="Times New Roman" w:hAnsi="Times New Roman"/>
-          <w:sz w:val="24"/>
-        </w:rPr>
-        <w:t>IO</w:t>
+      <w:r>
+        <w:rPr>
+          <w:rFonts w:ascii="Times New Roman" w:hAnsi="Times New Roman"/>
+          <w:sz w:val="24"/>
+        </w:rPr>
+        <w:t xml:space="preserve"> atualizados, sendo posteriormente enviados para a aplicação web via Socket.IO</w:t>
       </w:r>
       <w:r>
         <w:rPr>
@@ -6248,7 +5328,6 @@
         </w:rPr>
         <w:t xml:space="preserve">- Método da busca atualizada e envio dos </w:t>
       </w:r>
-      <w:proofErr w:type="spellStart"/>
       <w:r>
         <w:rPr>
           <w:rFonts w:ascii="Times New Roman" w:hAnsi="Times New Roman"/>
@@ -6260,7 +5339,6 @@
         </w:rPr>
         <w:t>tweets</w:t>
       </w:r>
-      <w:proofErr w:type="spellEnd"/>
       <w:r>
         <w:rPr>
           <w:rFonts w:ascii="Times New Roman" w:hAnsi="Times New Roman"/>
@@ -6328,25 +5406,8 @@
           <w:rFonts w:ascii="Times New Roman" w:hAnsi="Times New Roman"/>
           <w:sz w:val="24"/>
         </w:rPr>
-        <w:t xml:space="preserve">Após a </w:t>
-      </w:r>
-      <w:proofErr w:type="gramStart"/>
-      <w:r>
-        <w:rPr>
-          <w:rFonts w:ascii="Times New Roman" w:hAnsi="Times New Roman"/>
-          <w:sz w:val="24"/>
-        </w:rPr>
-        <w:t>implementação</w:t>
-      </w:r>
-      <w:proofErr w:type="gramEnd"/>
-      <w:r>
-        <w:rPr>
-          <w:rFonts w:ascii="Times New Roman" w:hAnsi="Times New Roman"/>
-          <w:sz w:val="24"/>
-        </w:rPr>
-        <w:t xml:space="preserve"> de todas essas tecnologias, os </w:t>
-      </w:r>
-      <w:proofErr w:type="spellStart"/>
+        <w:t xml:space="preserve">Após a implementação de todas essas tecnologias, os </w:t>
+      </w:r>
       <w:r>
         <w:rPr>
           <w:rFonts w:ascii="Times New Roman" w:hAnsi="Times New Roman"/>
@@ -6355,7 +5416,6 @@
         </w:rPr>
         <w:t>tweets</w:t>
       </w:r>
-      <w:proofErr w:type="spellEnd"/>
       <w:r>
         <w:rPr>
           <w:rFonts w:ascii="Times New Roman" w:hAnsi="Times New Roman"/>
@@ -6370,7 +5430,6 @@
         </w:rPr>
         <w:t xml:space="preserve"> do </w:t>
       </w:r>
-      <w:proofErr w:type="spellStart"/>
       <w:r>
         <w:rPr>
           <w:rFonts w:ascii="Times New Roman" w:hAnsi="Times New Roman"/>
@@ -6379,7 +5438,6 @@
         </w:rPr>
         <w:t>Bootstrap</w:t>
       </w:r>
-      <w:proofErr w:type="spellEnd"/>
       <w:r>
         <w:rPr>
           <w:rFonts w:ascii="Times New Roman" w:hAnsi="Times New Roman"/>
@@ -6387,7 +5445,6 @@
         </w:rPr>
         <w:t xml:space="preserve"> responsável por gerar e mostrar esses </w:t>
       </w:r>
-      <w:proofErr w:type="spellStart"/>
       <w:r>
         <w:rPr>
           <w:rFonts w:ascii="Times New Roman" w:hAnsi="Times New Roman"/>
@@ -6396,7 +5453,6 @@
         </w:rPr>
         <w:t>tweets</w:t>
       </w:r>
-      <w:proofErr w:type="spellEnd"/>
       <w:r>
         <w:rPr>
           <w:rFonts w:ascii="Times New Roman" w:hAnsi="Times New Roman"/>
@@ -6404,7 +5460,6 @@
         </w:rPr>
         <w:t xml:space="preserve">. A geração dos </w:t>
       </w:r>
-      <w:proofErr w:type="spellStart"/>
       <w:r>
         <w:rPr>
           <w:rFonts w:ascii="Times New Roman" w:hAnsi="Times New Roman"/>
@@ -6413,7 +5468,6 @@
         </w:rPr>
         <w:t>tweets</w:t>
       </w:r>
-      <w:proofErr w:type="spellEnd"/>
       <w:r>
         <w:rPr>
           <w:rFonts w:ascii="Times New Roman" w:hAnsi="Times New Roman"/>
@@ -6442,8 +5496,6 @@
         </w:rPr>
         <w:t xml:space="preserve"> arquivo </w:t>
       </w:r>
-      <w:proofErr w:type="spellStart"/>
-      <w:proofErr w:type="gramStart"/>
       <w:r>
         <w:rPr>
           <w:rFonts w:ascii="Times New Roman" w:hAnsi="Times New Roman"/>
@@ -6452,8 +5504,6 @@
         </w:rPr>
         <w:t>JavaScript</w:t>
       </w:r>
-      <w:proofErr w:type="spellEnd"/>
-      <w:proofErr w:type="gramEnd"/>
       <w:r>
         <w:rPr>
           <w:rFonts w:ascii="Times New Roman" w:hAnsi="Times New Roman"/>
@@ -6461,7 +5511,6 @@
         </w:rPr>
         <w:t xml:space="preserve"> do próprio </w:t>
       </w:r>
-      <w:proofErr w:type="spellStart"/>
       <w:r>
         <w:rPr>
           <w:rFonts w:ascii="Times New Roman" w:hAnsi="Times New Roman"/>
@@ -6470,7 +5519,6 @@
         </w:rPr>
         <w:t>Twitter</w:t>
       </w:r>
-      <w:proofErr w:type="spellEnd"/>
       <w:r>
         <w:rPr>
           <w:rFonts w:ascii="Times New Roman" w:hAnsi="Times New Roman"/>
@@ -6507,7 +5555,6 @@
         </w:rPr>
         <w:t xml:space="preserve"> do </w:t>
       </w:r>
-      <w:proofErr w:type="spellStart"/>
       <w:r>
         <w:rPr>
           <w:rFonts w:ascii="Times New Roman" w:hAnsi="Times New Roman"/>
@@ -6516,7 +5563,6 @@
         </w:rPr>
         <w:t>tweet</w:t>
       </w:r>
-      <w:proofErr w:type="spellEnd"/>
       <w:r>
         <w:rPr>
           <w:rFonts w:ascii="Times New Roman" w:hAnsi="Times New Roman"/>
@@ -6559,7 +5605,6 @@
         </w:rPr>
         <w:t xml:space="preserve">, o </w:t>
       </w:r>
-      <w:proofErr w:type="spellStart"/>
       <w:r>
         <w:rPr>
           <w:rFonts w:ascii="Times New Roman" w:hAnsi="Times New Roman"/>
@@ -6568,7 +5613,6 @@
         </w:rPr>
         <w:t>tweet</w:t>
       </w:r>
-      <w:proofErr w:type="spellEnd"/>
       <w:r>
         <w:rPr>
           <w:rFonts w:ascii="Times New Roman" w:hAnsi="Times New Roman"/>
@@ -6590,8 +5634,6 @@
         </w:rPr>
         <w:t xml:space="preserve">do e retornando para o </w:t>
       </w:r>
-      <w:proofErr w:type="spellStart"/>
-      <w:proofErr w:type="gramStart"/>
       <w:r>
         <w:rPr>
           <w:rFonts w:ascii="Times New Roman" w:hAnsi="Times New Roman"/>
@@ -6600,8 +5642,6 @@
         </w:rPr>
         <w:t>JavaScript</w:t>
       </w:r>
-      <w:proofErr w:type="spellEnd"/>
-      <w:proofErr w:type="gramEnd"/>
       <w:r>
         <w:rPr>
           <w:rFonts w:ascii="Times New Roman" w:hAnsi="Times New Roman"/>
@@ -6623,7 +5663,6 @@
         </w:rPr>
         <w:t xml:space="preserve"> Esse mesmo arquivo também é responsável por mostrar para os usuários os </w:t>
       </w:r>
-      <w:proofErr w:type="spellStart"/>
       <w:r>
         <w:rPr>
           <w:rFonts w:ascii="Times New Roman" w:hAnsi="Times New Roman"/>
@@ -6632,7 +5671,6 @@
         </w:rPr>
         <w:t>tweets</w:t>
       </w:r>
-      <w:proofErr w:type="spellEnd"/>
       <w:r>
         <w:rPr>
           <w:rFonts w:ascii="Times New Roman" w:hAnsi="Times New Roman"/>
@@ -6647,7 +5685,6 @@
         </w:rPr>
         <w:t xml:space="preserve"> A Figura 8 demonstra a modal de demonstração dos </w:t>
       </w:r>
-      <w:proofErr w:type="spellStart"/>
       <w:r>
         <w:rPr>
           <w:rFonts w:ascii="Times New Roman" w:hAnsi="Times New Roman"/>
@@ -6656,7 +5693,6 @@
         </w:rPr>
         <w:t>tweets</w:t>
       </w:r>
-      <w:proofErr w:type="spellEnd"/>
       <w:r>
         <w:rPr>
           <w:rFonts w:ascii="Times New Roman" w:hAnsi="Times New Roman"/>
@@ -6664,7 +5700,6 @@
         </w:rPr>
         <w:t xml:space="preserve">. Conforme demonstrado na imagem, do lado esquerdo da modal são apresentados os </w:t>
       </w:r>
-      <w:proofErr w:type="spellStart"/>
       <w:r>
         <w:rPr>
           <w:rFonts w:ascii="Times New Roman" w:hAnsi="Times New Roman"/>
@@ -6673,31 +5708,13 @@
         </w:rPr>
         <w:t>tweets</w:t>
       </w:r>
-      <w:proofErr w:type="spellEnd"/>
-      <w:r>
-        <w:rPr>
-          <w:rFonts w:ascii="Times New Roman" w:hAnsi="Times New Roman"/>
-          <w:sz w:val="24"/>
-        </w:rPr>
-        <w:t xml:space="preserve"> </w:t>
-      </w:r>
-      <w:proofErr w:type="spellStart"/>
-      <w:r>
-        <w:rPr>
-          <w:rFonts w:ascii="Times New Roman" w:hAnsi="Times New Roman"/>
-          <w:sz w:val="24"/>
-        </w:rPr>
-        <w:t>fitrados</w:t>
-      </w:r>
-      <w:proofErr w:type="spellEnd"/>
-      <w:r>
-        <w:rPr>
-          <w:rFonts w:ascii="Times New Roman" w:hAnsi="Times New Roman"/>
-          <w:sz w:val="24"/>
-        </w:rPr>
-        <w:t xml:space="preserve"> por data, e, no lado direito, são mostrados os </w:t>
-      </w:r>
-      <w:proofErr w:type="spellStart"/>
+      <w:r>
+        <w:rPr>
+          <w:rFonts w:ascii="Times New Roman" w:hAnsi="Times New Roman"/>
+          <w:sz w:val="24"/>
+        </w:rPr>
+        <w:t xml:space="preserve"> fitrados por data, e, no lado direito, são mostrados os </w:t>
+      </w:r>
       <w:r>
         <w:rPr>
           <w:rFonts w:ascii="Times New Roman" w:hAnsi="Times New Roman"/>
@@ -6706,7 +5723,6 @@
         </w:rPr>
         <w:t>tweets</w:t>
       </w:r>
-      <w:proofErr w:type="spellEnd"/>
       <w:r>
         <w:rPr>
           <w:rFonts w:ascii="Times New Roman" w:hAnsi="Times New Roman"/>
@@ -6848,7 +5864,6 @@
         </w:rPr>
         <w:t xml:space="preserve">- Modal de demonstração dos </w:t>
       </w:r>
-      <w:proofErr w:type="spellStart"/>
       <w:r>
         <w:rPr>
           <w:rFonts w:ascii="Times New Roman" w:hAnsi="Times New Roman"/>
@@ -6860,7 +5875,6 @@
         </w:rPr>
         <w:t>tweets</w:t>
       </w:r>
-      <w:proofErr w:type="spellEnd"/>
       <w:r>
         <w:rPr>
           <w:rFonts w:ascii="Times New Roman" w:hAnsi="Times New Roman"/>
@@ -6933,7 +5947,6 @@
         </w:rPr>
         <w:t xml:space="preserve">Paralelamente à demonstração dos </w:t>
       </w:r>
-      <w:proofErr w:type="spellStart"/>
       <w:r>
         <w:rPr>
           <w:rFonts w:ascii="Times New Roman" w:hAnsi="Times New Roman"/>
@@ -6942,47 +5955,13 @@
         </w:rPr>
         <w:t>tweets</w:t>
       </w:r>
-      <w:proofErr w:type="spellEnd"/>
-      <w:r>
-        <w:rPr>
-          <w:rFonts w:ascii="Times New Roman" w:hAnsi="Times New Roman"/>
-          <w:sz w:val="24"/>
-        </w:rPr>
-        <w:t xml:space="preserve"> para o usuário, é feita a marcação dos locais no mapa. Primeiramente, é </w:t>
-      </w:r>
-      <w:proofErr w:type="spellStart"/>
-      <w:r>
-        <w:rPr>
-          <w:rFonts w:ascii="Times New Roman" w:hAnsi="Times New Roman"/>
-          <w:sz w:val="24"/>
-        </w:rPr>
-        <w:t>setado</w:t>
-      </w:r>
-      <w:proofErr w:type="spellEnd"/>
-      <w:r>
-        <w:rPr>
-          <w:rFonts w:ascii="Times New Roman" w:hAnsi="Times New Roman"/>
-          <w:sz w:val="24"/>
-        </w:rPr>
-        <w:t xml:space="preserve"> no mapa a latitude, longitude e zoom corretos, para que o mapa fique devidamente centralizado na tela. Quando os dados são recebidos via </w:t>
-      </w:r>
-      <w:proofErr w:type="gramStart"/>
-      <w:r>
-        <w:rPr>
-          <w:rFonts w:ascii="Times New Roman" w:hAnsi="Times New Roman"/>
-          <w:sz w:val="24"/>
-        </w:rPr>
-        <w:t>Socket.</w:t>
-      </w:r>
-      <w:proofErr w:type="gramEnd"/>
-      <w:r>
-        <w:rPr>
-          <w:rFonts w:ascii="Times New Roman" w:hAnsi="Times New Roman"/>
-          <w:sz w:val="24"/>
-        </w:rPr>
-        <w:t xml:space="preserve">IO, é chamada a função </w:t>
-      </w:r>
-      <w:proofErr w:type="spellStart"/>
+      <w:r>
+        <w:rPr>
+          <w:rFonts w:ascii="Times New Roman" w:hAnsi="Times New Roman"/>
+          <w:sz w:val="24"/>
+        </w:rPr>
+        <w:t xml:space="preserve"> para o usuário, é feita a marcação dos locais no mapa. Primeiramente, é setado no mapa a latitude, longitude e zoom corretos, para que o mapa fique devidamente centralizado na tela. Quando os dados são recebidos via Socket.IO, é chamada a função </w:t>
+      </w:r>
       <w:r>
         <w:rPr>
           <w:rFonts w:ascii="Times New Roman" w:hAnsi="Times New Roman"/>
@@ -6991,7 +5970,6 @@
         </w:rPr>
         <w:t>getLocationByAddress</w:t>
       </w:r>
-      <w:proofErr w:type="spellEnd"/>
       <w:r>
         <w:rPr>
           <w:rFonts w:ascii="Times New Roman" w:hAnsi="Times New Roman"/>
@@ -6999,7 +5977,6 @@
         </w:rPr>
         <w:t xml:space="preserve"> do </w:t>
       </w:r>
-      <w:proofErr w:type="spellStart"/>
       <w:r>
         <w:rPr>
           <w:rFonts w:ascii="Times New Roman" w:hAnsi="Times New Roman"/>
@@ -7008,7 +5985,6 @@
         </w:rPr>
         <w:t>JavaScript</w:t>
       </w:r>
-      <w:proofErr w:type="spellEnd"/>
       <w:r>
         <w:rPr>
           <w:rFonts w:ascii="Times New Roman" w:hAnsi="Times New Roman"/>
@@ -7016,7 +5992,6 @@
         </w:rPr>
         <w:t xml:space="preserve">  controlador do mapa, sendo passado como parâmetro a cidade do usuário responsável pelo </w:t>
       </w:r>
-      <w:proofErr w:type="spellStart"/>
       <w:r>
         <w:rPr>
           <w:rFonts w:ascii="Times New Roman" w:hAnsi="Times New Roman"/>
@@ -7025,7 +6000,6 @@
         </w:rPr>
         <w:t>tweet</w:t>
       </w:r>
-      <w:proofErr w:type="spellEnd"/>
       <w:r>
         <w:rPr>
           <w:rFonts w:ascii="Times New Roman" w:hAnsi="Times New Roman"/>
@@ -7039,18 +6013,8 @@
           <w:i/>
           <w:sz w:val="24"/>
         </w:rPr>
-        <w:t xml:space="preserve">Google </w:t>
-      </w:r>
-      <w:proofErr w:type="spellStart"/>
-      <w:r>
-        <w:rPr>
-          <w:rFonts w:ascii="Times New Roman" w:hAnsi="Times New Roman"/>
-          <w:i/>
-          <w:sz w:val="24"/>
-        </w:rPr>
-        <w:t>Maps</w:t>
-      </w:r>
-      <w:proofErr w:type="spellEnd"/>
+        <w:t>Google Maps</w:t>
+      </w:r>
       <w:r>
         <w:rPr>
           <w:rFonts w:ascii="Times New Roman" w:hAnsi="Times New Roman"/>
@@ -7076,8 +6040,6 @@
         </w:rPr>
         <w:t xml:space="preserve">Após esses procedimentos, é chamada a função </w:t>
       </w:r>
-      <w:proofErr w:type="spellStart"/>
-      <w:proofErr w:type="gramStart"/>
       <w:r>
         <w:rPr>
           <w:rFonts w:ascii="Times New Roman" w:hAnsi="Times New Roman"/>
@@ -7086,8 +6048,6 @@
         </w:rPr>
         <w:t>setMaker</w:t>
       </w:r>
-      <w:proofErr w:type="spellEnd"/>
-      <w:proofErr w:type="gramEnd"/>
       <w:r>
         <w:rPr>
           <w:rFonts w:ascii="Times New Roman" w:hAnsi="Times New Roman"/>
@@ -7095,7 +6055,6 @@
         </w:rPr>
         <w:t xml:space="preserve"> do controlador do mapa, o qual fica responsável por criar um marcador no mapa indicando qual a cidade do usuário que gerou aquele </w:t>
       </w:r>
-      <w:proofErr w:type="spellStart"/>
       <w:r>
         <w:rPr>
           <w:rFonts w:ascii="Times New Roman" w:hAnsi="Times New Roman"/>
@@ -7104,27 +6063,12 @@
         </w:rPr>
         <w:t>tweet</w:t>
       </w:r>
-      <w:proofErr w:type="spellEnd"/>
-      <w:r>
-        <w:rPr>
-          <w:rFonts w:ascii="Times New Roman" w:hAnsi="Times New Roman"/>
-          <w:sz w:val="24"/>
-        </w:rPr>
-        <w:t>. A Figura 9 exemplifica o mapa da aplicação co</w:t>
-      </w:r>
-      <w:r>
-        <w:rPr>
-          <w:rFonts w:ascii="Times New Roman" w:hAnsi="Times New Roman"/>
-          <w:sz w:val="24"/>
-        </w:rPr>
-        <w:t>m</w:t>
-      </w:r>
-      <w:r>
-        <w:rPr>
-          <w:rFonts w:ascii="Times New Roman" w:hAnsi="Times New Roman"/>
-          <w:sz w:val="24"/>
-        </w:rPr>
-        <w:t xml:space="preserve"> algumas localidades marcadas.</w:t>
+      <w:r>
+        <w:rPr>
+          <w:rFonts w:ascii="Times New Roman" w:hAnsi="Times New Roman"/>
+          <w:sz w:val="24"/>
+        </w:rPr>
+        <w:t xml:space="preserve">. </w:t>
       </w:r>
     </w:p>
     <w:p>
@@ -7137,6 +6081,72 @@
           <w:sz w:val="24"/>
         </w:rPr>
       </w:pPr>
+      <w:r>
+        <w:rPr>
+          <w:rFonts w:ascii="Times New Roman" w:hAnsi="Times New Roman"/>
+          <w:sz w:val="24"/>
+        </w:rPr>
+        <w:t>Desse modo,</w:t>
+      </w:r>
+      <w:r>
+        <w:rPr>
+          <w:rFonts w:ascii="Times New Roman" w:hAnsi="Times New Roman"/>
+          <w:sz w:val="24"/>
+        </w:rPr>
+        <w:t xml:space="preserve"> </w:t>
+      </w:r>
+      <w:r>
+        <w:rPr>
+          <w:rFonts w:ascii="Times New Roman" w:hAnsi="Times New Roman"/>
+          <w:sz w:val="24"/>
+        </w:rPr>
+        <w:t xml:space="preserve">confirmando assim o que foi dito por </w:t>
+      </w:r>
+      <w:r>
+        <w:rPr>
+          <w:rFonts w:ascii="Times New Roman" w:hAnsi="Times New Roman"/>
+          <w:sz w:val="24"/>
+        </w:rPr>
+        <w:t>Svennerberg (2010)</w:t>
+      </w:r>
+      <w:r>
+        <w:rPr>
+          <w:rFonts w:ascii="Times New Roman" w:hAnsi="Times New Roman"/>
+          <w:sz w:val="24"/>
+        </w:rPr>
+        <w:t xml:space="preserve">, todas as configurações e procedimentos para o funcionamento dinâmico do mapa foram feitos através de arquivos </w:t>
+      </w:r>
+      <w:r>
+        <w:rPr>
+          <w:rFonts w:ascii="Times New Roman" w:hAnsi="Times New Roman"/>
+          <w:i/>
+          <w:sz w:val="24"/>
+        </w:rPr>
+        <w:t>JavaScript</w:t>
+      </w:r>
+      <w:r>
+        <w:rPr>
+          <w:rFonts w:ascii="Times New Roman" w:hAnsi="Times New Roman"/>
+          <w:sz w:val="24"/>
+        </w:rPr>
+        <w:t>. A Figura 9 exemplifica o mapa da aplicação co</w:t>
+      </w:r>
+      <w:r>
+        <w:rPr>
+          <w:rFonts w:ascii="Times New Roman" w:hAnsi="Times New Roman"/>
+          <w:sz w:val="24"/>
+        </w:rPr>
+        <w:t>m</w:t>
+      </w:r>
+      <w:r>
+        <w:rPr>
+          <w:rFonts w:ascii="Times New Roman" w:hAnsi="Times New Roman"/>
+          <w:sz w:val="24"/>
+        </w:rPr>
+        <w:t xml:space="preserve"> algumas localidades marcadas.</w:t>
+      </w:r>
+      <w:bookmarkStart w:id="0" w:name="_GoBack"/>
+      <w:bookmarkEnd w:id="0"/>
     </w:p>
     <w:p>
       <w:pPr>
@@ -7313,7 +6323,6 @@
         </w:rPr>
         <w:t xml:space="preserve">Depois que os testes foram realizados verificou-se que a aplicação já se encontrava apta a demonstrar de forma eficiente e concisa a opinião política dos usuários do </w:t>
       </w:r>
-      <w:proofErr w:type="spellStart"/>
       <w:r>
         <w:rPr>
           <w:rFonts w:ascii="Times New Roman" w:hAnsi="Times New Roman"/>
@@ -7322,7 +6331,6 @@
         </w:rPr>
         <w:t>Twiter</w:t>
       </w:r>
-      <w:proofErr w:type="spellEnd"/>
       <w:r>
         <w:rPr>
           <w:rFonts w:ascii="Times New Roman" w:hAnsi="Times New Roman"/>
@@ -7621,18 +6629,18 @@
         </w:numPr>
         <w:ind w:left="432" w:hanging="148"/>
       </w:pPr>
-      <w:bookmarkStart w:id="2" w:name="_Toc318361713"/>
-      <w:bookmarkStart w:id="3" w:name="_Toc318447235"/>
-      <w:bookmarkStart w:id="4" w:name="_Toc418446688"/>
-      <w:bookmarkStart w:id="5" w:name="_Toc422268938"/>
+      <w:bookmarkStart w:id="1" w:name="_Toc318361713"/>
+      <w:bookmarkStart w:id="2" w:name="_Toc318447235"/>
+      <w:bookmarkStart w:id="3" w:name="_Toc418446688"/>
+      <w:bookmarkStart w:id="4" w:name="_Toc422268938"/>
       <w:r>
         <w:lastRenderedPageBreak/>
         <w:t>REFERÊNCIAS</w:t>
       </w:r>
+      <w:bookmarkEnd w:id="1"/>
       <w:bookmarkEnd w:id="2"/>
       <w:bookmarkEnd w:id="3"/>
       <w:bookmarkEnd w:id="4"/>
-      <w:bookmarkEnd w:id="5"/>
     </w:p>
     <w:p/>
     <w:p>
@@ -7652,8 +6660,6 @@
         </w:rPr>
         <w:t xml:space="preserve">CHORODOW, K. </w:t>
       </w:r>
-      <w:proofErr w:type="spellStart"/>
-      <w:proofErr w:type="gramStart"/>
       <w:r>
         <w:rPr>
           <w:rFonts w:ascii="Times New Roman" w:hAnsi="Times New Roman"/>
@@ -7661,50 +6667,8 @@
           <w:sz w:val="24"/>
           <w:szCs w:val="24"/>
         </w:rPr>
-        <w:t>MongoDB</w:t>
-      </w:r>
-      <w:proofErr w:type="spellEnd"/>
-      <w:proofErr w:type="gramEnd"/>
-      <w:r>
-        <w:rPr>
-          <w:rFonts w:ascii="Times New Roman" w:hAnsi="Times New Roman"/>
-          <w:b/>
-          <w:sz w:val="24"/>
-          <w:szCs w:val="24"/>
-        </w:rPr>
-        <w:t xml:space="preserve"> The </w:t>
-      </w:r>
-      <w:proofErr w:type="spellStart"/>
-      <w:r>
-        <w:rPr>
-          <w:rFonts w:ascii="Times New Roman" w:hAnsi="Times New Roman"/>
-          <w:b/>
-          <w:sz w:val="24"/>
-          <w:szCs w:val="24"/>
-        </w:rPr>
-        <w:t>Definitive</w:t>
-      </w:r>
-      <w:proofErr w:type="spellEnd"/>
-      <w:r>
-        <w:rPr>
-          <w:rFonts w:ascii="Times New Roman" w:hAnsi="Times New Roman"/>
-          <w:b/>
-          <w:sz w:val="24"/>
-          <w:szCs w:val="24"/>
-        </w:rPr>
-        <w:t xml:space="preserve"> </w:t>
-      </w:r>
-      <w:proofErr w:type="spellStart"/>
-      <w:r>
-        <w:rPr>
-          <w:rFonts w:ascii="Times New Roman" w:hAnsi="Times New Roman"/>
-          <w:b/>
-          <w:sz w:val="24"/>
-          <w:szCs w:val="24"/>
-        </w:rPr>
-        <w:t>Guide</w:t>
-      </w:r>
-      <w:proofErr w:type="spellEnd"/>
+        <w:t>MongoDB The Definitive Guide</w:t>
+      </w:r>
       <w:r>
         <w:rPr>
           <w:rFonts w:ascii="Times New Roman" w:hAnsi="Times New Roman"/>
@@ -7719,45 +6683,7 @@
           <w:sz w:val="24"/>
           <w:szCs w:val="24"/>
         </w:rPr>
-        <w:t xml:space="preserve">2. Ed. </w:t>
-      </w:r>
-      <w:proofErr w:type="spellStart"/>
-      <w:r>
-        <w:rPr>
-          <w:rFonts w:ascii="Times New Roman" w:hAnsi="Times New Roman"/>
-          <w:sz w:val="24"/>
-          <w:szCs w:val="24"/>
-        </w:rPr>
-        <w:t>Sebastopol</w:t>
-      </w:r>
-      <w:proofErr w:type="spellEnd"/>
-      <w:r>
-        <w:rPr>
-          <w:rFonts w:ascii="Times New Roman" w:hAnsi="Times New Roman"/>
-          <w:sz w:val="24"/>
-          <w:szCs w:val="24"/>
-        </w:rPr>
-        <w:t xml:space="preserve">: </w:t>
-      </w:r>
-      <w:proofErr w:type="spellStart"/>
-      <w:proofErr w:type="gramStart"/>
-      <w:r>
-        <w:rPr>
-          <w:rFonts w:ascii="Times New Roman" w:hAnsi="Times New Roman"/>
-          <w:sz w:val="24"/>
-          <w:szCs w:val="24"/>
-        </w:rPr>
-        <w:t>O’Reilly</w:t>
-      </w:r>
-      <w:proofErr w:type="spellEnd"/>
-      <w:proofErr w:type="gramEnd"/>
-      <w:r>
-        <w:rPr>
-          <w:rFonts w:ascii="Times New Roman" w:hAnsi="Times New Roman"/>
-          <w:sz w:val="24"/>
-          <w:szCs w:val="24"/>
-        </w:rPr>
-        <w:t>, 2013.</w:t>
+        <w:t>2. Ed. Sebastopol: O’Reilly, 2013.</w:t>
       </w:r>
     </w:p>
     <w:p>
@@ -7779,7 +6705,6 @@
           <w:szCs w:val="24"/>
         </w:rPr>
       </w:pPr>
-      <w:proofErr w:type="gramStart"/>
       <w:r>
         <w:rPr>
           <w:rFonts w:ascii="Times New Roman" w:eastAsiaTheme="minorHAnsi" w:hAnsi="Times New Roman"/>
@@ -7828,77 +6753,24 @@
           <w:szCs w:val="24"/>
           <w:lang w:val="en-US"/>
         </w:rPr>
-        <w:t xml:space="preserve">Getting Started </w:t>
-      </w:r>
-      <w:proofErr w:type="spellStart"/>
-      <w:r>
-        <w:rPr>
-          <w:rFonts w:ascii="Times New Roman" w:hAnsi="Times New Roman"/>
-          <w:b/>
+        <w:t>Getting Started Whith Storm.</w:t>
+      </w:r>
+      <w:r>
+        <w:rPr>
+          <w:rFonts w:ascii="Times New Roman" w:hAnsi="Times New Roman"/>
           <w:sz w:val="24"/>
           <w:szCs w:val="24"/>
           <w:lang w:val="en-US"/>
         </w:rPr>
-        <w:t>Whith</w:t>
-      </w:r>
-      <w:proofErr w:type="spellEnd"/>
-      <w:r>
-        <w:rPr>
-          <w:rFonts w:ascii="Times New Roman" w:hAnsi="Times New Roman"/>
-          <w:b/>
-          <w:sz w:val="24"/>
-          <w:szCs w:val="24"/>
-          <w:lang w:val="en-US"/>
-        </w:rPr>
-        <w:t xml:space="preserve"> Storm.</w:t>
-      </w:r>
-      <w:proofErr w:type="gramEnd"/>
-      <w:r>
-        <w:rPr>
-          <w:rFonts w:ascii="Times New Roman" w:hAnsi="Times New Roman"/>
-          <w:sz w:val="24"/>
-          <w:szCs w:val="24"/>
-          <w:lang w:val="en-US"/>
-        </w:rPr>
         <w:t xml:space="preserve"> </w:t>
       </w:r>
-      <w:proofErr w:type="spellStart"/>
-      <w:r>
-        <w:rPr>
-          <w:rFonts w:ascii="Times New Roman" w:hAnsi="Times New Roman"/>
-          <w:sz w:val="24"/>
-          <w:szCs w:val="24"/>
-        </w:rPr>
-        <w:t>Sebastopol</w:t>
-      </w:r>
-      <w:proofErr w:type="spellEnd"/>
-      <w:r>
-        <w:rPr>
-          <w:rFonts w:ascii="Times New Roman" w:hAnsi="Times New Roman"/>
-          <w:sz w:val="24"/>
-          <w:szCs w:val="24"/>
-        </w:rPr>
-        <w:t xml:space="preserve">: </w:t>
-      </w:r>
-      <w:proofErr w:type="spellStart"/>
-      <w:proofErr w:type="gramStart"/>
-      <w:r>
-        <w:rPr>
-          <w:rFonts w:ascii="Times New Roman" w:hAnsi="Times New Roman"/>
-          <w:sz w:val="24"/>
-          <w:szCs w:val="24"/>
-        </w:rPr>
-        <w:t>O’Reilly</w:t>
-      </w:r>
-      <w:proofErr w:type="spellEnd"/>
-      <w:proofErr w:type="gramEnd"/>
-      <w:r>
-        <w:rPr>
-          <w:rFonts w:ascii="Times New Roman" w:hAnsi="Times New Roman"/>
-          <w:sz w:val="24"/>
-          <w:szCs w:val="24"/>
-        </w:rPr>
-        <w:t>, 2012.</w:t>
+      <w:r>
+        <w:rPr>
+          <w:rFonts w:ascii="Times New Roman" w:hAnsi="Times New Roman"/>
+          <w:sz w:val="24"/>
+          <w:szCs w:val="24"/>
+        </w:rPr>
+        <w:t>Sebastopol: O’Reilly, 2012.</w:t>
       </w:r>
     </w:p>
     <w:p>
@@ -7981,9 +6853,8 @@
           <w:sz w:val="24"/>
           <w:szCs w:val="24"/>
         </w:rPr>
-        <w:t xml:space="preserve">Aplicações web </w:t>
-      </w:r>
-      <w:proofErr w:type="gramStart"/>
+        <w:t>Aplicações web real-time com Node.js</w:t>
+      </w:r>
       <w:r>
         <w:rPr>
           <w:rFonts w:ascii="Times New Roman" w:hAnsi="Times New Roman"/>
@@ -7991,125 +6862,95 @@
           <w:sz w:val="24"/>
           <w:szCs w:val="24"/>
         </w:rPr>
-        <w:t>real</w:t>
-      </w:r>
-      <w:proofErr w:type="gramEnd"/>
+        <w:t>.</w:t>
+      </w:r>
+      <w:r>
+        <w:rPr>
+          <w:rFonts w:ascii="Times New Roman" w:hAnsi="Times New Roman"/>
+          <w:sz w:val="24"/>
+          <w:szCs w:val="24"/>
+        </w:rPr>
+        <w:t xml:space="preserve"> </w:t>
+      </w:r>
+      <w:r>
+        <w:rPr>
+          <w:rFonts w:ascii="Times New Roman" w:hAnsi="Times New Roman"/>
+          <w:sz w:val="24"/>
+          <w:szCs w:val="18"/>
+        </w:rPr>
+        <w:t>São Paulo</w:t>
+      </w:r>
+      <w:r>
+        <w:rPr>
+          <w:rFonts w:ascii="Times New Roman" w:hAnsi="Times New Roman"/>
+          <w:sz w:val="24"/>
+          <w:szCs w:val="24"/>
+        </w:rPr>
+        <w:t xml:space="preserve">: </w:t>
+      </w:r>
+      <w:r>
+        <w:rPr>
+          <w:rFonts w:ascii="Times New Roman" w:hAnsi="Times New Roman"/>
+          <w:sz w:val="24"/>
+          <w:szCs w:val="24"/>
+        </w:rPr>
+        <w:t>Casa do Código</w:t>
+      </w:r>
+      <w:r>
+        <w:rPr>
+          <w:rFonts w:ascii="Times New Roman" w:hAnsi="Times New Roman"/>
+          <w:sz w:val="24"/>
+          <w:szCs w:val="24"/>
+        </w:rPr>
+        <w:t>, 2013.</w:t>
+      </w:r>
+    </w:p>
+    <w:p>
+      <w:pPr>
+        <w:spacing w:after="0" w:line="240" w:lineRule="auto"/>
+        <w:rPr>
+          <w:rFonts w:ascii="Times New Roman" w:hAnsi="Times New Roman"/>
+          <w:sz w:val="24"/>
+          <w:szCs w:val="24"/>
+        </w:rPr>
+      </w:pPr>
+    </w:p>
+    <w:p>
+      <w:pPr>
+        <w:spacing w:after="0" w:line="240" w:lineRule="auto"/>
+        <w:rPr>
+          <w:rFonts w:ascii="Times New Roman" w:hAnsi="Times New Roman"/>
+          <w:sz w:val="24"/>
+          <w:szCs w:val="24"/>
+        </w:rPr>
+      </w:pPr>
+      <w:r>
+        <w:rPr>
+          <w:rFonts w:ascii="Times New Roman" w:hAnsi="Times New Roman"/>
+          <w:sz w:val="24"/>
+          <w:szCs w:val="24"/>
+          <w:lang w:val="en-US"/>
+        </w:rPr>
+        <w:t xml:space="preserve">TWITTER4J. </w:t>
+      </w:r>
       <w:r>
         <w:rPr>
           <w:rFonts w:ascii="Times New Roman" w:hAnsi="Times New Roman"/>
           <w:b/>
           <w:sz w:val="24"/>
           <w:szCs w:val="24"/>
-        </w:rPr>
-        <w:t>-time com Node.js</w:t>
-      </w:r>
-      <w:r>
-        <w:rPr>
-          <w:rFonts w:ascii="Times New Roman" w:hAnsi="Times New Roman"/>
-          <w:b/>
-          <w:sz w:val="24"/>
-          <w:szCs w:val="24"/>
-        </w:rPr>
-        <w:t>.</w:t>
-      </w:r>
-      <w:r>
-        <w:rPr>
-          <w:rFonts w:ascii="Times New Roman" w:hAnsi="Times New Roman"/>
-          <w:sz w:val="24"/>
-          <w:szCs w:val="24"/>
-        </w:rPr>
-        <w:t xml:space="preserve"> </w:t>
-      </w:r>
-      <w:r>
-        <w:rPr>
-          <w:rFonts w:ascii="Times New Roman" w:hAnsi="Times New Roman"/>
-          <w:sz w:val="24"/>
-          <w:szCs w:val="18"/>
-        </w:rPr>
-        <w:t>São Paulo</w:t>
-      </w:r>
-      <w:r>
-        <w:rPr>
-          <w:rFonts w:ascii="Times New Roman" w:hAnsi="Times New Roman"/>
-          <w:sz w:val="24"/>
-          <w:szCs w:val="24"/>
-        </w:rPr>
-        <w:t xml:space="preserve">: </w:t>
-      </w:r>
-      <w:r>
-        <w:rPr>
-          <w:rFonts w:ascii="Times New Roman" w:hAnsi="Times New Roman"/>
-          <w:sz w:val="24"/>
-          <w:szCs w:val="24"/>
-        </w:rPr>
-        <w:t>Casa do Código</w:t>
-      </w:r>
-      <w:r>
-        <w:rPr>
-          <w:rFonts w:ascii="Times New Roman" w:hAnsi="Times New Roman"/>
-          <w:sz w:val="24"/>
-          <w:szCs w:val="24"/>
-        </w:rPr>
-        <w:t>, 2013.</w:t>
-      </w:r>
-    </w:p>
-    <w:p>
-      <w:pPr>
-        <w:spacing w:after="0" w:line="240" w:lineRule="auto"/>
-        <w:rPr>
-          <w:rFonts w:ascii="Times New Roman" w:hAnsi="Times New Roman"/>
-          <w:sz w:val="24"/>
-          <w:szCs w:val="24"/>
-        </w:rPr>
-      </w:pPr>
-    </w:p>
-    <w:p>
-      <w:pPr>
-        <w:spacing w:after="0" w:line="240" w:lineRule="auto"/>
-        <w:rPr>
-          <w:rFonts w:ascii="Times New Roman" w:hAnsi="Times New Roman"/>
-          <w:sz w:val="24"/>
-          <w:szCs w:val="24"/>
-        </w:rPr>
-      </w:pPr>
-      <w:r>
-        <w:rPr>
-          <w:rFonts w:ascii="Times New Roman" w:hAnsi="Times New Roman"/>
-          <w:sz w:val="24"/>
-          <w:szCs w:val="24"/>
           <w:lang w:val="en-US"/>
         </w:rPr>
-        <w:t xml:space="preserve">TWITTER4J. </w:t>
-      </w:r>
-      <w:proofErr w:type="gramStart"/>
-      <w:r>
-        <w:rPr>
-          <w:rFonts w:ascii="Times New Roman" w:hAnsi="Times New Roman"/>
-          <w:b/>
+        <w:t>Twitter4j - A Java library for the Twitter API</w:t>
+      </w:r>
+      <w:r>
+        <w:rPr>
+          <w:rFonts w:ascii="Times New Roman" w:hAnsi="Times New Roman"/>
           <w:sz w:val="24"/>
           <w:szCs w:val="24"/>
           <w:lang w:val="en-US"/>
         </w:rPr>
-        <w:t>Twitter4j - A Java library for the Twitter API</w:t>
-      </w:r>
-      <w:r>
-        <w:rPr>
-          <w:rFonts w:ascii="Times New Roman" w:hAnsi="Times New Roman"/>
-          <w:sz w:val="24"/>
-          <w:szCs w:val="24"/>
-          <w:lang w:val="en-US"/>
-        </w:rPr>
-        <w:t>.</w:t>
-      </w:r>
-      <w:proofErr w:type="gramEnd"/>
-      <w:r>
-        <w:rPr>
-          <w:rFonts w:ascii="Times New Roman" w:hAnsi="Times New Roman"/>
-          <w:sz w:val="24"/>
-          <w:szCs w:val="24"/>
-          <w:lang w:val="en-US"/>
-        </w:rPr>
-        <w:t xml:space="preserve"> </w:t>
+        <w:t xml:space="preserve">. </w:t>
       </w:r>
       <w:r>
         <w:rPr>
@@ -8298,7 +7139,7 @@
           <w:rPr>
             <w:noProof/>
           </w:rPr>
-          <w:t>2</w:t>
+          <w:t>9</w:t>
         </w:r>
         <w:r>
           <w:fldChar w:fldCharType="end"/>

</xml_diff>